<commit_message>
update docs to reflect no dot-slash
git-svn-id: https://tor.ern.nps.edu/svn/proj/labtainer/trunk@959 ed162e55-3153-4343-a18d-e086fa355ed4
</commit_message>
<xml_diff>
--- a/labs/backups/docs/backups.docx
+++ b/labs/backups/docs/backups.docx
@@ -44,7 +44,7 @@
           <w:ilvl w:val="0"/>
           <w:numId w:val="2"/>
         </w:numPr>
-        <w:shd w:fill="D9D9D9" w:val="clear"/>
+        <w:shd w:val="clear" w:fill="D9D9D9"/>
         <w:rPr/>
       </w:pPr>
       <w:r>
@@ -88,7 +88,7 @@
           <w:ilvl w:val="0"/>
           <w:numId w:val="2"/>
         </w:numPr>
-        <w:shd w:fill="D9D9D9" w:val="clear"/>
+        <w:shd w:val="clear" w:fill="D9D9D9"/>
         <w:rPr/>
       </w:pPr>
       <w:r>
@@ -170,7 +170,7 @@
           <w:b w:val="false"/>
           <w:bCs w:val="false"/>
         </w:rPr>
-        <w:t>./start.py backups</w:t>
+        <w:t>start.py backups</w:t>
       </w:r>
     </w:p>
     <w:p>
@@ -340,7 +340,7 @@
           <w:ilvl w:val="0"/>
           <w:numId w:val="2"/>
         </w:numPr>
-        <w:shd w:fill="D9D9D9" w:val="clear"/>
+        <w:shd w:val="clear" w:fill="D9D9D9"/>
         <w:rPr/>
       </w:pPr>
       <w:r>
@@ -801,7 +801,7 @@
       <w:r>
         <w:rPr/>
         <w:drawing>
-          <wp:inline distT="25400" distB="27305" distL="25400" distR="33020">
+          <wp:inline distT="0" distB="0" distL="0" distR="0">
             <wp:extent cx="4488180" cy="2589530"/>
             <wp:effectExtent l="0" t="0" r="0" b="0"/>
             <wp:docPr id="1" name="Picture 1" descr=""/>
@@ -1714,7 +1714,7 @@
           <w:ilvl w:val="0"/>
           <w:numId w:val="2"/>
         </w:numPr>
-        <w:shd w:fill="D9D9D9" w:val="clear"/>
+        <w:shd w:val="clear" w:fill="D9D9D9"/>
         <w:rPr/>
       </w:pPr>
       <w:r>
@@ -2042,7 +2042,7 @@
           <w:ilvl w:val="0"/>
           <w:numId w:val="2"/>
         </w:numPr>
-        <w:shd w:fill="D9D9D9" w:val="clear"/>
+        <w:shd w:val="clear" w:fill="D9D9D9"/>
         <w:rPr/>
       </w:pPr>
       <w:r>
@@ -2647,8 +2647,6 @@
           <w:szCs w:val="32"/>
         </w:rPr>
       </w:pPr>
-      <w:bookmarkStart w:id="1" w:name="_Ref262288213"/>
-      <w:bookmarkStart w:id="2" w:name="_Ref262288213"/>
       <w:r>
         <w:rPr>
           <w:rFonts w:cs="Arial" w:ascii="Arial" w:hAnsi="Arial"/>
@@ -2669,11 +2667,11 @@
           <w:ilvl w:val="0"/>
           <w:numId w:val="2"/>
         </w:numPr>
-        <w:shd w:fill="D9D9D9" w:val="clear"/>
-        <w:rPr/>
-      </w:pPr>
-      <w:bookmarkStart w:id="3" w:name="_Ref262288213"/>
-      <w:bookmarkEnd w:id="3"/>
+        <w:shd w:val="clear" w:fill="D9D9D9"/>
+        <w:rPr/>
+      </w:pPr>
+      <w:bookmarkStart w:id="1" w:name="_Ref262288213"/>
+      <w:bookmarkEnd w:id="1"/>
       <w:r>
         <w:rPr/>
         <w:t>Dump and Compression</w:t>
@@ -2925,7 +2923,7 @@
           <w:ilvl w:val="0"/>
           <w:numId w:val="2"/>
         </w:numPr>
-        <w:shd w:fill="D9D9D9" w:val="clear"/>
+        <w:shd w:val="clear" w:fill="D9D9D9"/>
         <w:rPr/>
       </w:pPr>
       <w:r>
@@ -2993,7 +2991,7 @@
                 <wp:positionV relativeFrom="paragraph">
                   <wp:posOffset>356235</wp:posOffset>
                 </wp:positionV>
-                <wp:extent cx="6887845" cy="356870"/>
+                <wp:extent cx="6888480" cy="357505"/>
                 <wp:effectExtent l="0" t="0" r="21590" b="24765"/>
                 <wp:wrapSquare wrapText="bothSides"/>
                 <wp:docPr id="2" name="Text Box 3"/>
@@ -3004,7 +3002,7 @@
                       <wps:spPr>
                         <a:xfrm>
                           <a:off x="0" y="0"/>
-                          <a:ext cx="6887160" cy="356400"/>
+                          <a:ext cx="6887880" cy="356760"/>
                         </a:xfrm>
                         <a:prstGeom prst="rect">
                           <a:avLst/>
@@ -3034,9 +3032,7 @@
                             <w:pPr>
                               <w:pStyle w:val="FrameContents"/>
                               <w:jc w:val="center"/>
-                              <w:rPr>
-                                <w:color w:val="000000"/>
-                              </w:rPr>
+                              <w:rPr/>
                             </w:pPr>
                             <w:r>
                               <w:rPr>
@@ -3062,7 +3058,7 @@
           </mc:Choice>
           <mc:Fallback>
             <w:pict>
-              <v:rect id="shape_0" ID="Text Box 3" stroked="t" style="position:absolute;margin-left:-46.75pt;margin-top:28.05pt;width:542.25pt;height:28pt" wp14:anchorId="20805A04">
+              <v:rect id="shape_0" ID="Text Box 3" stroked="t" style="position:absolute;margin-left:-46.75pt;margin-top:28.05pt;width:542.3pt;height:28.05pt" wp14:anchorId="20805A04">
                 <w10:wrap type="square"/>
                 <v:fill o:detectmouseclick="t" on="false"/>
                 <v:stroke color="black" joinstyle="round" endcap="flat"/>
@@ -3072,9 +3068,7 @@
                       <w:pPr>
                         <w:pStyle w:val="FrameContents"/>
                         <w:jc w:val="center"/>
-                        <w:rPr>
-                          <w:color w:val="000000"/>
-                        </w:rPr>
+                        <w:rPr/>
                       </w:pPr>
                       <w:r>
                         <w:rPr>
@@ -3347,7 +3341,7 @@
           <w:ilvl w:val="0"/>
           <w:numId w:val="2"/>
         </w:numPr>
-        <w:shd w:fill="D9D9D9" w:val="clear"/>
+        <w:shd w:val="clear" w:fill="D9D9D9"/>
         <w:rPr/>
       </w:pPr>
       <w:r>
@@ -3587,7 +3581,7 @@
                 <wp:positionV relativeFrom="paragraph">
                   <wp:posOffset>248920</wp:posOffset>
                 </wp:positionV>
-                <wp:extent cx="7244080" cy="475615"/>
+                <wp:extent cx="7244715" cy="476250"/>
                 <wp:effectExtent l="0" t="0" r="20955" b="33020"/>
                 <wp:wrapSquare wrapText="bothSides"/>
                 <wp:docPr id="4" name="Text Box 1"/>
@@ -3598,7 +3592,7 @@
                       <wps:spPr>
                         <a:xfrm>
                           <a:off x="0" y="0"/>
-                          <a:ext cx="7243560" cy="474840"/>
+                          <a:ext cx="7243920" cy="475560"/>
                         </a:xfrm>
                         <a:prstGeom prst="rect">
                           <a:avLst/>
@@ -3628,9 +3622,7 @@
                             <w:pPr>
                               <w:pStyle w:val="FrameContents"/>
                               <w:jc w:val="center"/>
-                              <w:rPr>
-                                <w:color w:val="000000"/>
-                              </w:rPr>
+                              <w:rPr/>
                             </w:pPr>
                             <w:r>
                               <w:rPr>
@@ -3656,7 +3648,7 @@
           </mc:Choice>
           <mc:Fallback>
             <w:pict>
-              <v:rect id="shape_0" ID="Text Box 1" stroked="t" style="position:absolute;margin-left:-65.5pt;margin-top:19.6pt;width:570.3pt;height:37.35pt" wp14:anchorId="6B8B61F0">
+              <v:rect id="shape_0" ID="Text Box 1" stroked="t" style="position:absolute;margin-left:-65.5pt;margin-top:19.6pt;width:570.35pt;height:37.4pt" wp14:anchorId="6B8B61F0">
                 <w10:wrap type="square"/>
                 <v:fill o:detectmouseclick="t" on="false"/>
                 <v:stroke color="black" joinstyle="round" endcap="flat"/>
@@ -3666,9 +3658,7 @@
                       <w:pPr>
                         <w:pStyle w:val="FrameContents"/>
                         <w:jc w:val="center"/>
-                        <w:rPr>
-                          <w:color w:val="000000"/>
-                        </w:rPr>
+                        <w:rPr/>
                       </w:pPr>
                       <w:r>
                         <w:rPr>
@@ -3747,7 +3737,7 @@
           <w:ilvl w:val="0"/>
           <w:numId w:val="2"/>
         </w:numPr>
-        <w:shd w:fill="D9D9D9" w:val="clear"/>
+        <w:shd w:val="clear" w:fill="D9D9D9"/>
         <w:rPr/>
       </w:pPr>
       <w:r>
@@ -3780,7 +3770,7 @@
           <w:rFonts w:cs="Courier New" w:ascii="Courier New" w:hAnsi="Courier New"/>
           <w:color w:val="000000"/>
         </w:rPr>
-        <w:t>./stop.py file-integrity</w:t>
+        <w:t>stop.py file-integrity</w:t>
       </w:r>
     </w:p>
     <w:p>
@@ -3830,7 +3820,7 @@
           <w:ilvl w:val="0"/>
           <w:numId w:val="2"/>
         </w:numPr>
-        <w:shd w:fill="D9D9D9" w:val="clear"/>
+        <w:shd w:val="clear" w:fill="D9D9D9"/>
         <w:rPr/>
       </w:pPr>
       <w:r>
@@ -3887,7 +3877,7 @@
           <w:ilvl w:val="0"/>
           <w:numId w:val="0"/>
         </w:numPr>
-        <w:shd w:fill="D9D9D9" w:val="clear"/>
+        <w:shd w:val="clear" w:fill="D9D9D9"/>
         <w:rPr/>
       </w:pPr>
       <w:r>
@@ -3900,18 +3890,18 @@
         <w:tblStyle w:val="TableGrid"/>
         <w:tblW w:w="8547" w:type="dxa"/>
         <w:jc w:val="left"/>
-        <w:tblInd w:w="109" w:type="dxa"/>
+        <w:tblInd w:w="108" w:type="dxa"/>
         <w:tblCellMar>
           <w:top w:w="0" w:type="dxa"/>
-          <w:left w:w="108" w:type="dxa"/>
+          <w:left w:w="113" w:type="dxa"/>
           <w:bottom w:w="0" w:type="dxa"/>
           <w:right w:w="108" w:type="dxa"/>
         </w:tblCellMar>
         <w:tblLook w:val="04a0" w:noVBand="1" w:noHBand="0" w:lastColumn="0" w:firstColumn="1" w:lastRow="0" w:firstRow="1"/>
       </w:tblPr>
       <w:tblGrid>
-        <w:gridCol w:w="1925"/>
-        <w:gridCol w:w="6621"/>
+        <w:gridCol w:w="1924"/>
+        <w:gridCol w:w="6622"/>
       </w:tblGrid>
       <w:tr>
         <w:trPr>
@@ -3919,7 +3909,7 @@
         </w:trPr>
         <w:tc>
           <w:tcPr>
-            <w:tcW w:w="1925" w:type="dxa"/>
+            <w:tcW w:w="1924" w:type="dxa"/>
             <w:tcBorders>
               <w:top w:val="nil"/>
               <w:left w:val="nil"/>
@@ -3947,7 +3937,7 @@
         </w:tc>
         <w:tc>
           <w:tcPr>
-            <w:tcW w:w="6621" w:type="dxa"/>
+            <w:tcW w:w="6622" w:type="dxa"/>
             <w:tcBorders>
               <w:top w:val="nil"/>
               <w:left w:val="nil"/>
@@ -3996,7 +3986,7 @@
         </w:trPr>
         <w:tc>
           <w:tcPr>
-            <w:tcW w:w="1925" w:type="dxa"/>
+            <w:tcW w:w="1924" w:type="dxa"/>
             <w:tcBorders>
               <w:top w:val="nil"/>
               <w:left w:val="nil"/>
@@ -4024,7 +4014,7 @@
         </w:tc>
         <w:tc>
           <w:tcPr>
-            <w:tcW w:w="6621" w:type="dxa"/>
+            <w:tcW w:w="6622" w:type="dxa"/>
             <w:tcBorders>
               <w:top w:val="nil"/>
               <w:left w:val="nil"/>
@@ -4092,7 +4082,7 @@
         </w:trPr>
         <w:tc>
           <w:tcPr>
-            <w:tcW w:w="1925" w:type="dxa"/>
+            <w:tcW w:w="1924" w:type="dxa"/>
             <w:tcBorders>
               <w:top w:val="nil"/>
               <w:left w:val="nil"/>
@@ -4120,7 +4110,7 @@
         </w:tc>
         <w:tc>
           <w:tcPr>
-            <w:tcW w:w="6621" w:type="dxa"/>
+            <w:tcW w:w="6622" w:type="dxa"/>
             <w:tcBorders>
               <w:top w:val="nil"/>
               <w:left w:val="nil"/>
@@ -4188,7 +4178,7 @@
         </w:trPr>
         <w:tc>
           <w:tcPr>
-            <w:tcW w:w="1925" w:type="dxa"/>
+            <w:tcW w:w="1924" w:type="dxa"/>
             <w:tcBorders>
               <w:top w:val="nil"/>
               <w:left w:val="nil"/>
@@ -4216,7 +4206,7 @@
         </w:tc>
         <w:tc>
           <w:tcPr>
-            <w:tcW w:w="6621" w:type="dxa"/>
+            <w:tcW w:w="6622" w:type="dxa"/>
             <w:tcBorders>
               <w:top w:val="nil"/>
               <w:left w:val="nil"/>
@@ -4274,7 +4264,7 @@
         </w:trPr>
         <w:tc>
           <w:tcPr>
-            <w:tcW w:w="1925" w:type="dxa"/>
+            <w:tcW w:w="1924" w:type="dxa"/>
             <w:tcBorders>
               <w:top w:val="nil"/>
               <w:left w:val="nil"/>
@@ -4302,7 +4292,7 @@
         </w:tc>
         <w:tc>
           <w:tcPr>
-            <w:tcW w:w="6621" w:type="dxa"/>
+            <w:tcW w:w="6622" w:type="dxa"/>
             <w:tcBorders>
               <w:top w:val="nil"/>
               <w:left w:val="nil"/>
@@ -4370,7 +4360,7 @@
         </w:trPr>
         <w:tc>
           <w:tcPr>
-            <w:tcW w:w="1925" w:type="dxa"/>
+            <w:tcW w:w="1924" w:type="dxa"/>
             <w:tcBorders>
               <w:top w:val="nil"/>
               <w:left w:val="nil"/>
@@ -4398,7 +4388,7 @@
         </w:tc>
         <w:tc>
           <w:tcPr>
-            <w:tcW w:w="6621" w:type="dxa"/>
+            <w:tcW w:w="6622" w:type="dxa"/>
             <w:tcBorders>
               <w:top w:val="nil"/>
               <w:left w:val="nil"/>
@@ -4460,7 +4450,7 @@
         </w:trPr>
         <w:tc>
           <w:tcPr>
-            <w:tcW w:w="1925" w:type="dxa"/>
+            <w:tcW w:w="1924" w:type="dxa"/>
             <w:tcBorders>
               <w:top w:val="nil"/>
               <w:left w:val="nil"/>
@@ -4488,7 +4478,7 @@
         </w:tc>
         <w:tc>
           <w:tcPr>
-            <w:tcW w:w="6621" w:type="dxa"/>
+            <w:tcW w:w="6622" w:type="dxa"/>
             <w:tcBorders>
               <w:top w:val="nil"/>
               <w:left w:val="nil"/>
@@ -4546,7 +4536,7 @@
         </w:trPr>
         <w:tc>
           <w:tcPr>
-            <w:tcW w:w="1925" w:type="dxa"/>
+            <w:tcW w:w="1924" w:type="dxa"/>
             <w:tcBorders>
               <w:top w:val="nil"/>
               <w:left w:val="nil"/>
@@ -4574,7 +4564,7 @@
         </w:tc>
         <w:tc>
           <w:tcPr>
-            <w:tcW w:w="6621" w:type="dxa"/>
+            <w:tcW w:w="6622" w:type="dxa"/>
             <w:tcBorders>
               <w:top w:val="nil"/>
               <w:left w:val="nil"/>
@@ -4662,7 +4652,7 @@
         </w:trPr>
         <w:tc>
           <w:tcPr>
-            <w:tcW w:w="1925" w:type="dxa"/>
+            <w:tcW w:w="1924" w:type="dxa"/>
             <w:tcBorders>
               <w:top w:val="nil"/>
               <w:left w:val="nil"/>
@@ -4690,7 +4680,7 @@
         </w:tc>
         <w:tc>
           <w:tcPr>
-            <w:tcW w:w="6621" w:type="dxa"/>
+            <w:tcW w:w="6622" w:type="dxa"/>
             <w:tcBorders>
               <w:top w:val="nil"/>
               <w:left w:val="nil"/>
@@ -4758,7 +4748,7 @@
         </w:trPr>
         <w:tc>
           <w:tcPr>
-            <w:tcW w:w="1925" w:type="dxa"/>
+            <w:tcW w:w="1924" w:type="dxa"/>
             <w:tcBorders>
               <w:top w:val="nil"/>
               <w:left w:val="nil"/>
@@ -4786,7 +4776,7 @@
         </w:tc>
         <w:tc>
           <w:tcPr>
-            <w:tcW w:w="6621" w:type="dxa"/>
+            <w:tcW w:w="6622" w:type="dxa"/>
             <w:tcBorders>
               <w:top w:val="nil"/>
               <w:left w:val="nil"/>
@@ -4836,7 +4826,7 @@
         </w:trPr>
         <w:tc>
           <w:tcPr>
-            <w:tcW w:w="1925" w:type="dxa"/>
+            <w:tcW w:w="1924" w:type="dxa"/>
             <w:tcBorders>
               <w:top w:val="nil"/>
               <w:left w:val="nil"/>
@@ -4864,7 +4854,7 @@
         </w:tc>
         <w:tc>
           <w:tcPr>
-            <w:tcW w:w="6621" w:type="dxa"/>
+            <w:tcW w:w="6622" w:type="dxa"/>
             <w:tcBorders>
               <w:top w:val="nil"/>
               <w:left w:val="nil"/>
@@ -4932,7 +4922,7 @@
         </w:trPr>
         <w:tc>
           <w:tcPr>
-            <w:tcW w:w="1925" w:type="dxa"/>
+            <w:tcW w:w="1924" w:type="dxa"/>
             <w:tcBorders>
               <w:top w:val="nil"/>
               <w:left w:val="nil"/>
@@ -4960,7 +4950,7 @@
         </w:tc>
         <w:tc>
           <w:tcPr>
-            <w:tcW w:w="6621" w:type="dxa"/>
+            <w:tcW w:w="6622" w:type="dxa"/>
             <w:tcBorders>
               <w:top w:val="nil"/>
               <w:left w:val="nil"/>
@@ -5011,7 +5001,7 @@
         </w:trPr>
         <w:tc>
           <w:tcPr>
-            <w:tcW w:w="1925" w:type="dxa"/>
+            <w:tcW w:w="1924" w:type="dxa"/>
             <w:tcBorders>
               <w:top w:val="nil"/>
               <w:left w:val="nil"/>
@@ -5039,7 +5029,7 @@
         </w:tc>
         <w:tc>
           <w:tcPr>
-            <w:tcW w:w="6621" w:type="dxa"/>
+            <w:tcW w:w="6622" w:type="dxa"/>
             <w:tcBorders>
               <w:top w:val="nil"/>
               <w:left w:val="nil"/>
@@ -5097,7 +5087,7 @@
         </w:trPr>
         <w:tc>
           <w:tcPr>
-            <w:tcW w:w="1925" w:type="dxa"/>
+            <w:tcW w:w="1924" w:type="dxa"/>
             <w:tcBorders>
               <w:top w:val="nil"/>
               <w:left w:val="nil"/>
@@ -5125,7 +5115,7 @@
         </w:tc>
         <w:tc>
           <w:tcPr>
-            <w:tcW w:w="6621" w:type="dxa"/>
+            <w:tcW w:w="6622" w:type="dxa"/>
             <w:tcBorders>
               <w:top w:val="nil"/>
               <w:left w:val="nil"/>
@@ -5183,7 +5173,7 @@
         </w:trPr>
         <w:tc>
           <w:tcPr>
-            <w:tcW w:w="1925" w:type="dxa"/>
+            <w:tcW w:w="1924" w:type="dxa"/>
             <w:tcBorders>
               <w:top w:val="nil"/>
               <w:left w:val="nil"/>
@@ -5211,7 +5201,7 @@
         </w:tc>
         <w:tc>
           <w:tcPr>
-            <w:tcW w:w="6621" w:type="dxa"/>
+            <w:tcW w:w="6622" w:type="dxa"/>
             <w:tcBorders>
               <w:top w:val="nil"/>
               <w:left w:val="nil"/>
@@ -5249,7 +5239,7 @@
         </w:trPr>
         <w:tc>
           <w:tcPr>
-            <w:tcW w:w="1925" w:type="dxa"/>
+            <w:tcW w:w="1924" w:type="dxa"/>
             <w:tcBorders>
               <w:top w:val="nil"/>
               <w:left w:val="nil"/>
@@ -5277,7 +5267,7 @@
         </w:tc>
         <w:tc>
           <w:tcPr>
-            <w:tcW w:w="6621" w:type="dxa"/>
+            <w:tcW w:w="6622" w:type="dxa"/>
             <w:tcBorders>
               <w:top w:val="nil"/>
               <w:left w:val="nil"/>
@@ -5335,7 +5325,7 @@
         </w:trPr>
         <w:tc>
           <w:tcPr>
-            <w:tcW w:w="1925" w:type="dxa"/>
+            <w:tcW w:w="1924" w:type="dxa"/>
             <w:tcBorders>
               <w:top w:val="nil"/>
               <w:left w:val="nil"/>
@@ -5363,7 +5353,7 @@
         </w:tc>
         <w:tc>
           <w:tcPr>
-            <w:tcW w:w="6621" w:type="dxa"/>
+            <w:tcW w:w="6622" w:type="dxa"/>
             <w:tcBorders>
               <w:top w:val="nil"/>
               <w:left w:val="nil"/>
@@ -5425,7 +5415,7 @@
         </w:trPr>
         <w:tc>
           <w:tcPr>
-            <w:tcW w:w="1925" w:type="dxa"/>
+            <w:tcW w:w="1924" w:type="dxa"/>
             <w:tcBorders>
               <w:top w:val="nil"/>
               <w:left w:val="nil"/>
@@ -5453,7 +5443,7 @@
         </w:tc>
         <w:tc>
           <w:tcPr>
-            <w:tcW w:w="6621" w:type="dxa"/>
+            <w:tcW w:w="6622" w:type="dxa"/>
             <w:tcBorders>
               <w:top w:val="nil"/>
               <w:left w:val="nil"/>
@@ -5592,13 +5582,7 @@
         <w:rStyle w:val="Pagenumber"/>
       </w:rPr>
       <w:tab/>
-      <w:t>Rev: 2017-</w:t>
-    </w:r>
-    <w:r>
-      <w:rPr>
-        <w:rStyle w:val="Pagenumber"/>
-      </w:rPr>
-      <w:t>10-26</w:t>
+      <w:t>Rev: 2017-10-26</w:t>
     </w:r>
   </w:p>
 </w:ftr>
@@ -6663,7 +6647,7 @@
     </w:pPr>
     <w:rPr>
       <w:rFonts w:ascii="Times New Roman" w:hAnsi="Times New Roman" w:eastAsia="Times New Roman" w:cs="Times New Roman"/>
-      <w:color w:val="auto"/>
+      <w:color w:val="00000A"/>
       <w:sz w:val="24"/>
       <w:szCs w:val="24"/>
       <w:lang w:val="en-US" w:eastAsia="en-US" w:bidi="ar-SA"/>
@@ -7247,7 +7231,7 @@
     </w:pPr>
     <w:rPr>
       <w:rFonts w:ascii="Times New Roman" w:hAnsi="Times New Roman" w:eastAsia="Times New Roman" w:cs="Times New Roman"/>
-      <w:color w:val="auto"/>
+      <w:color w:val="00000A"/>
       <w:sz w:val="24"/>
       <w:szCs w:val="24"/>
       <w:lang w:val="en-US" w:eastAsia="en-US" w:bidi="ar-SA"/>

</xml_diff>

<commit_message>
use alternate file system, fix manual
git-svn-id: https://tor.ern.nps.edu/svn/proj/labtainer/trunk@1614 ed162e55-3153-4343-a18d-e086fa355ed4
</commit_message>
<xml_diff>
--- a/labs/backups/docs/backups.docx
+++ b/labs/backups/docs/backups.docx
@@ -285,42 +285,13 @@
       <w:pPr>
         <w:pStyle w:val="NormalColumn"/>
         <w:ind w:left="360" w:hanging="0"/>
-        <w:rPr>
-          <w:b/>
-          <w:b/>
-        </w:rPr>
-      </w:pPr>
-      <w:r>
-        <w:rPr>
-          <w:b/>
-        </w:rPr>
-        <w:t xml:space="preserve">Use </w:t>
-      </w:r>
-      <w:r>
-        <w:rPr>
-          <w:rFonts w:cs="Courier New" w:ascii="Courier New" w:hAnsi="Courier New"/>
-          <w:b/>
-        </w:rPr>
-        <w:t>su</w:t>
-      </w:r>
-      <w:r>
-        <w:rPr>
-          <w:b/>
-        </w:rPr>
-        <w:t xml:space="preserve"> to elevate your privileges to root, using </w:t>
-      </w:r>
-      <w:r>
-        <w:rPr>
-          <w:b/>
-          <w:u w:val="single"/>
-        </w:rPr>
-        <w:t>badpassword</w:t>
-      </w:r>
-      <w:r>
-        <w:rPr>
-          <w:b/>
-        </w:rPr>
-        <w:t xml:space="preserve"> as the password.</w:t>
+        <w:rPr/>
+      </w:pPr>
+      <w:r>
+        <w:rPr>
+          <w:b/>
+        </w:rPr>
+        <w:t>Use “sudo su” to elevate your privileges.</w:t>
       </w:r>
     </w:p>
     <w:p>
@@ -345,1366 +316,6 @@
       </w:pPr>
       <w:r>
         <w:rPr/>
-        <w:t>Tar Introduction</w:t>
-      </w:r>
-    </w:p>
-    <w:p>
-      <w:pPr>
-        <w:pStyle w:val="Normal"/>
-        <w:rPr/>
-      </w:pPr>
-      <w:r>
-        <w:rPr/>
-        <w:t xml:space="preserve">One of the common Unix command-line utilities for creating backups is the </w:t>
-      </w:r>
-      <w:r>
-        <w:rPr>
-          <w:rFonts w:cs="Courier New" w:ascii="Courier New" w:hAnsi="Courier New"/>
-        </w:rPr>
-        <w:t>tar</w:t>
-      </w:r>
-      <w:r>
-        <w:rPr/>
-        <w:t xml:space="preserve"> command.  </w:t>
-      </w:r>
-      <w:r>
-        <w:rPr>
-          <w:rFonts w:cs="Courier New" w:ascii="Courier New" w:hAnsi="Courier New"/>
-        </w:rPr>
-        <w:t>tar</w:t>
-      </w:r>
-      <w:r>
-        <w:rPr/>
-        <w:t xml:space="preserve"> is short for </w:t>
-      </w:r>
-      <w:r>
-        <w:rPr>
-          <w:i/>
-        </w:rPr>
-        <w:t>tape archive</w:t>
-      </w:r>
-      <w:r>
-        <w:rPr/>
-        <w:t xml:space="preserve">, which is an indication of its age (back when tape was the only backup option). The original approach to backups was to copy files to a backup tape in a way that could easily be read back off the medium if the data needed to be copied or restored somewhere else. But </w:t>
-      </w:r>
-      <w:r>
-        <w:rPr>
-          <w:rFonts w:cs="Courier New" w:ascii="Courier New" w:hAnsi="Courier New"/>
-        </w:rPr>
-        <w:t>tar</w:t>
-      </w:r>
-      <w:r>
-        <w:rPr/>
-        <w:t xml:space="preserve"> can be used to do much more than make a copy to tape, as you can tell from the nearly 150 options that can be given on the command-line.  Only a few of its potential uses will be used in this assignment.</w:t>
-      </w:r>
-    </w:p>
-    <w:p>
-      <w:pPr>
-        <w:pStyle w:val="Normal"/>
-        <w:rPr/>
-      </w:pPr>
-      <w:r>
-        <w:rPr/>
-      </w:r>
-    </w:p>
-    <w:p>
-      <w:pPr>
-        <w:pStyle w:val="Normal"/>
-        <w:rPr/>
-      </w:pPr>
-      <w:r>
-        <w:rPr/>
-        <w:t xml:space="preserve">The first basic use of the </w:t>
-      </w:r>
-      <w:r>
-        <w:rPr>
-          <w:rFonts w:cs="Courier New" w:ascii="Courier New" w:hAnsi="Courier New"/>
-        </w:rPr>
-        <w:t>tar</w:t>
-      </w:r>
-      <w:r>
-        <w:rPr/>
-        <w:t xml:space="preserve"> command is the creation of an archive file, which is often referred to as a </w:t>
-      </w:r>
-      <w:r>
-        <w:rPr>
-          <w:i/>
-        </w:rPr>
-        <w:t>tarball</w:t>
-      </w:r>
-      <w:r>
-        <w:rPr/>
-        <w:t xml:space="preserve">. Tarballs are similar to zip files, which were popularized on Microsoft Windows. Zip files and tarballs are different in at least two ways: 1) they use different file formats; and 2) </w:t>
-      </w:r>
-      <w:r>
-        <w:rPr>
-          <w:rFonts w:cs="Courier New" w:ascii="Courier New" w:hAnsi="Courier New"/>
-        </w:rPr>
-        <w:t>zip</w:t>
-      </w:r>
-      <w:r>
-        <w:rPr/>
-        <w:t xml:space="preserve"> compresses the archive while </w:t>
-      </w:r>
-      <w:r>
-        <w:rPr>
-          <w:rFonts w:cs="Courier New" w:ascii="Courier New" w:hAnsi="Courier New"/>
-        </w:rPr>
-        <w:t>tar</w:t>
-      </w:r>
-      <w:r>
-        <w:rPr/>
-        <w:t xml:space="preserve"> does not compress by default.</w:t>
-      </w:r>
-    </w:p>
-    <w:p>
-      <w:pPr>
-        <w:pStyle w:val="Normal"/>
-        <w:rPr/>
-      </w:pPr>
-      <w:r>
-        <w:rPr/>
-      </w:r>
-    </w:p>
-    <w:p>
-      <w:pPr>
-        <w:pStyle w:val="Normal"/>
-        <w:rPr/>
-      </w:pPr>
-      <w:r>
-        <w:rPr/>
-        <w:t xml:space="preserve">In this exercise you will </w:t>
-      </w:r>
-      <w:r>
-        <w:rPr>
-          <w:b/>
-        </w:rPr>
-        <w:t>not</w:t>
-      </w:r>
-      <w:r>
-        <w:rPr/>
-        <w:t xml:space="preserve"> be backing up the </w:t>
-      </w:r>
-      <w:r>
-        <w:rPr>
-          <w:u w:val="single"/>
-        </w:rPr>
-        <w:t>user</w:t>
-      </w:r>
-      <w:r>
-        <w:rPr/>
-        <w:t xml:space="preserve"> data on the VM because there is not much of it. Instead, to ensure sufficient amounts of data for your experiments, you will be backing up the </w:t>
-      </w:r>
-      <w:r>
-        <w:rPr>
-          <w:rFonts w:cs="Courier New" w:ascii="Courier New" w:hAnsi="Courier New"/>
-        </w:rPr>
-        <w:t>/usr/bin</w:t>
-      </w:r>
-      <w:r>
-        <w:rPr/>
-        <w:t xml:space="preserve"> directory.  Even then, it is not a lot of data.</w:t>
-      </w:r>
-    </w:p>
-    <w:p>
-      <w:pPr>
-        <w:pStyle w:val="Normal"/>
-        <w:rPr/>
-      </w:pPr>
-      <w:r>
-        <w:rPr/>
-      </w:r>
-    </w:p>
-    <w:p>
-      <w:pPr>
-        <w:pStyle w:val="ListParagraph"/>
-        <w:numPr>
-          <w:ilvl w:val="0"/>
-          <w:numId w:val="3"/>
-        </w:numPr>
-        <w:rPr/>
-      </w:pPr>
-      <w:r>
-        <w:rPr/>
-        <w:t>Determine the amount of data to be backed up.</w:t>
-      </w:r>
-    </w:p>
-    <w:p>
-      <w:pPr>
-        <w:pStyle w:val="Normal"/>
-        <w:rPr/>
-      </w:pPr>
-      <w:r>
-        <w:rPr/>
-      </w:r>
-    </w:p>
-    <w:p>
-      <w:pPr>
-        <w:pStyle w:val="Normal"/>
-        <w:ind w:left="360" w:hanging="0"/>
-        <w:rPr/>
-      </w:pPr>
-      <w:r>
-        <w:rPr/>
-        <w:t xml:space="preserve">As shown below, use the </w:t>
-      </w:r>
-      <w:r>
-        <w:rPr>
-          <w:rFonts w:cs="Courier New" w:ascii="Courier New" w:hAnsi="Courier New"/>
-        </w:rPr>
-        <w:t>du</w:t>
-      </w:r>
-      <w:r>
-        <w:rPr/>
-        <w:t xml:space="preserve"> command (which stands for </w:t>
-      </w:r>
-      <w:r>
-        <w:rPr>
-          <w:i/>
-        </w:rPr>
-        <w:t>disk usage</w:t>
-      </w:r>
-      <w:r>
-        <w:rPr/>
-        <w:t xml:space="preserve">) to determine how much data exists under the </w:t>
-      </w:r>
-      <w:r>
-        <w:rPr>
-          <w:rFonts w:cs="Courier New" w:ascii="Courier New" w:hAnsi="Courier New"/>
-        </w:rPr>
-        <w:t>/usr/bin</w:t>
-      </w:r>
-      <w:r>
-        <w:rPr/>
-        <w:t xml:space="preserve"> hierarchy. The “-s” option stands for </w:t>
-      </w:r>
-      <w:r>
-        <w:rPr>
-          <w:i/>
-        </w:rPr>
-        <w:t>summarize</w:t>
-      </w:r>
-      <w:r>
-        <w:rPr/>
-        <w:t xml:space="preserve">, and the ‘b’ option stands for </w:t>
-      </w:r>
-      <w:r>
-        <w:rPr>
-          <w:i/>
-        </w:rPr>
-        <w:t>return the size in bytes</w:t>
-      </w:r>
-      <w:r>
-        <w:rPr/>
-        <w:t>.</w:t>
-      </w:r>
-    </w:p>
-    <w:p>
-      <w:pPr>
-        <w:pStyle w:val="Normal"/>
-        <w:ind w:left="360" w:hanging="0"/>
-        <w:rPr/>
-      </w:pPr>
-      <w:r>
-        <w:rPr/>
-      </w:r>
-    </w:p>
-    <w:p>
-      <w:pPr>
-        <w:pStyle w:val="Normal"/>
-        <w:ind w:left="360" w:hanging="0"/>
-        <w:rPr>
-          <w:rFonts w:ascii="Courier New" w:hAnsi="Courier New" w:cs="Courier New"/>
-        </w:rPr>
-      </w:pPr>
-      <w:r>
-        <w:rPr/>
-        <w:tab/>
-      </w:r>
-      <w:r>
-        <w:rPr>
-          <w:rFonts w:cs="Courier New" w:ascii="Courier New" w:hAnsi="Courier New"/>
-        </w:rPr>
-        <w:t>du -sb /usr/bin</w:t>
-      </w:r>
-    </w:p>
-    <w:p>
-      <w:pPr>
-        <w:pStyle w:val="Normal"/>
-        <w:ind w:left="360" w:hanging="0"/>
-        <w:rPr/>
-      </w:pPr>
-      <w:r>
-        <w:rPr/>
-      </w:r>
-    </w:p>
-    <w:p>
-      <w:pPr>
-        <w:pStyle w:val="Normal"/>
-        <w:ind w:left="1800" w:hanging="1440"/>
-        <w:rPr>
-          <w:b/>
-          <w:b/>
-          <w:i/>
-          <w:i/>
-        </w:rPr>
-      </w:pPr>
-      <w:r>
-        <w:rPr>
-          <w:b/>
-        </w:rPr>
-        <w:t>Notation #1:</w:t>
-        <w:tab/>
-      </w:r>
-      <w:r>
-        <w:rPr>
-          <w:b/>
-          <w:i/>
-        </w:rPr>
-        <w:t xml:space="preserve">How many bytes did the </w:t>
-      </w:r>
-      <w:r>
-        <w:rPr>
-          <w:rFonts w:cs="Courier New" w:ascii="Courier New" w:hAnsi="Courier New"/>
-          <w:b/>
-          <w:i/>
-        </w:rPr>
-        <w:t>du</w:t>
-      </w:r>
-      <w:r>
-        <w:rPr>
-          <w:b/>
-          <w:i/>
-        </w:rPr>
-        <w:t xml:space="preserve"> command report? [Enter the number into the highlighted/shaded part of spreadsheet]</w:t>
-      </w:r>
-    </w:p>
-    <w:p>
-      <w:pPr>
-        <w:pStyle w:val="Normal"/>
-        <w:ind w:left="1800" w:hanging="1440"/>
-        <w:rPr/>
-      </w:pPr>
-      <w:r>
-        <w:rPr/>
-      </w:r>
-    </w:p>
-    <w:p>
-      <w:pPr>
-        <w:pStyle w:val="ListParagraph"/>
-        <w:numPr>
-          <w:ilvl w:val="0"/>
-          <w:numId w:val="3"/>
-        </w:numPr>
-        <w:rPr/>
-      </w:pPr>
-      <w:r>
-        <w:rPr/>
-        <w:t xml:space="preserve">Use </w:t>
-      </w:r>
-      <w:r>
-        <w:rPr>
-          <w:rFonts w:cs="Courier New" w:ascii="Courier New" w:hAnsi="Courier New"/>
-        </w:rPr>
-        <w:t>tar</w:t>
-      </w:r>
-      <w:r>
-        <w:rPr/>
-        <w:t xml:space="preserve"> to back up the data.</w:t>
-      </w:r>
-    </w:p>
-    <w:p>
-      <w:pPr>
-        <w:pStyle w:val="Normal"/>
-        <w:rPr>
-          <w:b/>
-          <w:b/>
-        </w:rPr>
-      </w:pPr>
-      <w:r>
-        <w:rPr>
-          <w:b/>
-        </w:rPr>
-      </w:r>
-    </w:p>
-    <w:p>
-      <w:pPr>
-        <w:pStyle w:val="Normal"/>
-        <w:ind w:left="360" w:hanging="0"/>
-        <w:rPr/>
-      </w:pPr>
-      <w:r>
-        <w:rPr>
-          <w:b/>
-        </w:rPr>
-        <w:t>Execute the following command</w:t>
-      </w:r>
-      <w:r>
-        <w:rPr/>
-        <w:t xml:space="preserve"> to create a tarball from all the files and directories in </w:t>
-      </w:r>
-      <w:r>
-        <w:rPr>
-          <w:rFonts w:cs="Courier New" w:ascii="Courier New" w:hAnsi="Courier New"/>
-        </w:rPr>
-        <w:t>/usr/bin</w:t>
-      </w:r>
-      <w:r>
-        <w:rPr/>
-        <w:t>. The command is explained in the next figure.</w:t>
-      </w:r>
-    </w:p>
-    <w:p>
-      <w:pPr>
-        <w:pStyle w:val="Normal"/>
-        <w:rPr>
-          <w:rFonts w:ascii="Courier New" w:hAnsi="Courier New" w:cs="Courier New"/>
-        </w:rPr>
-      </w:pPr>
-      <w:r>
-        <w:rPr>
-          <w:rFonts w:cs="Courier New" w:ascii="Courier New" w:hAnsi="Courier New"/>
-        </w:rPr>
-      </w:r>
-    </w:p>
-    <w:p>
-      <w:pPr>
-        <w:pStyle w:val="Normal"/>
-        <w:rPr>
-          <w:rFonts w:ascii="Courier New" w:hAnsi="Courier New" w:cs="Courier New"/>
-        </w:rPr>
-      </w:pPr>
-      <w:r>
-        <w:rPr>
-          <w:rFonts w:cs="Courier New" w:ascii="Courier New" w:hAnsi="Courier New"/>
-        </w:rPr>
-        <w:tab/>
-        <w:t>tar  -cvf  /tmp/bin.tar  /usr/bin</w:t>
-      </w:r>
-    </w:p>
-    <w:p>
-      <w:pPr>
-        <w:pStyle w:val="Normal"/>
-        <w:rPr/>
-      </w:pPr>
-      <w:r>
-        <w:rPr/>
-      </w:r>
-    </w:p>
-    <w:p>
-      <w:pPr>
-        <w:pStyle w:val="Normal"/>
-        <w:keepNext/>
-        <w:jc w:val="center"/>
-        <w:rPr/>
-      </w:pPr>
-      <w:r>
-        <w:rPr/>
-        <w:drawing>
-          <wp:inline distT="0" distB="0" distL="0" distR="0">
-            <wp:extent cx="4488180" cy="2589530"/>
-            <wp:effectExtent l="0" t="0" r="0" b="0"/>
-            <wp:docPr id="1" name="Picture 1" descr=""/>
-            <wp:cNvGraphicFramePr>
-              <a:graphicFrameLocks xmlns:a="http://schemas.openxmlformats.org/drawingml/2006/main" noChangeAspect="1"/>
-            </wp:cNvGraphicFramePr>
-            <a:graphic xmlns:a="http://schemas.openxmlformats.org/drawingml/2006/main">
-              <a:graphicData uri="http://schemas.openxmlformats.org/drawingml/2006/picture">
-                <pic:pic xmlns:pic="http://schemas.openxmlformats.org/drawingml/2006/picture">
-                  <pic:nvPicPr>
-                    <pic:cNvPr id="1" name="Picture 1" descr=""/>
-                    <pic:cNvPicPr>
-                      <a:picLocks noChangeAspect="1" noChangeArrowheads="1"/>
-                    </pic:cNvPicPr>
-                  </pic:nvPicPr>
-                  <pic:blipFill>
-                    <a:blip r:embed="rId2"/>
-                    <a:stretch>
-                      <a:fillRect/>
-                    </a:stretch>
-                  </pic:blipFill>
-                  <pic:spPr bwMode="auto">
-                    <a:xfrm>
-                      <a:off x="0" y="0"/>
-                      <a:ext cx="4488180" cy="2589530"/>
-                    </a:xfrm>
-                    <a:prstGeom prst="rect">
-                      <a:avLst/>
-                    </a:prstGeom>
-                  </pic:spPr>
-                </pic:pic>
-              </a:graphicData>
-            </a:graphic>
-          </wp:inline>
-        </w:drawing>
-      </w:r>
-    </w:p>
-    <w:p>
-      <w:pPr>
-        <w:pStyle w:val="Caption1"/>
-        <w:jc w:val="center"/>
-        <w:rPr/>
-      </w:pPr>
-      <w:r>
-        <w:rPr/>
-        <w:t xml:space="preserve">Figure </w:t>
-      </w:r>
-      <w:r>
-        <w:rPr/>
-        <w:fldChar w:fldCharType="begin"/>
-      </w:r>
-      <w:r>
-        <w:instrText> SEQ Figure \* ARABIC </w:instrText>
-      </w:r>
-      <w:r>
-        <w:fldChar w:fldCharType="separate"/>
-      </w:r>
-      <w:r>
-        <w:t>1</w:t>
-      </w:r>
-      <w:r>
-        <w:fldChar w:fldCharType="end"/>
-      </w:r>
-      <w:r>
-        <w:rPr/>
-        <w:t xml:space="preserve"> Tar Command Explained</w:t>
-      </w:r>
-    </w:p>
-    <w:p>
-      <w:pPr>
-        <w:pStyle w:val="Normal"/>
-        <w:rPr/>
-      </w:pPr>
-      <w:r>
-        <w:rPr/>
-      </w:r>
-    </w:p>
-    <w:p>
-      <w:pPr>
-        <w:pStyle w:val="ListParagraph"/>
-        <w:numPr>
-          <w:ilvl w:val="0"/>
-          <w:numId w:val="3"/>
-        </w:numPr>
-        <w:rPr/>
-      </w:pPr>
-      <w:r>
-        <w:rPr/>
-        <w:t>List some of the metadata for the tarball you just created:</w:t>
-      </w:r>
-    </w:p>
-    <w:p>
-      <w:pPr>
-        <w:pStyle w:val="Normal"/>
-        <w:rPr/>
-      </w:pPr>
-      <w:r>
-        <w:rPr/>
-      </w:r>
-    </w:p>
-    <w:p>
-      <w:pPr>
-        <w:pStyle w:val="Normal"/>
-        <w:rPr>
-          <w:rFonts w:ascii="Courier New" w:hAnsi="Courier New" w:cs="Courier New"/>
-        </w:rPr>
-      </w:pPr>
-      <w:r>
-        <w:rPr/>
-        <w:tab/>
-      </w:r>
-      <w:r>
-        <w:rPr>
-          <w:rFonts w:cs="Courier New" w:ascii="Courier New" w:hAnsi="Courier New"/>
-        </w:rPr>
-        <w:t>ll /tmp/bin.tar</w:t>
-      </w:r>
-    </w:p>
-    <w:p>
-      <w:pPr>
-        <w:pStyle w:val="Normal"/>
-        <w:rPr/>
-      </w:pPr>
-      <w:r>
-        <w:rPr/>
-      </w:r>
-    </w:p>
-    <w:p>
-      <w:pPr>
-        <w:pStyle w:val="Normal"/>
-        <w:ind w:left="1800" w:hanging="1440"/>
-        <w:rPr>
-          <w:b/>
-          <w:b/>
-        </w:rPr>
-      </w:pPr>
-      <w:r>
-        <w:rPr>
-          <w:b/>
-        </w:rPr>
-        <w:t>Notation #2:</w:t>
-        <w:tab/>
-      </w:r>
-      <w:r>
-        <w:rPr>
-          <w:b/>
-          <w:i/>
-        </w:rPr>
-        <w:t xml:space="preserve">How big is the tarball (in bytes)? </w:t>
-      </w:r>
-      <w:r>
-        <w:rPr/>
-        <w:t>The number of bytes is given just before the date.</w:t>
-      </w:r>
-      <w:r>
-        <w:rPr>
-          <w:b/>
-          <w:i/>
-        </w:rPr>
-        <w:t xml:space="preserve"> [Enter the number in the spreadsheet.]</w:t>
-      </w:r>
-    </w:p>
-    <w:p>
-      <w:pPr>
-        <w:pStyle w:val="Normal"/>
-        <w:rPr/>
-      </w:pPr>
-      <w:r>
-        <w:rPr/>
-      </w:r>
-    </w:p>
-    <w:p>
-      <w:pPr>
-        <w:pStyle w:val="ListParagraph"/>
-        <w:numPr>
-          <w:ilvl w:val="0"/>
-          <w:numId w:val="3"/>
-        </w:numPr>
-        <w:rPr/>
-      </w:pPr>
-      <w:r>
-        <w:rPr/>
-        <w:t>Look at the tarball content.</w:t>
-      </w:r>
-    </w:p>
-    <w:p>
-      <w:pPr>
-        <w:pStyle w:val="Normal"/>
-        <w:rPr/>
-      </w:pPr>
-      <w:r>
-        <w:rPr/>
-      </w:r>
-    </w:p>
-    <w:p>
-      <w:pPr>
-        <w:pStyle w:val="Normal"/>
-        <w:ind w:left="360" w:hanging="0"/>
-        <w:rPr/>
-      </w:pPr>
-      <w:r>
-        <w:rPr/>
-        <w:t>To see that the tarball contains more than just the content of files, do the following to list the contents of the tarball:</w:t>
-      </w:r>
-    </w:p>
-    <w:p>
-      <w:pPr>
-        <w:pStyle w:val="Normal"/>
-        <w:rPr/>
-      </w:pPr>
-      <w:r>
-        <w:rPr/>
-      </w:r>
-    </w:p>
-    <w:p>
-      <w:pPr>
-        <w:pStyle w:val="Normal"/>
-        <w:rPr>
-          <w:rFonts w:ascii="Courier New" w:hAnsi="Courier New" w:cs="Courier New"/>
-        </w:rPr>
-      </w:pPr>
-      <w:r>
-        <w:rPr/>
-        <w:tab/>
-      </w:r>
-      <w:r>
-        <w:rPr>
-          <w:rFonts w:cs="Courier New" w:ascii="Courier New" w:hAnsi="Courier New"/>
-        </w:rPr>
-        <w:t>tar -tvf /tmp/bin.tar</w:t>
-      </w:r>
-    </w:p>
-    <w:p>
-      <w:pPr>
-        <w:pStyle w:val="Normal"/>
-        <w:rPr/>
-      </w:pPr>
-      <w:r>
-        <w:rPr/>
-      </w:r>
-    </w:p>
-    <w:p>
-      <w:pPr>
-        <w:pStyle w:val="Normal"/>
-        <w:ind w:left="360" w:hanging="0"/>
-        <w:rPr/>
-      </w:pPr>
-      <w:r>
-        <w:rPr/>
-        <w:t xml:space="preserve">In the above command, the ‘t’ option stands for </w:t>
-      </w:r>
-      <w:r>
-        <w:rPr>
-          <w:i/>
-        </w:rPr>
-        <w:t>list</w:t>
-      </w:r>
-      <w:r>
-        <w:rPr/>
-        <w:t xml:space="preserve">, ‘v’ still stands for </w:t>
-      </w:r>
-      <w:r>
-        <w:rPr>
-          <w:i/>
-        </w:rPr>
-        <w:t>verbose</w:t>
-      </w:r>
-      <w:r>
-        <w:rPr/>
-        <w:t xml:space="preserve">, and ‘f’ still stands for </w:t>
-      </w:r>
-      <w:r>
-        <w:rPr>
-          <w:i/>
-        </w:rPr>
-        <w:t>file</w:t>
-      </w:r>
-      <w:r>
-        <w:rPr/>
-        <w:t xml:space="preserve">. Taken together, the command means, “list the contents of the </w:t>
-      </w:r>
-      <w:r>
-        <w:rPr>
-          <w:rFonts w:cs="Courier New" w:ascii="Courier New" w:hAnsi="Courier New"/>
-        </w:rPr>
-        <w:t>/tmp/bin.tar</w:t>
-      </w:r>
-      <w:r>
-        <w:rPr/>
-        <w:t xml:space="preserve"> tarball in a verbose manner”.</w:t>
-      </w:r>
-    </w:p>
-    <w:p>
-      <w:pPr>
-        <w:pStyle w:val="Normal"/>
-        <w:rPr/>
-      </w:pPr>
-      <w:r>
-        <w:rPr/>
-      </w:r>
-    </w:p>
-    <w:p>
-      <w:pPr>
-        <w:pStyle w:val="Normal"/>
-        <w:ind w:left="360" w:hanging="0"/>
-        <w:rPr/>
-      </w:pPr>
-      <w:r>
-        <w:rPr/>
-        <w:t>The output shows that in addition to the file data, the tarball also has the metadata necessary to restore the file to a prior state.</w:t>
-      </w:r>
-    </w:p>
-    <w:p>
-      <w:pPr>
-        <w:pStyle w:val="Normal"/>
-        <w:rPr/>
-      </w:pPr>
-      <w:r>
-        <w:rPr/>
-      </w:r>
-    </w:p>
-    <w:p>
-      <w:pPr>
-        <w:pStyle w:val="ListParagraph"/>
-        <w:numPr>
-          <w:ilvl w:val="0"/>
-          <w:numId w:val="3"/>
-        </w:numPr>
-        <w:rPr/>
-      </w:pPr>
-      <w:r>
-        <w:rPr/>
-        <w:t>Verify the tarball.</w:t>
-      </w:r>
-    </w:p>
-    <w:p>
-      <w:pPr>
-        <w:pStyle w:val="Normal"/>
-        <w:rPr/>
-      </w:pPr>
-      <w:r>
-        <w:rPr/>
-      </w:r>
-    </w:p>
-    <w:p>
-      <w:pPr>
-        <w:pStyle w:val="Normal"/>
-        <w:ind w:left="360" w:hanging="0"/>
-        <w:rPr/>
-      </w:pPr>
-      <w:r>
-        <w:rPr/>
-        <w:t xml:space="preserve">A very, very important task after creating a backup is to verify that the backup is good, especially when using some kinds of “unreliable” media, such as tape or optical discs. The </w:t>
-      </w:r>
-      <w:r>
-        <w:rPr>
-          <w:rFonts w:cs="Courier New" w:ascii="Courier New" w:hAnsi="Courier New"/>
-        </w:rPr>
-        <w:t>tar</w:t>
-      </w:r>
-      <w:r>
-        <w:rPr/>
-        <w:t xml:space="preserve"> command comes with two options for verifying a tarball, which cause </w:t>
-      </w:r>
-      <w:r>
-        <w:rPr>
-          <w:rFonts w:cs="Courier New" w:ascii="Courier New" w:hAnsi="Courier New"/>
-        </w:rPr>
-        <w:t>tar</w:t>
-      </w:r>
-      <w:r>
-        <w:rPr/>
-        <w:t xml:space="preserve"> to read each file from the tarball and then compare it to the original file on the disk. To test one of these verification features, first do the following to cause a change to the metadata for an </w:t>
-      </w:r>
-      <w:r>
-        <w:rPr>
-          <w:b/>
-        </w:rPr>
-        <w:t>existing</w:t>
-      </w:r>
-      <w:r>
-        <w:rPr/>
-        <w:t xml:space="preserve"> file:</w:t>
-      </w:r>
-    </w:p>
-    <w:p>
-      <w:pPr>
-        <w:pStyle w:val="Normal"/>
-        <w:rPr/>
-      </w:pPr>
-      <w:r>
-        <w:rPr/>
-      </w:r>
-    </w:p>
-    <w:p>
-      <w:pPr>
-        <w:pStyle w:val="Normal"/>
-        <w:rPr>
-          <w:rFonts w:ascii="Courier New" w:hAnsi="Courier New" w:cs="Courier New"/>
-        </w:rPr>
-      </w:pPr>
-      <w:r>
-        <w:rPr/>
-        <w:tab/>
-      </w:r>
-      <w:r>
-        <w:rPr>
-          <w:rFonts w:cs="Courier New" w:ascii="Courier New" w:hAnsi="Courier New"/>
-        </w:rPr>
-        <w:t>touch /usr/bin/base64</w:t>
-      </w:r>
-    </w:p>
-    <w:p>
-      <w:pPr>
-        <w:pStyle w:val="Normal"/>
-        <w:rPr/>
-      </w:pPr>
-      <w:r>
-        <w:rPr/>
-      </w:r>
-    </w:p>
-    <w:p>
-      <w:pPr>
-        <w:pStyle w:val="Normal"/>
-        <w:ind w:left="360" w:hanging="0"/>
-        <w:rPr/>
-      </w:pPr>
-      <w:r>
-        <w:rPr/>
-        <w:t xml:space="preserve">Now run the </w:t>
-      </w:r>
-      <w:r>
-        <w:rPr>
-          <w:rFonts w:cs="Courier New" w:ascii="Courier New" w:hAnsi="Courier New"/>
-        </w:rPr>
-        <w:t>tar</w:t>
-      </w:r>
-      <w:r>
-        <w:rPr/>
-        <w:t xml:space="preserve"> command with a verification option, as shown below (where ‘-d’ stands for </w:t>
-      </w:r>
-      <w:r>
-        <w:rPr>
-          <w:i/>
-        </w:rPr>
-        <w:t>difference</w:t>
-      </w:r>
-      <w:r>
-        <w:rPr/>
-        <w:t>):</w:t>
-      </w:r>
-    </w:p>
-    <w:p>
-      <w:pPr>
-        <w:pStyle w:val="Normal"/>
-        <w:rPr/>
-      </w:pPr>
-      <w:r>
-        <w:rPr/>
-      </w:r>
-    </w:p>
-    <w:p>
-      <w:pPr>
-        <w:pStyle w:val="Normal"/>
-        <w:rPr>
-          <w:rFonts w:ascii="Courier New" w:hAnsi="Courier New" w:cs="Courier New"/>
-        </w:rPr>
-      </w:pPr>
-      <w:r>
-        <w:rPr>
-          <w:rFonts w:cs="Courier New" w:ascii="Courier New" w:hAnsi="Courier New"/>
-        </w:rPr>
-        <w:tab/>
-        <w:t>cd /</w:t>
-      </w:r>
-    </w:p>
-    <w:p>
-      <w:pPr>
-        <w:pStyle w:val="Normal"/>
-        <w:rPr>
-          <w:rFonts w:ascii="Courier New" w:hAnsi="Courier New" w:cs="Courier New"/>
-        </w:rPr>
-      </w:pPr>
-      <w:r>
-        <w:rPr/>
-        <w:tab/>
-      </w:r>
-      <w:r>
-        <w:rPr>
-          <w:rFonts w:cs="Courier New" w:ascii="Courier New" w:hAnsi="Courier New"/>
-        </w:rPr>
-        <w:t xml:space="preserve">tar -df /tmp/bin.tar </w:t>
-      </w:r>
-    </w:p>
-    <w:p>
-      <w:pPr>
-        <w:pStyle w:val="Normal"/>
-        <w:rPr/>
-      </w:pPr>
-      <w:r>
-        <w:rPr/>
-      </w:r>
-    </w:p>
-    <w:p>
-      <w:pPr>
-        <w:pStyle w:val="Normal"/>
-        <w:ind w:left="360" w:hanging="0"/>
-        <w:rPr/>
-      </w:pPr>
-      <w:r>
-        <w:rPr/>
-        <w:t xml:space="preserve">You can see that the command highlighted the change in m-time. Note that this </w:t>
-      </w:r>
-      <w:r>
-        <w:rPr>
-          <w:i/>
-        </w:rPr>
-        <w:t>difference</w:t>
-      </w:r>
-      <w:r>
-        <w:rPr/>
-        <w:t xml:space="preserve"> option can be used at any time in the future to compare the contents in a tarball to the existing state of the files on disk.</w:t>
-      </w:r>
-    </w:p>
-    <w:p>
-      <w:pPr>
-        <w:pStyle w:val="Normal"/>
-        <w:rPr/>
-      </w:pPr>
-      <w:r>
-        <w:rPr/>
-      </w:r>
-    </w:p>
-    <w:p>
-      <w:pPr>
-        <w:pStyle w:val="Normal"/>
-        <w:rPr/>
-      </w:pPr>
-      <w:r>
-        <w:rPr/>
-      </w:r>
-      <w:r>
-        <w:br w:type="page"/>
-      </w:r>
-    </w:p>
-    <w:p>
-      <w:pPr>
-        <w:pStyle w:val="ListParagraph"/>
-        <w:numPr>
-          <w:ilvl w:val="0"/>
-          <w:numId w:val="3"/>
-        </w:numPr>
-        <w:rPr/>
-      </w:pPr>
-      <w:r>
-        <w:rPr/>
-        <w:t>Drop files from memory.</w:t>
-      </w:r>
-    </w:p>
-    <w:p>
-      <w:pPr>
-        <w:pStyle w:val="Normal"/>
-        <w:rPr/>
-      </w:pPr>
-      <w:r>
-        <w:rPr/>
-      </w:r>
-    </w:p>
-    <w:p>
-      <w:pPr>
-        <w:pStyle w:val="Normal"/>
-        <w:ind w:left="360" w:hanging="0"/>
-        <w:rPr/>
-      </w:pPr>
-      <w:r>
-        <w:rPr/>
-        <w:t xml:space="preserve">Execute the following command to tell the kernel to drop any cached files in RAM so we can get repeatable, consistent times. [If we want to measure performance, then we want to make sure that every invocation of </w:t>
-      </w:r>
-      <w:r>
-        <w:rPr>
-          <w:rFonts w:cs="Courier New" w:ascii="Courier New" w:hAnsi="Courier New"/>
-        </w:rPr>
-        <w:t>tar</w:t>
-      </w:r>
-      <w:r>
-        <w:rPr/>
-        <w:t xml:space="preserve"> must do the same amount of work.]</w:t>
-      </w:r>
-    </w:p>
-    <w:p>
-      <w:pPr>
-        <w:pStyle w:val="Normal"/>
-        <w:rPr/>
-      </w:pPr>
-      <w:r>
-        <w:rPr/>
-      </w:r>
-    </w:p>
-    <w:p>
-      <w:pPr>
-        <w:pStyle w:val="Normal"/>
-        <w:rPr>
-          <w:rFonts w:ascii="Courier New" w:hAnsi="Courier New" w:cs="Courier New"/>
-        </w:rPr>
-      </w:pPr>
-      <w:r>
-        <w:rPr/>
-        <w:tab/>
-      </w:r>
-      <w:r>
-        <w:rPr>
-          <w:rFonts w:cs="Courier New" w:ascii="Courier New" w:hAnsi="Courier New"/>
-        </w:rPr>
-        <w:t>sync;  sysctl -w vm.drop_caches=2</w:t>
-      </w:r>
-    </w:p>
-    <w:p>
-      <w:pPr>
-        <w:pStyle w:val="Normal"/>
-        <w:rPr/>
-      </w:pPr>
-      <w:r>
-        <w:rPr/>
-      </w:r>
-    </w:p>
-    <w:p>
-      <w:pPr>
-        <w:pStyle w:val="ListParagraph"/>
-        <w:numPr>
-          <w:ilvl w:val="0"/>
-          <w:numId w:val="3"/>
-        </w:numPr>
-        <w:rPr/>
-      </w:pPr>
-      <w:r>
-        <w:rPr/>
-        <w:t xml:space="preserve">Recreate the tarball. </w:t>
-      </w:r>
-    </w:p>
-    <w:p>
-      <w:pPr>
-        <w:pStyle w:val="ListParagraph"/>
-        <w:ind w:left="360" w:hanging="0"/>
-        <w:rPr/>
-      </w:pPr>
-      <w:r>
-        <w:rPr/>
-      </w:r>
-    </w:p>
-    <w:p>
-      <w:pPr>
-        <w:pStyle w:val="ListParagraph"/>
-        <w:ind w:left="360" w:hanging="0"/>
-        <w:rPr/>
-      </w:pPr>
-      <w:r>
-        <w:rPr/>
-        <w:t xml:space="preserve">This time you will </w:t>
-      </w:r>
-      <w:r>
-        <w:rPr>
-          <w:u w:val="single"/>
-        </w:rPr>
-        <w:t>omit</w:t>
-      </w:r>
-      <w:r>
-        <w:rPr/>
-        <w:t xml:space="preserve"> the verbose output </w:t>
-      </w:r>
-      <w:r>
-        <w:rPr>
-          <w:u w:val="single"/>
-        </w:rPr>
-        <w:t>and</w:t>
-      </w:r>
-      <w:r>
-        <w:rPr/>
-        <w:t xml:space="preserve"> use the </w:t>
-      </w:r>
-      <w:r>
-        <w:rPr>
-          <w:rFonts w:cs="Courier New" w:ascii="Courier New" w:hAnsi="Courier New"/>
-        </w:rPr>
-        <w:t>time</w:t>
-      </w:r>
-      <w:r>
-        <w:rPr/>
-        <w:t xml:space="preserve"> command</w:t>
-      </w:r>
-      <w:r>
-        <w:rPr>
-          <w:rStyle w:val="FootnoteAnchor"/>
-        </w:rPr>
-        <w:footnoteReference w:id="2"/>
-      </w:r>
-      <w:r>
-        <w:rPr/>
-        <w:t xml:space="preserve"> to measure how long it takes to finish:</w:t>
-      </w:r>
-    </w:p>
-    <w:p>
-      <w:pPr>
-        <w:pStyle w:val="Normal"/>
-        <w:rPr/>
-      </w:pPr>
-      <w:r>
-        <w:rPr/>
-      </w:r>
-    </w:p>
-    <w:p>
-      <w:pPr>
-        <w:pStyle w:val="Normal"/>
-        <w:ind w:firstLine="720"/>
-        <w:rPr>
-          <w:rFonts w:ascii="Courier New" w:hAnsi="Courier New" w:cs="Courier New"/>
-        </w:rPr>
-      </w:pPr>
-      <w:r>
-        <w:rPr>
-          <w:rFonts w:cs="Courier New" w:ascii="Courier New" w:hAnsi="Courier New"/>
-        </w:rPr>
-        <w:t>time tar -cf /tmp/bin.tar /usr/bin</w:t>
-      </w:r>
-    </w:p>
-    <w:p>
-      <w:pPr>
-        <w:pStyle w:val="Normal"/>
-        <w:rPr/>
-      </w:pPr>
-      <w:r>
-        <w:rPr/>
-      </w:r>
-    </w:p>
-    <w:p>
-      <w:pPr>
-        <w:pStyle w:val="Normal"/>
-        <w:ind w:left="1800" w:hanging="1440"/>
-        <w:rPr>
-          <w:b/>
-          <w:b/>
-        </w:rPr>
-      </w:pPr>
-      <w:r>
-        <w:rPr>
-          <w:b/>
-        </w:rPr>
-        <w:t>Notation #3:</w:t>
-        <w:tab/>
-      </w:r>
-      <w:r>
-        <w:rPr>
-          <w:b/>
-          <w:i/>
-        </w:rPr>
-        <w:t xml:space="preserve">Referring to the </w:t>
-      </w:r>
-      <w:r>
-        <w:rPr>
-          <w:b/>
-        </w:rPr>
-        <w:t>real</w:t>
-      </w:r>
-      <w:r>
-        <w:rPr>
-          <w:b/>
-          <w:i/>
-        </w:rPr>
-        <w:t xml:space="preserve"> time</w:t>
-      </w:r>
-      <w:r>
-        <w:rPr>
-          <w:rStyle w:val="FootnoteAnchor"/>
-          <w:b/>
-          <w:i/>
-        </w:rPr>
-        <w:footnoteReference w:id="3"/>
-      </w:r>
-      <w:r>
-        <w:rPr>
-          <w:b/>
-          <w:i/>
-        </w:rPr>
-        <w:t xml:space="preserve"> that was displayed as part of the output of the above command, how many seconds did it take to create the tarball? [Enter the number in the spreadsheet.]</w:t>
-      </w:r>
-    </w:p>
-    <w:p>
-      <w:pPr>
-        <w:pStyle w:val="Normal"/>
-        <w:rPr/>
-      </w:pPr>
-      <w:r>
-        <w:rPr/>
-      </w:r>
-    </w:p>
-    <w:p>
-      <w:pPr>
-        <w:pStyle w:val="ListParagraph"/>
-        <w:numPr>
-          <w:ilvl w:val="0"/>
-          <w:numId w:val="3"/>
-        </w:numPr>
-        <w:rPr/>
-      </w:pPr>
-      <w:r>
-        <w:rPr/>
-        <w:t>Clean up.</w:t>
-      </w:r>
-    </w:p>
-    <w:p>
-      <w:pPr>
-        <w:pStyle w:val="Normal"/>
-        <w:rPr/>
-      </w:pPr>
-      <w:r>
-        <w:rPr/>
-      </w:r>
-    </w:p>
-    <w:p>
-      <w:pPr>
-        <w:pStyle w:val="Normal"/>
-        <w:ind w:left="360" w:hanging="0"/>
-        <w:rPr/>
-      </w:pPr>
-      <w:r>
-        <w:rPr/>
-        <w:t>Delete the tarball and clear the caches:</w:t>
-      </w:r>
-    </w:p>
-    <w:p>
-      <w:pPr>
-        <w:pStyle w:val="Normal"/>
-        <w:rPr/>
-      </w:pPr>
-      <w:r>
-        <w:rPr/>
-      </w:r>
-    </w:p>
-    <w:p>
-      <w:pPr>
-        <w:pStyle w:val="Normal"/>
-        <w:rPr>
-          <w:rFonts w:ascii="Courier New" w:hAnsi="Courier New" w:cs="Courier New"/>
-        </w:rPr>
-      </w:pPr>
-      <w:r>
-        <w:rPr>
-          <w:rFonts w:cs="Courier New" w:ascii="Courier New" w:hAnsi="Courier New"/>
-        </w:rPr>
-        <w:tab/>
-        <w:t>rm /tmp/bin.tar</w:t>
-      </w:r>
-    </w:p>
-    <w:p>
-      <w:pPr>
-        <w:pStyle w:val="Normal"/>
-        <w:rPr>
-          <w:rFonts w:ascii="Courier New" w:hAnsi="Courier New" w:cs="Courier New"/>
-        </w:rPr>
-      </w:pPr>
-      <w:r>
-        <w:rPr>
-          <w:rFonts w:cs="Courier New" w:ascii="Courier New" w:hAnsi="Courier New"/>
-        </w:rPr>
-      </w:r>
-    </w:p>
-    <w:p>
-      <w:pPr>
-        <w:pStyle w:val="Normal"/>
-        <w:ind w:firstLine="720"/>
-        <w:rPr>
-          <w:rFonts w:ascii="Courier New" w:hAnsi="Courier New" w:cs="Courier New"/>
-        </w:rPr>
-      </w:pPr>
-      <w:r>
-        <w:rPr>
-          <w:rFonts w:cs="Courier New" w:ascii="Courier New" w:hAnsi="Courier New"/>
-        </w:rPr>
-        <w:t>sync;  sysctl -w vm.drop_caches=2</w:t>
-      </w:r>
-    </w:p>
-    <w:p>
-      <w:pPr>
-        <w:pStyle w:val="Normal"/>
-        <w:rPr>
-          <w:rFonts w:ascii="Arial" w:hAnsi="Arial" w:cs="Arial"/>
-          <w:b/>
-          <w:b/>
-          <w:bCs/>
-          <w:sz w:val="32"/>
-          <w:szCs w:val="32"/>
-        </w:rPr>
-      </w:pPr>
-      <w:r>
-        <w:rPr>
-          <w:rFonts w:cs="Arial" w:ascii="Arial" w:hAnsi="Arial"/>
-          <w:b/>
-          <w:bCs/>
-          <w:sz w:val="32"/>
-          <w:szCs w:val="32"/>
-        </w:rPr>
-      </w:r>
-      <w:r>
-        <w:br w:type="page"/>
       </w:r>
     </w:p>
     <w:p>
@@ -1719,57 +330,145 @@
       </w:pPr>
       <w:r>
         <w:rPr/>
-        <w:t>Dump Introduction</w:t>
-      </w:r>
-    </w:p>
-    <w:p>
-      <w:pPr>
-        <w:pStyle w:val="Normal"/>
-        <w:rPr/>
-      </w:pPr>
-      <w:r>
-        <w:rPr/>
-        <w:t xml:space="preserve">Another common Unix backup utility is called </w:t>
+        <w:t>Tar Introduction</w:t>
+      </w:r>
+    </w:p>
+    <w:p>
+      <w:pPr>
+        <w:pStyle w:val="Normal"/>
+        <w:rPr/>
+      </w:pPr>
+      <w:r>
+        <w:rPr/>
+        <w:t xml:space="preserve">One of the common Unix command-line utilities for creating backups is the </w:t>
       </w:r>
       <w:r>
         <w:rPr>
           <w:rFonts w:cs="Courier New" w:ascii="Courier New" w:hAnsi="Courier New"/>
         </w:rPr>
-        <w:t>dump</w:t>
-      </w:r>
-      <w:r>
-        <w:rPr/>
-        <w:t xml:space="preserve">. When backing up an entire disk partition, </w:t>
+        <w:t>tar</w:t>
+      </w:r>
+      <w:r>
+        <w:rPr/>
+        <w:t xml:space="preserve"> command.  </w:t>
       </w:r>
       <w:r>
         <w:rPr>
           <w:rFonts w:cs="Courier New" w:ascii="Courier New" w:hAnsi="Courier New"/>
         </w:rPr>
-        <w:t>dump</w:t>
-      </w:r>
-      <w:r>
-        <w:rPr/>
-        <w:t xml:space="preserve"> provides support for different </w:t>
+        <w:t>tar</w:t>
+      </w:r>
+      <w:r>
+        <w:rPr/>
+        <w:t xml:space="preserve"> is short for </w:t>
       </w:r>
       <w:r>
         <w:rPr>
           <w:i/>
         </w:rPr>
-        <w:t>dump levels</w:t>
-      </w:r>
-      <w:r>
-        <w:rPr/>
-        <w:t xml:space="preserve">, which allow the user to determine whether a full backup of all files is wanted, or just those files that have changed since some moment in the past, such as all files that have changed since the last full backup. When just a portion of a disk partition is selected, the only choice </w:t>
+        <w:t>tape archive</w:t>
+      </w:r>
+      <w:r>
+        <w:rPr/>
+        <w:t xml:space="preserve">, which is an indication of its age (back when tape was the only backup option). The original approach to backups was to copy files to a backup tape in a way that could easily be read back off the medium if the data needed to be copied or restored somewhere else. But </w:t>
       </w:r>
       <w:r>
         <w:rPr>
           <w:rFonts w:cs="Courier New" w:ascii="Courier New" w:hAnsi="Courier New"/>
         </w:rPr>
-        <w:t xml:space="preserve">dump </w:t>
-      </w:r>
-      <w:r>
-        <w:rPr/>
-        <w:t>gives you is a full backup.</w:t>
+        <w:t>tar</w:t>
+      </w:r>
+      <w:r>
+        <w:rPr/>
+        <w:t xml:space="preserve"> can be used to do much more than make a copy to tape, as you can tell from the nearly 150 options that can be given on the command-line.  Only a few of its potential uses will be used in this assignment.</w:t>
+      </w:r>
+    </w:p>
+    <w:p>
+      <w:pPr>
+        <w:pStyle w:val="Normal"/>
+        <w:rPr/>
+      </w:pPr>
+      <w:r>
+        <w:rPr/>
+      </w:r>
+    </w:p>
+    <w:p>
+      <w:pPr>
+        <w:pStyle w:val="Normal"/>
+        <w:rPr/>
+      </w:pPr>
+      <w:r>
+        <w:rPr/>
+        <w:t xml:space="preserve">The first basic use of the </w:t>
+      </w:r>
+      <w:r>
+        <w:rPr>
+          <w:rFonts w:cs="Courier New" w:ascii="Courier New" w:hAnsi="Courier New"/>
+        </w:rPr>
+        <w:t>tar</w:t>
+      </w:r>
+      <w:r>
+        <w:rPr/>
+        <w:t xml:space="preserve"> command is the creation of an archive file, which is often referred to as a </w:t>
+      </w:r>
+      <w:r>
+        <w:rPr>
+          <w:i/>
+        </w:rPr>
+        <w:t>tarball</w:t>
+      </w:r>
+      <w:r>
+        <w:rPr/>
+        <w:t xml:space="preserve">. Tarballs are similar to zip files, which were popularized on Microsoft Windows. Zip files and tarballs are different in at least two ways: 1) they use different file formats; and 2) </w:t>
+      </w:r>
+      <w:r>
+        <w:rPr>
+          <w:rFonts w:cs="Courier New" w:ascii="Courier New" w:hAnsi="Courier New"/>
+        </w:rPr>
+        <w:t>zip</w:t>
+      </w:r>
+      <w:r>
+        <w:rPr/>
+        <w:t xml:space="preserve"> compresses the archive while </w:t>
+      </w:r>
+      <w:r>
+        <w:rPr>
+          <w:rFonts w:cs="Courier New" w:ascii="Courier New" w:hAnsi="Courier New"/>
+        </w:rPr>
+        <w:t>tar</w:t>
+      </w:r>
+      <w:r>
+        <w:rPr/>
+        <w:t xml:space="preserve"> does not compress by default.</w:t>
+      </w:r>
+    </w:p>
+    <w:p>
+      <w:pPr>
+        <w:pStyle w:val="Normal"/>
+        <w:rPr/>
+      </w:pPr>
+      <w:r>
+        <w:rPr/>
+      </w:r>
+    </w:p>
+    <w:p>
+      <w:pPr>
+        <w:pStyle w:val="Normal"/>
+        <w:rPr/>
+      </w:pPr>
+      <w:r>
+        <w:rPr/>
+        <w:t xml:space="preserve">In this exercise you will </w:t>
+      </w:r>
+      <w:r>
+        <w:rPr>
+          <w:b/>
+        </w:rPr>
+        <w:t>not</w:t>
+      </w:r>
+      <w:r>
+        <w:rPr/>
+        <w:t xml:space="preserve"> be backing up the root file system.  Instead you will work with a separate files system mounted on /lab_mnt that contains a copy of the /usr/bin directory.</w:t>
       </w:r>
     </w:p>
     <w:p>
@@ -1786,32 +485,83 @@
         <w:pStyle w:val="ListParagraph"/>
         <w:numPr>
           <w:ilvl w:val="0"/>
-          <w:numId w:val="4"/>
+          <w:numId w:val="3"/>
         </w:numPr>
         <w:rPr/>
       </w:pPr>
       <w:r>
         <w:rPr/>
-        <w:t xml:space="preserve">Use </w:t>
+        <w:t>Determine the amount of data to be backed up.</w:t>
+      </w:r>
+    </w:p>
+    <w:p>
+      <w:pPr>
+        <w:pStyle w:val="Normal"/>
+        <w:rPr/>
+      </w:pPr>
+      <w:r>
+        <w:rPr/>
+      </w:r>
+    </w:p>
+    <w:p>
+      <w:pPr>
+        <w:pStyle w:val="Normal"/>
+        <w:ind w:left="360" w:hanging="0"/>
+        <w:rPr/>
+      </w:pPr>
+      <w:r>
+        <w:rPr/>
+        <w:t xml:space="preserve">As shown below, use the </w:t>
       </w:r>
       <w:r>
         <w:rPr>
           <w:rFonts w:cs="Courier New" w:ascii="Courier New" w:hAnsi="Courier New"/>
         </w:rPr>
-        <w:t>dump</w:t>
-      </w:r>
-      <w:r>
-        <w:rPr/>
-        <w:t xml:space="preserve"> to back up the data.</w:t>
-      </w:r>
-    </w:p>
-    <w:p>
-      <w:pPr>
-        <w:pStyle w:val="Normal"/>
-        <w:rPr/>
-      </w:pPr>
-      <w:r>
-        <w:rPr/>
+        <w:t>du</w:t>
+      </w:r>
+      <w:r>
+        <w:rPr/>
+        <w:t xml:space="preserve"> command (which stands for </w:t>
+      </w:r>
+      <w:r>
+        <w:rPr>
+          <w:i/>
+        </w:rPr>
+        <w:t>disk usage</w:t>
+      </w:r>
+      <w:r>
+        <w:rPr/>
+        <w:t xml:space="preserve">) to determine how much data exists under the </w:t>
+      </w:r>
+      <w:r>
+        <w:rPr>
+          <w:rFonts w:cs="Courier New" w:ascii="Courier New" w:hAnsi="Courier New"/>
+        </w:rPr>
+        <w:t>/lab_mnt/usr/bin</w:t>
+      </w:r>
+      <w:r>
+        <w:rPr/>
+        <w:t xml:space="preserve"> hierarchy. The “-s” option stands for </w:t>
+      </w:r>
+      <w:r>
+        <w:rPr>
+          <w:i/>
+        </w:rPr>
+        <w:t>summarize</w:t>
+      </w:r>
+      <w:r>
+        <w:rPr/>
+        <w:t xml:space="preserve">, and the ‘b’ option stands for </w:t>
+      </w:r>
+      <w:r>
+        <w:rPr>
+          <w:i/>
+        </w:rPr>
+        <w:t>return the size in bytes</w:t>
+      </w:r>
+      <w:r>
+        <w:rPr/>
+        <w:t>.</w:t>
       </w:r>
     </w:p>
     <w:p>
@@ -1822,87 +572,31 @@
       </w:pPr>
       <w:r>
         <w:rPr/>
-        <w:t xml:space="preserve">This time, use </w:t>
+      </w:r>
+    </w:p>
+    <w:p>
+      <w:pPr>
+        <w:pStyle w:val="Normal"/>
+        <w:ind w:left="360" w:hanging="0"/>
+        <w:rPr>
+          <w:rFonts w:ascii="Courier New" w:hAnsi="Courier New" w:cs="Courier New"/>
+        </w:rPr>
+      </w:pPr>
+      <w:r>
+        <w:rPr/>
+        <w:tab/>
       </w:r>
       <w:r>
         <w:rPr>
           <w:rFonts w:cs="Courier New" w:ascii="Courier New" w:hAnsi="Courier New"/>
-          <w:u w:val="single"/>
-        </w:rPr>
-        <w:t>dump</w:t>
-      </w:r>
-      <w:r>
-        <w:rPr/>
-        <w:t xml:space="preserve"> to back up </w:t>
-      </w:r>
-      <w:r>
-        <w:rPr>
-          <w:rFonts w:cs="Courier New" w:ascii="Courier New" w:hAnsi="Courier New"/>
-        </w:rPr>
-        <w:t>/usr/bin,</w:t>
-      </w:r>
-      <w:r>
-        <w:rPr/>
-        <w:t xml:space="preserve"> as shown below. The resulting file is called a </w:t>
-      </w:r>
-      <w:r>
-        <w:rPr>
-          <w:i/>
-        </w:rPr>
-        <w:t>dump file</w:t>
-      </w:r>
-      <w:r>
-        <w:rPr/>
-        <w:t xml:space="preserve">. [The “-0” below (the number </w:t>
-      </w:r>
-      <w:r>
-        <w:rPr>
-          <w:i/>
-        </w:rPr>
-        <w:t>zero</w:t>
-      </w:r>
-      <w:r>
-        <w:rPr/>
-        <w:t xml:space="preserve">) means </w:t>
-      </w:r>
-      <w:r>
-        <w:rPr>
-          <w:i/>
-        </w:rPr>
-        <w:t>full backup</w:t>
-      </w:r>
-      <w:r>
-        <w:rPr/>
-        <w:t>.]</w:t>
-      </w:r>
-    </w:p>
-    <w:p>
-      <w:pPr>
-        <w:pStyle w:val="Normal"/>
-        <w:rPr/>
-      </w:pPr>
-      <w:r>
-        <w:rPr/>
-      </w:r>
-    </w:p>
-    <w:p>
-      <w:pPr>
-        <w:pStyle w:val="Normal"/>
-        <w:ind w:firstLine="720"/>
-        <w:rPr>
-          <w:rFonts w:ascii="Courier New" w:hAnsi="Courier New" w:cs="Courier New"/>
-        </w:rPr>
-      </w:pPr>
-      <w:r>
-        <w:rPr>
-          <w:rFonts w:cs="Courier New" w:ascii="Courier New" w:hAnsi="Courier New"/>
-        </w:rPr>
-        <w:t>time dump -0 -f /tmp/bin.dump /usr/bin</w:t>
-      </w:r>
-    </w:p>
-    <w:p>
-      <w:pPr>
-        <w:pStyle w:val="Normal"/>
+        </w:rPr>
+        <w:t>du -sb /lab_mnt/usr/bin</w:t>
+      </w:r>
+    </w:p>
+    <w:p>
+      <w:pPr>
+        <w:pStyle w:val="Normal"/>
+        <w:ind w:left="360" w:hanging="0"/>
         <w:rPr/>
       </w:pPr>
       <w:r>
@@ -1924,7 +618,7 @@
         <w:rPr>
           <w:b/>
         </w:rPr>
-        <w:t>Notation #4:</w:t>
+        <w:t>Notation #1:</w:t>
         <w:tab/>
       </w:r>
       <w:r>
@@ -1932,66 +626,32 @@
           <w:b/>
           <w:i/>
         </w:rPr>
-        <w:t>How many seconds did it take to create the dump file? [Enter the number in the spreadsheet.]</w:t>
-      </w:r>
-    </w:p>
-    <w:p>
-      <w:pPr>
-        <w:pStyle w:val="Normal"/>
-        <w:ind w:left="1440" w:hanging="1440"/>
-        <w:rPr>
-          <w:b/>
-          <w:b/>
-        </w:rPr>
-      </w:pPr>
-      <w:r>
-        <w:rPr>
-          <w:b/>
-        </w:rPr>
+        <w:t xml:space="preserve">How many bytes did the </w:t>
+      </w:r>
+      <w:r>
+        <w:rPr>
+          <w:rFonts w:cs="Courier New" w:ascii="Courier New" w:hAnsi="Courier New"/>
+          <w:b/>
+          <w:i/>
+        </w:rPr>
+        <w:t>du</w:t>
+      </w:r>
+      <w:r>
+        <w:rPr>
+          <w:b/>
+          <w:i/>
+        </w:rPr>
+        <w:t xml:space="preserve"> command report? [Enter the number into the highlighted/shaded part of spreadsheet]</w:t>
       </w:r>
     </w:p>
     <w:p>
       <w:pPr>
         <w:pStyle w:val="Normal"/>
         <w:ind w:left="1800" w:hanging="1440"/>
-        <w:rPr>
-          <w:b/>
-          <w:b/>
-          <w:i/>
-          <w:i/>
-        </w:rPr>
-      </w:pPr>
-      <w:r>
-        <w:rPr>
-          <w:b/>
-        </w:rPr>
-        <w:t>Notation #5:</w:t>
-        <w:tab/>
-      </w:r>
-      <w:r>
-        <w:rPr>
-          <w:b/>
-          <w:i/>
-        </w:rPr>
-        <w:t>How big is the dump file?  [Enter the number in the spreadsheet.]</w:t>
-      </w:r>
-    </w:p>
-    <w:p>
-      <w:pPr>
-        <w:pStyle w:val="Normal"/>
-        <w:ind w:left="1440" w:hanging="1440"/>
-        <w:rPr>
-          <w:b/>
-          <w:b/>
-          <w:i/>
-          <w:i/>
-        </w:rPr>
-      </w:pPr>
-      <w:r>
-        <w:rPr>
-          <w:b/>
-          <w:i/>
-        </w:rPr>
+        <w:rPr/>
+      </w:pPr>
+      <w:r>
+        <w:rPr/>
       </w:r>
     </w:p>
     <w:p>
@@ -1999,22 +659,80 @@
         <w:pStyle w:val="ListParagraph"/>
         <w:numPr>
           <w:ilvl w:val="0"/>
-          <w:numId w:val="4"/>
+          <w:numId w:val="3"/>
         </w:numPr>
         <w:rPr/>
       </w:pPr>
       <w:r>
         <w:rPr/>
-        <w:t>Clear the caches:</w:t>
-      </w:r>
-    </w:p>
-    <w:p>
-      <w:pPr>
-        <w:pStyle w:val="Normal"/>
-        <w:rPr/>
-      </w:pPr>
-      <w:r>
-        <w:rPr/>
+        <w:t xml:space="preserve">Use </w:t>
+      </w:r>
+      <w:r>
+        <w:rPr>
+          <w:rFonts w:cs="Courier New" w:ascii="Courier New" w:hAnsi="Courier New"/>
+        </w:rPr>
+        <w:t>tar</w:t>
+      </w:r>
+      <w:r>
+        <w:rPr/>
+        <w:t xml:space="preserve"> to back up the data.</w:t>
+      </w:r>
+    </w:p>
+    <w:p>
+      <w:pPr>
+        <w:pStyle w:val="Normal"/>
+        <w:rPr>
+          <w:b/>
+          <w:b/>
+        </w:rPr>
+      </w:pPr>
+      <w:r>
+        <w:rPr>
+          <w:b/>
+        </w:rPr>
+      </w:r>
+    </w:p>
+    <w:p>
+      <w:pPr>
+        <w:pStyle w:val="Normal"/>
+        <w:ind w:left="360" w:hanging="0"/>
+        <w:rPr/>
+      </w:pPr>
+      <w:r>
+        <w:rPr>
+          <w:b/>
+        </w:rPr>
+        <w:t>Execute the following command</w:t>
+      </w:r>
+      <w:r>
+        <w:rPr/>
+        <w:t xml:space="preserve"> to create a tarball from all the files and directories in </w:t>
+      </w:r>
+      <w:r>
+        <w:rPr>
+          <w:rFonts w:cs="Courier New" w:ascii="Courier New" w:hAnsi="Courier New"/>
+        </w:rPr>
+        <w:t xml:space="preserve">usr/bin </w:t>
+      </w:r>
+      <w:r>
+        <w:rPr>
+          <w:rFonts w:eastAsia="Times New Roman" w:cs="Times New Roman"/>
+          <w:color w:val="00000A"/>
+          <w:sz w:val="24"/>
+          <w:szCs w:val="24"/>
+          <w:lang w:val="en-US" w:eastAsia="en-US" w:bidi="ar-SA"/>
+        </w:rPr>
+        <w:t>of the file system mounted on</w:t>
+      </w:r>
+      <w:r>
+        <w:rPr>
+          <w:rFonts w:cs="Courier New" w:ascii="Courier New" w:hAnsi="Courier New"/>
+        </w:rPr>
+        <w:t xml:space="preserve"> /lab_mnt</w:t>
+      </w:r>
+      <w:r>
+        <w:rPr/>
+        <w:t>. The command is explained in the next figure.</w:t>
       </w:r>
     </w:p>
     <w:p>
@@ -2025,14 +743,1257 @@
         </w:rPr>
       </w:pPr>
       <w:r>
-        <w:rPr/>
+        <w:rPr>
+          <w:rFonts w:cs="Courier New" w:ascii="Courier New" w:hAnsi="Courier New"/>
+        </w:rPr>
+      </w:r>
+    </w:p>
+    <w:p>
+      <w:pPr>
+        <w:pStyle w:val="Normal"/>
+        <w:rPr/>
+      </w:pPr>
+      <w:r>
+        <w:rPr>
+          <w:rFonts w:cs="Courier New" w:ascii="Courier New" w:hAnsi="Courier New"/>
+        </w:rPr>
         <w:tab/>
-      </w:r>
+        <w:t>cd /lab_mnt</w:t>
+      </w:r>
+    </w:p>
+    <w:p>
+      <w:pPr>
+        <w:pStyle w:val="Normal"/>
+        <w:rPr/>
+      </w:pPr>
       <w:r>
         <w:rPr>
           <w:rFonts w:cs="Courier New" w:ascii="Courier New" w:hAnsi="Courier New"/>
         </w:rPr>
+        <w:tab/>
+        <w:t>tar  -cvf  /tmp/bin.tar  usr/bin</w:t>
+      </w:r>
+    </w:p>
+    <w:p>
+      <w:pPr>
+        <w:pStyle w:val="Normal"/>
+        <w:rPr/>
+      </w:pPr>
+      <w:r>
+        <w:rPr/>
+      </w:r>
+    </w:p>
+    <w:p>
+      <w:pPr>
+        <w:pStyle w:val="Normal"/>
+        <w:rPr/>
+      </w:pPr>
+      <w:r>
+        <w:rPr/>
+      </w:r>
+    </w:p>
+    <w:p>
+      <w:pPr>
+        <w:pStyle w:val="Normal"/>
+        <w:rPr/>
+      </w:pPr>
+      <w:r>
+        <w:rPr/>
+      </w:r>
+    </w:p>
+    <w:p>
+      <w:pPr>
+        <w:pStyle w:val="Normal"/>
+        <w:rPr/>
+      </w:pPr>
+      <w:r>
+        <w:rPr/>
+      </w:r>
+    </w:p>
+    <w:p>
+      <w:pPr>
+        <w:pStyle w:val="Normal"/>
+        <w:rPr/>
+      </w:pPr>
+      <w:r>
+        <w:rPr/>
+      </w:r>
+    </w:p>
+    <w:p>
+      <w:pPr>
+        <w:pStyle w:val="Normal"/>
+        <w:rPr/>
+      </w:pPr>
+      <w:r>
+        <w:rPr/>
+      </w:r>
+    </w:p>
+    <w:p>
+      <w:pPr>
+        <w:pStyle w:val="Normal"/>
+        <w:rPr/>
+      </w:pPr>
+      <w:r>
+        <w:rPr/>
+        <mc:AlternateContent>
+          <mc:Choice Requires="wps">
+            <w:drawing>
+              <wp:anchor behindDoc="0" distT="0" distB="0" distL="0" distR="0" simplePos="0" locked="0" layoutInCell="1" allowOverlap="1" relativeHeight="4">
+                <wp:simplePos x="0" y="0"/>
+                <wp:positionH relativeFrom="column">
+                  <wp:posOffset>782955</wp:posOffset>
+                </wp:positionH>
+                <wp:positionV relativeFrom="paragraph">
+                  <wp:posOffset>124460</wp:posOffset>
+                </wp:positionV>
+                <wp:extent cx="3552190" cy="2310130"/>
+                <wp:effectExtent l="0" t="0" r="0" b="0"/>
+                <wp:wrapSquare wrapText="largest"/>
+                <wp:docPr id="1" name="Frame3"/>
+                <a:graphic xmlns:a="http://schemas.openxmlformats.org/drawingml/2006/main">
+                  <a:graphicData uri="http://schemas.microsoft.com/office/word/2010/wordprocessingShape">
+                    <wps:wsp>
+                      <wps:cNvSpPr/>
+                      <wps:spPr>
+                        <a:xfrm>
+                          <a:off x="0" y="0"/>
+                          <a:ext cx="3551400" cy="2309400"/>
+                        </a:xfrm>
+                        <a:prstGeom prst="rect">
+                          <a:avLst/>
+                        </a:prstGeom>
+                        <a:noFill/>
+                        <a:ln>
+                          <a:noFill/>
+                        </a:ln>
+                      </wps:spPr>
+                      <wps:style>
+                        <a:lnRef idx="0"/>
+                        <a:fillRef idx="0"/>
+                        <a:effectRef idx="0"/>
+                        <a:fontRef idx="minor"/>
+                      </wps:style>
+                      <wps:txbx>
+                        <w:txbxContent>
+                          <w:p>
+                            <w:pPr>
+                              <w:pStyle w:val="Figure"/>
+                              <w:spacing w:before="120" w:after="120"/>
+                              <w:rPr/>
+                            </w:pPr>
+                            <w:r>
+                              <w:rPr/>
+                              <w:drawing>
+                                <wp:inline distT="0" distB="0" distL="0" distR="0">
+                                  <wp:extent cx="3551555" cy="2058035"/>
+                                  <wp:effectExtent l="0" t="0" r="0" b="0"/>
+                                  <wp:docPr id="3" name="Image1" descr=""/>
+                                  <wp:cNvGraphicFramePr>
+                                    <a:graphicFrameLocks xmlns:a="http://schemas.openxmlformats.org/drawingml/2006/main" noChangeAspect="1"/>
+                                  </wp:cNvGraphicFramePr>
+                                  <a:graphic xmlns:a="http://schemas.openxmlformats.org/drawingml/2006/main">
+                                    <a:graphicData uri="http://schemas.openxmlformats.org/drawingml/2006/picture">
+                                      <pic:pic xmlns:pic="http://schemas.openxmlformats.org/drawingml/2006/picture">
+                                        <pic:nvPicPr>
+                                          <pic:cNvPr id="3" name="Image1" descr=""/>
+                                          <pic:cNvPicPr>
+                                            <a:picLocks noChangeAspect="1" noChangeArrowheads="1"/>
+                                          </pic:cNvPicPr>
+                                        </pic:nvPicPr>
+                                        <pic:blipFill>
+                                          <a:blip r:embed="rId2"/>
+                                          <a:stretch>
+                                            <a:fillRect/>
+                                          </a:stretch>
+                                        </pic:blipFill>
+                                        <pic:spPr bwMode="auto">
+                                          <a:xfrm>
+                                            <a:off x="0" y="0"/>
+                                            <a:ext cx="3551555" cy="2058035"/>
+                                          </a:xfrm>
+                                          <a:prstGeom prst="rect">
+                                            <a:avLst/>
+                                          </a:prstGeom>
+                                        </pic:spPr>
+                                      </pic:pic>
+                                    </a:graphicData>
+                                  </a:graphic>
+                                </wp:inline>
+                              </w:drawing>
+                            </w:r>
+                            <w:r>
+                              <w:rPr/>
+                              <w:br/>
+                              <w:t xml:space="preserve">Figure </w:t>
+                            </w:r>
+                            <w:r>
+                              <w:rPr/>
+                              <w:fldChar w:fldCharType="begin"/>
+                            </w:r>
+                            <w:r>
+                              <w:instrText> SEQ Figure \* ARABIC </w:instrText>
+                            </w:r>
+                            <w:r>
+                              <w:fldChar w:fldCharType="separate"/>
+                            </w:r>
+                            <w:r>
+                              <w:t>1</w:t>
+                            </w:r>
+                            <w:r>
+                              <w:fldChar w:fldCharType="end"/>
+                            </w:r>
+                            <w:r>
+                              <w:rPr/>
+                              <w:t>: Tar command explained</w:t>
+                            </w:r>
+                          </w:p>
+                        </w:txbxContent>
+                      </wps:txbx>
+                      <wps:bodyPr lIns="90000" rIns="90000" tIns="45000" bIns="45000">
+                        <a:noAutofit/>
+                      </wps:bodyPr>
+                    </wps:wsp>
+                  </a:graphicData>
+                </a:graphic>
+              </wp:anchor>
+            </w:drawing>
+          </mc:Choice>
+          <mc:Fallback>
+            <w:pict>
+              <v:rect id="shape_0" ID="Frame3" stroked="f" style="position:absolute;margin-left:61.65pt;margin-top:9.8pt;width:279.6pt;height:181.8pt">
+                <w10:wrap type="square"/>
+                <v:fill o:detectmouseclick="t" on="false"/>
+                <v:stroke color="#3465a4" joinstyle="round" endcap="flat"/>
+                <v:textbox>
+                  <w:txbxContent>
+                    <w:p>
+                      <w:pPr>
+                        <w:pStyle w:val="Figure"/>
+                        <w:spacing w:before="120" w:after="120"/>
+                        <w:rPr/>
+                      </w:pPr>
+                      <w:r>
+                        <w:rPr/>
+                        <w:drawing>
+                          <wp:inline distT="0" distB="0" distL="0" distR="0">
+                            <wp:extent cx="3551555" cy="2058035"/>
+                            <wp:effectExtent l="0" t="0" r="0" b="0"/>
+                            <wp:docPr id="4" name="Image1" descr=""/>
+                            <wp:cNvGraphicFramePr>
+                              <a:graphicFrameLocks xmlns:a="http://schemas.openxmlformats.org/drawingml/2006/main" noChangeAspect="1"/>
+                            </wp:cNvGraphicFramePr>
+                            <a:graphic xmlns:a="http://schemas.openxmlformats.org/drawingml/2006/main">
+                              <a:graphicData uri="http://schemas.openxmlformats.org/drawingml/2006/picture">
+                                <pic:pic xmlns:pic="http://schemas.openxmlformats.org/drawingml/2006/picture">
+                                  <pic:nvPicPr>
+                                    <pic:cNvPr id="4" name="Image1" descr=""/>
+                                    <pic:cNvPicPr>
+                                      <a:picLocks noChangeAspect="1" noChangeArrowheads="1"/>
+                                    </pic:cNvPicPr>
+                                  </pic:nvPicPr>
+                                  <pic:blipFill>
+                                    <a:blip r:embed="rId2"/>
+                                    <a:stretch>
+                                      <a:fillRect/>
+                                    </a:stretch>
+                                  </pic:blipFill>
+                                  <pic:spPr bwMode="auto">
+                                    <a:xfrm>
+                                      <a:off x="0" y="0"/>
+                                      <a:ext cx="3551555" cy="2058035"/>
+                                    </a:xfrm>
+                                    <a:prstGeom prst="rect">
+                                      <a:avLst/>
+                                    </a:prstGeom>
+                                  </pic:spPr>
+                                </pic:pic>
+                              </a:graphicData>
+                            </a:graphic>
+                          </wp:inline>
+                        </w:drawing>
+                      </w:r>
+                      <w:r>
+                        <w:rPr/>
+                        <w:br/>
+                        <w:t xml:space="preserve">Figure </w:t>
+                      </w:r>
+                      <w:r>
+                        <w:rPr/>
+                        <w:fldChar w:fldCharType="begin"/>
+                      </w:r>
+                      <w:r>
+                        <w:instrText> SEQ Figure \* ARABIC </w:instrText>
+                      </w:r>
+                      <w:r>
+                        <w:fldChar w:fldCharType="separate"/>
+                      </w:r>
+                      <w:r>
+                        <w:t>1</w:t>
+                      </w:r>
+                      <w:r>
+                        <w:fldChar w:fldCharType="end"/>
+                      </w:r>
+                      <w:r>
+                        <w:rPr/>
+                        <w:t>: Tar command explained</w:t>
+                      </w:r>
+                    </w:p>
+                  </w:txbxContent>
+                </v:textbox>
+              </v:rect>
+            </w:pict>
+          </mc:Fallback>
+        </mc:AlternateContent>
+      </w:r>
+    </w:p>
+    <w:p>
+      <w:pPr>
+        <w:pStyle w:val="Normal"/>
+        <w:rPr/>
+      </w:pPr>
+      <w:r>
+        <w:rPr/>
+      </w:r>
+    </w:p>
+    <w:p>
+      <w:pPr>
+        <w:pStyle w:val="Normal"/>
+        <w:keepNext/>
+        <w:jc w:val="center"/>
+        <w:rPr/>
+      </w:pPr>
+      <w:r>
+        <w:rPr/>
+      </w:r>
+    </w:p>
+    <w:p>
+      <w:pPr>
+        <w:pStyle w:val="Normal"/>
+        <w:jc w:val="center"/>
+        <w:rPr/>
+      </w:pPr>
+      <w:r>
+        <w:rPr/>
+      </w:r>
+    </w:p>
+    <w:p>
+      <w:pPr>
+        <w:pStyle w:val="Normal"/>
+        <w:jc w:val="center"/>
+        <w:rPr/>
+      </w:pPr>
+      <w:r>
+        <w:rPr/>
+      </w:r>
+    </w:p>
+    <w:p>
+      <w:pPr>
+        <w:pStyle w:val="Normal"/>
+        <w:jc w:val="center"/>
+        <w:rPr/>
+      </w:pPr>
+      <w:r>
+        <w:rPr/>
+      </w:r>
+    </w:p>
+    <w:p>
+      <w:pPr>
+        <w:pStyle w:val="Normal"/>
+        <w:jc w:val="center"/>
+        <w:rPr/>
+      </w:pPr>
+      <w:r>
+        <w:rPr/>
+      </w:r>
+    </w:p>
+    <w:p>
+      <w:pPr>
+        <w:pStyle w:val="Normal"/>
+        <w:jc w:val="center"/>
+        <w:rPr/>
+      </w:pPr>
+      <w:r>
+        <w:rPr/>
+      </w:r>
+    </w:p>
+    <w:p>
+      <w:pPr>
+        <w:pStyle w:val="Normal"/>
+        <w:jc w:val="center"/>
+        <w:rPr/>
+      </w:pPr>
+      <w:r>
+        <w:rPr/>
+      </w:r>
+    </w:p>
+    <w:p>
+      <w:pPr>
+        <w:pStyle w:val="Normal"/>
+        <w:jc w:val="center"/>
+        <w:rPr/>
+      </w:pPr>
+      <w:r>
+        <w:rPr/>
+      </w:r>
+    </w:p>
+    <w:p>
+      <w:pPr>
+        <w:pStyle w:val="Normal"/>
+        <w:jc w:val="center"/>
+        <w:rPr/>
+      </w:pPr>
+      <w:r>
+        <w:rPr/>
+      </w:r>
+    </w:p>
+    <w:p>
+      <w:pPr>
+        <w:pStyle w:val="Normal"/>
+        <w:jc w:val="center"/>
+        <w:rPr/>
+      </w:pPr>
+      <w:r>
+        <w:rPr/>
+      </w:r>
+    </w:p>
+    <w:p>
+      <w:pPr>
+        <w:pStyle w:val="Caption1"/>
+        <w:jc w:val="center"/>
+        <w:rPr/>
+      </w:pPr>
+      <w:r>
+        <w:rPr/>
+      </w:r>
+    </w:p>
+    <w:p>
+      <w:pPr>
+        <w:pStyle w:val="Normal"/>
+        <w:rPr/>
+      </w:pPr>
+      <w:r>
+        <w:rPr/>
+      </w:r>
+    </w:p>
+    <w:p>
+      <w:pPr>
+        <w:pStyle w:val="ListParagraph"/>
+        <w:numPr>
+          <w:ilvl w:val="0"/>
+          <w:numId w:val="3"/>
+        </w:numPr>
+        <w:rPr/>
+      </w:pPr>
+      <w:r>
+        <w:rPr/>
+        <w:t>List some of the metadata for the tarball you just created:</w:t>
+      </w:r>
+    </w:p>
+    <w:p>
+      <w:pPr>
+        <w:pStyle w:val="Normal"/>
+        <w:rPr/>
+      </w:pPr>
+      <w:r>
+        <w:rPr/>
+      </w:r>
+    </w:p>
+    <w:p>
+      <w:pPr>
+        <w:pStyle w:val="Normal"/>
+        <w:rPr>
+          <w:rFonts w:ascii="Courier New" w:hAnsi="Courier New" w:cs="Courier New"/>
+        </w:rPr>
+      </w:pPr>
+      <w:r>
+        <w:rPr/>
+        <w:tab/>
+      </w:r>
+      <w:r>
+        <w:rPr>
+          <w:rFonts w:cs="Courier New" w:ascii="Courier New" w:hAnsi="Courier New"/>
+        </w:rPr>
+        <w:t>ll /tmp/bin.tar</w:t>
+      </w:r>
+    </w:p>
+    <w:p>
+      <w:pPr>
+        <w:pStyle w:val="Normal"/>
+        <w:rPr/>
+      </w:pPr>
+      <w:r>
+        <w:rPr/>
+      </w:r>
+    </w:p>
+    <w:p>
+      <w:pPr>
+        <w:pStyle w:val="Normal"/>
+        <w:ind w:left="1800" w:hanging="1440"/>
+        <w:rPr>
+          <w:b/>
+          <w:b/>
+        </w:rPr>
+      </w:pPr>
+      <w:r>
+        <w:rPr>
+          <w:b/>
+        </w:rPr>
+        <w:t>Notation #2:</w:t>
+        <w:tab/>
+      </w:r>
+      <w:r>
+        <w:rPr>
+          <w:b/>
+          <w:i/>
+        </w:rPr>
+        <w:t xml:space="preserve">How big is the tarball (in bytes)? </w:t>
+      </w:r>
+      <w:r>
+        <w:rPr/>
+        <w:t>The number of bytes is given just before the date.</w:t>
+      </w:r>
+      <w:r>
+        <w:rPr>
+          <w:b/>
+          <w:i/>
+        </w:rPr>
+        <w:t xml:space="preserve"> [Enter the number in the spreadsheet.]</w:t>
+      </w:r>
+    </w:p>
+    <w:p>
+      <w:pPr>
+        <w:pStyle w:val="Normal"/>
+        <w:rPr/>
+      </w:pPr>
+      <w:r>
+        <w:rPr/>
+      </w:r>
+    </w:p>
+    <w:p>
+      <w:pPr>
+        <w:pStyle w:val="ListParagraph"/>
+        <w:numPr>
+          <w:ilvl w:val="0"/>
+          <w:numId w:val="3"/>
+        </w:numPr>
+        <w:rPr/>
+      </w:pPr>
+      <w:r>
+        <w:rPr/>
+        <w:t>Look at the tarball content.</w:t>
+      </w:r>
+    </w:p>
+    <w:p>
+      <w:pPr>
+        <w:pStyle w:val="Normal"/>
+        <w:rPr/>
+      </w:pPr>
+      <w:r>
+        <w:rPr/>
+      </w:r>
+    </w:p>
+    <w:p>
+      <w:pPr>
+        <w:pStyle w:val="Normal"/>
+        <w:ind w:left="360" w:hanging="0"/>
+        <w:rPr/>
+      </w:pPr>
+      <w:r>
+        <w:rPr/>
+        <w:t>To see that the tarball contains more than just the content of files, do the following to list the contents of the tarball:</w:t>
+      </w:r>
+    </w:p>
+    <w:p>
+      <w:pPr>
+        <w:pStyle w:val="Normal"/>
+        <w:rPr/>
+      </w:pPr>
+      <w:r>
+        <w:rPr/>
+      </w:r>
+    </w:p>
+    <w:p>
+      <w:pPr>
+        <w:pStyle w:val="Normal"/>
+        <w:rPr>
+          <w:rFonts w:ascii="Courier New" w:hAnsi="Courier New" w:cs="Courier New"/>
+        </w:rPr>
+      </w:pPr>
+      <w:r>
+        <w:rPr/>
+        <w:tab/>
+      </w:r>
+      <w:r>
+        <w:rPr>
+          <w:rFonts w:cs="Courier New" w:ascii="Courier New" w:hAnsi="Courier New"/>
+        </w:rPr>
+        <w:t>tar -tvf /tmp/bin.tar</w:t>
+      </w:r>
+    </w:p>
+    <w:p>
+      <w:pPr>
+        <w:pStyle w:val="Normal"/>
+        <w:rPr/>
+      </w:pPr>
+      <w:r>
+        <w:rPr/>
+      </w:r>
+    </w:p>
+    <w:p>
+      <w:pPr>
+        <w:pStyle w:val="Normal"/>
+        <w:ind w:left="360" w:hanging="0"/>
+        <w:rPr/>
+      </w:pPr>
+      <w:r>
+        <w:rPr/>
+        <w:t xml:space="preserve">In the above command, the ‘t’ option stands for </w:t>
+      </w:r>
+      <w:r>
+        <w:rPr>
+          <w:i/>
+        </w:rPr>
+        <w:t>list</w:t>
+      </w:r>
+      <w:r>
+        <w:rPr/>
+        <w:t xml:space="preserve">, ‘v’ still stands for </w:t>
+      </w:r>
+      <w:r>
+        <w:rPr>
+          <w:i/>
+        </w:rPr>
+        <w:t>verbose</w:t>
+      </w:r>
+      <w:r>
+        <w:rPr/>
+        <w:t xml:space="preserve">, and ‘f’ still stands for </w:t>
+      </w:r>
+      <w:r>
+        <w:rPr>
+          <w:i/>
+        </w:rPr>
+        <w:t>file</w:t>
+      </w:r>
+      <w:r>
+        <w:rPr/>
+        <w:t xml:space="preserve">. Taken together, the command means, “list the contents of the </w:t>
+      </w:r>
+      <w:r>
+        <w:rPr>
+          <w:rFonts w:cs="Courier New" w:ascii="Courier New" w:hAnsi="Courier New"/>
+        </w:rPr>
+        <w:t>/tmp/bin.tar</w:t>
+      </w:r>
+      <w:r>
+        <w:rPr/>
+        <w:t xml:space="preserve"> tarball in a verbose manner”.</w:t>
+      </w:r>
+    </w:p>
+    <w:p>
+      <w:pPr>
+        <w:pStyle w:val="Normal"/>
+        <w:rPr/>
+      </w:pPr>
+      <w:r>
+        <w:rPr/>
+      </w:r>
+    </w:p>
+    <w:p>
+      <w:pPr>
+        <w:pStyle w:val="Normal"/>
+        <w:ind w:left="360" w:hanging="0"/>
+        <w:rPr/>
+      </w:pPr>
+      <w:r>
+        <w:rPr/>
+        <w:t>The output shows that in addition to the file data, the tarball also has the metadata necessary to restore the file to a prior state.</w:t>
+      </w:r>
+    </w:p>
+    <w:p>
+      <w:pPr>
+        <w:pStyle w:val="Normal"/>
+        <w:rPr/>
+      </w:pPr>
+      <w:r>
+        <w:rPr/>
+      </w:r>
+    </w:p>
+    <w:p>
+      <w:pPr>
+        <w:pStyle w:val="ListParagraph"/>
+        <w:numPr>
+          <w:ilvl w:val="0"/>
+          <w:numId w:val="3"/>
+        </w:numPr>
+        <w:rPr/>
+      </w:pPr>
+      <w:r>
+        <w:rPr/>
+        <w:t>Verify the tarball.</w:t>
+      </w:r>
+    </w:p>
+    <w:p>
+      <w:pPr>
+        <w:pStyle w:val="Normal"/>
+        <w:rPr/>
+      </w:pPr>
+      <w:r>
+        <w:rPr/>
+      </w:r>
+    </w:p>
+    <w:p>
+      <w:pPr>
+        <w:pStyle w:val="Normal"/>
+        <w:ind w:left="360" w:hanging="0"/>
+        <w:rPr/>
+      </w:pPr>
+      <w:r>
+        <w:rPr/>
+        <w:t xml:space="preserve">A very, very important task after creating a backup is to verify that the backup is good, especially when using some kinds of “unreliable” media, such as tape or optical discs. The </w:t>
+      </w:r>
+      <w:r>
+        <w:rPr>
+          <w:rFonts w:cs="Courier New" w:ascii="Courier New" w:hAnsi="Courier New"/>
+        </w:rPr>
+        <w:t>tar</w:t>
+      </w:r>
+      <w:r>
+        <w:rPr/>
+        <w:t xml:space="preserve"> command comes with two options for verifying a tarball, which cause </w:t>
+      </w:r>
+      <w:r>
+        <w:rPr>
+          <w:rFonts w:cs="Courier New" w:ascii="Courier New" w:hAnsi="Courier New"/>
+        </w:rPr>
+        <w:t>tar</w:t>
+      </w:r>
+      <w:r>
+        <w:rPr/>
+        <w:t xml:space="preserve"> to read each file from the tarball and then compare it to the original file on the disk. To test one of these verification features, first do the following to cause a change to the metadata for an </w:t>
+      </w:r>
+      <w:r>
+        <w:rPr>
+          <w:b/>
+        </w:rPr>
+        <w:t>existing</w:t>
+      </w:r>
+      <w:r>
+        <w:rPr/>
+        <w:t xml:space="preserve"> file:</w:t>
+      </w:r>
+    </w:p>
+    <w:p>
+      <w:pPr>
+        <w:pStyle w:val="Normal"/>
+        <w:rPr/>
+      </w:pPr>
+      <w:r>
+        <w:rPr/>
+      </w:r>
+    </w:p>
+    <w:p>
+      <w:pPr>
+        <w:pStyle w:val="Normal"/>
+        <w:rPr/>
+      </w:pPr>
+      <w:r>
+        <w:rPr/>
+        <w:tab/>
+      </w:r>
+      <w:r>
+        <w:rPr>
+          <w:rFonts w:cs="Courier New" w:ascii="Courier New" w:hAnsi="Courier New"/>
+        </w:rPr>
+        <w:t>touch bin/base64</w:t>
+      </w:r>
+    </w:p>
+    <w:p>
+      <w:pPr>
+        <w:pStyle w:val="Normal"/>
+        <w:rPr/>
+      </w:pPr>
+      <w:r>
+        <w:rPr/>
+      </w:r>
+    </w:p>
+    <w:p>
+      <w:pPr>
+        <w:pStyle w:val="Normal"/>
+        <w:ind w:left="360" w:hanging="0"/>
+        <w:rPr/>
+      </w:pPr>
+      <w:r>
+        <w:rPr/>
+        <w:t xml:space="preserve">Now run the </w:t>
+      </w:r>
+      <w:r>
+        <w:rPr>
+          <w:rFonts w:cs="Courier New" w:ascii="Courier New" w:hAnsi="Courier New"/>
+        </w:rPr>
+        <w:t>tar</w:t>
+      </w:r>
+      <w:r>
+        <w:rPr/>
+        <w:t xml:space="preserve"> command with a verification option, as shown below (where ‘-d’ stands for </w:t>
+      </w:r>
+      <w:r>
+        <w:rPr>
+          <w:i/>
+        </w:rPr>
+        <w:t>difference</w:t>
+      </w:r>
+      <w:r>
+        <w:rPr/>
+        <w:t>):</w:t>
+      </w:r>
+    </w:p>
+    <w:p>
+      <w:pPr>
+        <w:pStyle w:val="Normal"/>
+        <w:rPr/>
+      </w:pPr>
+      <w:r>
+        <w:rPr/>
+      </w:r>
+    </w:p>
+    <w:p>
+      <w:pPr>
+        <w:pStyle w:val="Normal"/>
+        <w:rPr/>
+      </w:pPr>
+      <w:r>
+        <w:rPr>
+          <w:rFonts w:cs="Courier New" w:ascii="Courier New" w:hAnsi="Courier New"/>
+        </w:rPr>
+        <w:tab/>
+      </w:r>
+    </w:p>
+    <w:p>
+      <w:pPr>
+        <w:pStyle w:val="Normal"/>
+        <w:rPr>
+          <w:rFonts w:ascii="Courier New" w:hAnsi="Courier New" w:cs="Courier New"/>
+        </w:rPr>
+      </w:pPr>
+      <w:r>
+        <w:rPr/>
+        <w:tab/>
+      </w:r>
+      <w:r>
+        <w:rPr>
+          <w:rFonts w:cs="Courier New" w:ascii="Courier New" w:hAnsi="Courier New"/>
+        </w:rPr>
+        <w:t xml:space="preserve">tar -df /tmp/bin.tar </w:t>
+      </w:r>
+    </w:p>
+    <w:p>
+      <w:pPr>
+        <w:pStyle w:val="Normal"/>
+        <w:rPr/>
+      </w:pPr>
+      <w:r>
+        <w:rPr/>
+      </w:r>
+    </w:p>
+    <w:p>
+      <w:pPr>
+        <w:pStyle w:val="Normal"/>
+        <w:ind w:left="360" w:hanging="0"/>
+        <w:rPr/>
+      </w:pPr>
+      <w:r>
+        <w:rPr/>
+        <w:t xml:space="preserve">You can see that the command highlighted the change in m-time. Note that this </w:t>
+      </w:r>
+      <w:r>
+        <w:rPr>
+          <w:i/>
+        </w:rPr>
+        <w:t>difference</w:t>
+      </w:r>
+      <w:r>
+        <w:rPr/>
+        <w:t xml:space="preserve"> option can be used at any time in the future to compare the contents in a tarball to the existing state of the files on disk.</w:t>
+      </w:r>
+    </w:p>
+    <w:p>
+      <w:pPr>
+        <w:pStyle w:val="Normal"/>
+        <w:rPr/>
+      </w:pPr>
+      <w:r>
+        <w:rPr/>
+      </w:r>
+    </w:p>
+    <w:p>
+      <w:pPr>
+        <w:pStyle w:val="Normal"/>
+        <w:rPr/>
+      </w:pPr>
+      <w:r>
+        <w:rPr/>
+      </w:r>
+      <w:r>
+        <w:br w:type="page"/>
+      </w:r>
+    </w:p>
+    <w:p>
+      <w:pPr>
+        <w:pStyle w:val="ListParagraph"/>
+        <w:numPr>
+          <w:ilvl w:val="0"/>
+          <w:numId w:val="3"/>
+        </w:numPr>
+        <w:rPr/>
+      </w:pPr>
+      <w:r>
+        <w:rPr/>
+        <w:t>Drop files from memory.</w:t>
+      </w:r>
+    </w:p>
+    <w:p>
+      <w:pPr>
+        <w:pStyle w:val="Normal"/>
+        <w:rPr/>
+      </w:pPr>
+      <w:r>
+        <w:rPr/>
+      </w:r>
+    </w:p>
+    <w:p>
+      <w:pPr>
+        <w:pStyle w:val="Normal"/>
+        <w:ind w:left="360" w:hanging="0"/>
+        <w:rPr/>
+      </w:pPr>
+      <w:r>
+        <w:rPr/>
+        <w:t xml:space="preserve">Execute the following command to tell the kernel to drop any cached files in RAM so we can get repeatable, consistent times. [If we want to measure performance, then we want to make sure that every invocation of </w:t>
+      </w:r>
+      <w:r>
+        <w:rPr>
+          <w:rFonts w:cs="Courier New" w:ascii="Courier New" w:hAnsi="Courier New"/>
+        </w:rPr>
+        <w:t>tar</w:t>
+      </w:r>
+      <w:r>
+        <w:rPr/>
+        <w:t xml:space="preserve"> must do the same amount of work.]</w:t>
+      </w:r>
+    </w:p>
+    <w:p>
+      <w:pPr>
+        <w:pStyle w:val="Normal"/>
+        <w:rPr/>
+      </w:pPr>
+      <w:r>
+        <w:rPr/>
+      </w:r>
+    </w:p>
+    <w:p>
+      <w:pPr>
+        <w:pStyle w:val="Normal"/>
+        <w:rPr>
+          <w:rFonts w:ascii="Courier New" w:hAnsi="Courier New" w:cs="Courier New"/>
+        </w:rPr>
+      </w:pPr>
+      <w:r>
+        <w:rPr/>
+        <w:tab/>
+      </w:r>
+      <w:r>
+        <w:rPr>
+          <w:rFonts w:cs="Courier New" w:ascii="Courier New" w:hAnsi="Courier New"/>
+        </w:rPr>
         <w:t>sync;  sysctl -w vm.drop_caches=2</w:t>
+      </w:r>
+    </w:p>
+    <w:p>
+      <w:pPr>
+        <w:pStyle w:val="Normal"/>
+        <w:rPr/>
+      </w:pPr>
+      <w:r>
+        <w:rPr/>
+      </w:r>
+    </w:p>
+    <w:p>
+      <w:pPr>
+        <w:pStyle w:val="ListParagraph"/>
+        <w:numPr>
+          <w:ilvl w:val="0"/>
+          <w:numId w:val="3"/>
+        </w:numPr>
+        <w:rPr/>
+      </w:pPr>
+      <w:r>
+        <w:rPr/>
+        <w:t xml:space="preserve">Recreate the tarball. </w:t>
+      </w:r>
+    </w:p>
+    <w:p>
+      <w:pPr>
+        <w:pStyle w:val="ListParagraph"/>
+        <w:ind w:left="360" w:hanging="0"/>
+        <w:rPr/>
+      </w:pPr>
+      <w:r>
+        <w:rPr/>
+      </w:r>
+    </w:p>
+    <w:p>
+      <w:pPr>
+        <w:pStyle w:val="ListParagraph"/>
+        <w:ind w:left="360" w:hanging="0"/>
+        <w:rPr/>
+      </w:pPr>
+      <w:r>
+        <w:rPr/>
+        <w:t xml:space="preserve">This time you will </w:t>
+      </w:r>
+      <w:r>
+        <w:rPr>
+          <w:u w:val="single"/>
+        </w:rPr>
+        <w:t>omit</w:t>
+      </w:r>
+      <w:r>
+        <w:rPr/>
+        <w:t xml:space="preserve"> the verbose output </w:t>
+      </w:r>
+      <w:r>
+        <w:rPr>
+          <w:u w:val="single"/>
+        </w:rPr>
+        <w:t>and</w:t>
+      </w:r>
+      <w:r>
+        <w:rPr/>
+        <w:t xml:space="preserve"> use the </w:t>
+      </w:r>
+      <w:r>
+        <w:rPr>
+          <w:rFonts w:cs="Courier New" w:ascii="Courier New" w:hAnsi="Courier New"/>
+        </w:rPr>
+        <w:t>time</w:t>
+      </w:r>
+      <w:r>
+        <w:rPr/>
+        <w:t xml:space="preserve"> command</w:t>
+      </w:r>
+      <w:r>
+        <w:rPr>
+          <w:rStyle w:val="FootnoteAnchor"/>
+        </w:rPr>
+        <w:footnoteReference w:id="2"/>
+      </w:r>
+      <w:r>
+        <w:rPr/>
+        <w:t xml:space="preserve"> to measure how long it takes to finish:</w:t>
+      </w:r>
+    </w:p>
+    <w:p>
+      <w:pPr>
+        <w:pStyle w:val="Normal"/>
+        <w:rPr/>
+      </w:pPr>
+      <w:r>
+        <w:rPr/>
+      </w:r>
+    </w:p>
+    <w:p>
+      <w:pPr>
+        <w:pStyle w:val="Normal"/>
+        <w:ind w:firstLine="720"/>
+        <w:rPr/>
+      </w:pPr>
+      <w:r>
+        <w:rPr>
+          <w:rFonts w:cs="Courier New" w:ascii="Courier New" w:hAnsi="Courier New"/>
+        </w:rPr>
+        <w:t>time tar -cf /tmp/bin.tar usr/bin</w:t>
+      </w:r>
+    </w:p>
+    <w:p>
+      <w:pPr>
+        <w:pStyle w:val="Normal"/>
+        <w:rPr/>
+      </w:pPr>
+      <w:r>
+        <w:rPr/>
+      </w:r>
+    </w:p>
+    <w:p>
+      <w:pPr>
+        <w:pStyle w:val="Normal"/>
+        <w:ind w:left="1800" w:hanging="1440"/>
+        <w:rPr>
+          <w:b/>
+          <w:b/>
+        </w:rPr>
+      </w:pPr>
+      <w:r>
+        <w:rPr>
+          <w:b/>
+        </w:rPr>
+        <w:t>Notation #3:</w:t>
+        <w:tab/>
+      </w:r>
+      <w:r>
+        <w:rPr>
+          <w:b/>
+          <w:i/>
+        </w:rPr>
+        <w:t xml:space="preserve">Referring to the </w:t>
+      </w:r>
+      <w:r>
+        <w:rPr>
+          <w:b/>
+        </w:rPr>
+        <w:t>real</w:t>
+      </w:r>
+      <w:r>
+        <w:rPr>
+          <w:b/>
+          <w:i/>
+        </w:rPr>
+        <w:t xml:space="preserve"> time</w:t>
+      </w:r>
+      <w:r>
+        <w:rPr>
+          <w:rStyle w:val="FootnoteAnchor"/>
+          <w:b/>
+          <w:i/>
+        </w:rPr>
+        <w:footnoteReference w:id="3"/>
+      </w:r>
+      <w:r>
+        <w:rPr>
+          <w:b/>
+          <w:i/>
+        </w:rPr>
+        <w:t xml:space="preserve"> that was displayed as part of the output of the above command, how many seconds did it take to create the tarball? [Enter the number in the spreadsheet.]</w:t>
+      </w:r>
+    </w:p>
+    <w:p>
+      <w:pPr>
+        <w:pStyle w:val="Normal"/>
+        <w:rPr/>
+      </w:pPr>
+      <w:r>
+        <w:rPr/>
+      </w:r>
+    </w:p>
+    <w:p>
+      <w:pPr>
+        <w:pStyle w:val="ListParagraph"/>
+        <w:numPr>
+          <w:ilvl w:val="0"/>
+          <w:numId w:val="3"/>
+        </w:numPr>
+        <w:rPr/>
+      </w:pPr>
+      <w:r>
+        <w:rPr/>
+        <w:t>Clean up.</w:t>
+      </w:r>
+    </w:p>
+    <w:p>
+      <w:pPr>
+        <w:pStyle w:val="Normal"/>
+        <w:rPr/>
+      </w:pPr>
+      <w:r>
+        <w:rPr/>
+      </w:r>
+    </w:p>
+    <w:p>
+      <w:pPr>
+        <w:pStyle w:val="Normal"/>
+        <w:ind w:left="360" w:hanging="0"/>
+        <w:rPr/>
+      </w:pPr>
+      <w:r>
+        <w:rPr/>
+        <w:t>Delete the tarball and clear the caches:</w:t>
+      </w:r>
+    </w:p>
+    <w:p>
+      <w:pPr>
+        <w:pStyle w:val="Normal"/>
+        <w:rPr/>
+      </w:pPr>
+      <w:r>
+        <w:rPr/>
+      </w:r>
+    </w:p>
+    <w:p>
+      <w:pPr>
+        <w:pStyle w:val="Normal"/>
+        <w:rPr>
+          <w:rFonts w:ascii="Courier New" w:hAnsi="Courier New" w:cs="Courier New"/>
+        </w:rPr>
+      </w:pPr>
+      <w:r>
+        <w:rPr>
+          <w:rFonts w:cs="Courier New" w:ascii="Courier New" w:hAnsi="Courier New"/>
+        </w:rPr>
+        <w:tab/>
+        <w:t>rm /tmp/bin.tar</w:t>
+      </w:r>
+    </w:p>
+    <w:p>
+      <w:pPr>
+        <w:pStyle w:val="Normal"/>
+        <w:rPr>
+          <w:rFonts w:ascii="Courier New" w:hAnsi="Courier New" w:cs="Courier New"/>
+        </w:rPr>
+      </w:pPr>
+      <w:r>
+        <w:rPr>
+          <w:rFonts w:cs="Courier New" w:ascii="Courier New" w:hAnsi="Courier New"/>
+        </w:rPr>
+      </w:r>
+    </w:p>
+    <w:p>
+      <w:pPr>
+        <w:pStyle w:val="Normal"/>
+        <w:ind w:firstLine="720"/>
+        <w:rPr>
+          <w:rFonts w:ascii="Courier New" w:hAnsi="Courier New" w:cs="Courier New"/>
+        </w:rPr>
+      </w:pPr>
+      <w:r>
+        <w:rPr>
+          <w:rFonts w:cs="Courier New" w:ascii="Courier New" w:hAnsi="Courier New"/>
+        </w:rPr>
+        <w:t>sync;  sysctl -w vm.drop_caches=2</w:t>
+      </w:r>
+    </w:p>
+    <w:p>
+      <w:pPr>
+        <w:pStyle w:val="Normal"/>
+        <w:rPr>
+          <w:rFonts w:ascii="Arial" w:hAnsi="Arial" w:cs="Arial"/>
+          <w:b/>
+          <w:b/>
+          <w:bCs/>
+          <w:sz w:val="32"/>
+          <w:szCs w:val="32"/>
+        </w:rPr>
+      </w:pPr>
+      <w:r>
+        <w:rPr>
+          <w:rFonts w:cs="Arial" w:ascii="Arial" w:hAnsi="Arial"/>
+          <w:b/>
+          <w:bCs/>
+          <w:sz w:val="32"/>
+          <w:szCs w:val="32"/>
+        </w:rPr>
+      </w:r>
+      <w:r>
+        <w:br w:type="page"/>
       </w:r>
     </w:p>
     <w:p>
@@ -2047,17 +2008,17 @@
       </w:pPr>
       <w:r>
         <w:rPr/>
-        <w:t>Dump and Verification</w:t>
-      </w:r>
-    </w:p>
-    <w:p>
-      <w:pPr>
-        <w:pStyle w:val="Normal"/>
-        <w:rPr/>
-      </w:pPr>
-      <w:r>
-        <w:rPr/>
-        <w:t xml:space="preserve">A very important step in a backup procedure is the verification that the backup was successful and good. This section will examine the impact that verification has on a backup. The </w:t>
+        <w:t>Dump Introduction</w:t>
+      </w:r>
+    </w:p>
+    <w:p>
+      <w:pPr>
+        <w:pStyle w:val="Normal"/>
+        <w:rPr/>
+      </w:pPr>
+      <w:r>
+        <w:rPr/>
+        <w:t xml:space="preserve">Another common Unix backup utility is called </w:t>
       </w:r>
       <w:r>
         <w:rPr>
@@ -2067,27 +2028,37 @@
       </w:r>
       <w:r>
         <w:rPr/>
-        <w:t xml:space="preserve"> command cannot be used to verify a dump file, but instead one must use the complementary </w:t>
+        <w:t xml:space="preserve">. When backing up an entire disk partition, </w:t>
       </w:r>
       <w:r>
         <w:rPr>
           <w:rFonts w:cs="Courier New" w:ascii="Courier New" w:hAnsi="Courier New"/>
         </w:rPr>
-        <w:t>restore</w:t>
-      </w:r>
-      <w:r>
-        <w:rPr/>
-        <w:t xml:space="preserve"> command with the “-C” option (which stands for </w:t>
+        <w:t>dump</w:t>
+      </w:r>
+      <w:r>
+        <w:rPr/>
+        <w:t xml:space="preserve"> provides support for different </w:t>
       </w:r>
       <w:r>
         <w:rPr>
           <w:i/>
         </w:rPr>
-        <w:t>check</w:t>
-      </w:r>
-      <w:r>
-        <w:rPr/>
-        <w:t>).</w:t>
+        <w:t>dump levels</w:t>
+      </w:r>
+      <w:r>
+        <w:rPr/>
+        <w:t xml:space="preserve">, which allow the user to determine whether a full backup of all files is wanted, or just those files that have changed since some moment in the past, such as all files that have changed since the last full backup. When just a portion of a disk partition is selected, the only choice </w:t>
+      </w:r>
+      <w:r>
+        <w:rPr>
+          <w:rFonts w:cs="Courier New" w:ascii="Courier New" w:hAnsi="Courier New"/>
+        </w:rPr>
+        <w:t xml:space="preserve">dump </w:t>
+      </w:r>
+      <w:r>
+        <w:rPr/>
+        <w:t>gives you is a full backup.</w:t>
       </w:r>
     </w:p>
     <w:p>
@@ -2104,49 +2075,239 @@
         <w:pStyle w:val="ListParagraph"/>
         <w:numPr>
           <w:ilvl w:val="0"/>
-          <w:numId w:val="5"/>
+          <w:numId w:val="4"/>
         </w:numPr>
         <w:rPr/>
       </w:pPr>
       <w:r>
         <w:rPr/>
-        <w:t>Delete a file that was backed up earlier:</w:t>
-      </w:r>
-    </w:p>
-    <w:p>
-      <w:pPr>
-        <w:pStyle w:val="Normal"/>
-        <w:rPr/>
-      </w:pPr>
-      <w:r>
-        <w:rPr/>
-      </w:r>
-    </w:p>
-    <w:p>
-      <w:pPr>
-        <w:pStyle w:val="Normal"/>
-        <w:rPr>
-          <w:rFonts w:ascii="Courier New" w:hAnsi="Courier New" w:cs="Courier New"/>
-        </w:rPr>
-      </w:pPr>
-      <w:r>
-        <w:rPr/>
+        <w:t xml:space="preserve">Use </w:t>
+      </w:r>
+      <w:r>
+        <w:rPr>
+          <w:rFonts w:cs="Courier New" w:ascii="Courier New" w:hAnsi="Courier New"/>
+        </w:rPr>
+        <w:t>dump</w:t>
+      </w:r>
+      <w:r>
+        <w:rPr/>
+        <w:t xml:space="preserve"> to back up the data.</w:t>
+      </w:r>
+    </w:p>
+    <w:p>
+      <w:pPr>
+        <w:pStyle w:val="Normal"/>
+        <w:rPr/>
+      </w:pPr>
+      <w:r>
+        <w:rPr/>
+      </w:r>
+    </w:p>
+    <w:p>
+      <w:pPr>
+        <w:pStyle w:val="Normal"/>
+        <w:ind w:left="360" w:hanging="0"/>
+        <w:rPr/>
+      </w:pPr>
+      <w:r>
+        <w:rPr/>
+        <w:t xml:space="preserve">This time, use </w:t>
+      </w:r>
+      <w:r>
+        <w:rPr>
+          <w:rFonts w:cs="Courier New" w:ascii="Courier New" w:hAnsi="Courier New"/>
+          <w:u w:val="single"/>
+        </w:rPr>
+        <w:t>dump</w:t>
+      </w:r>
+      <w:r>
+        <w:rPr/>
+        <w:t xml:space="preserve"> to back up </w:t>
+      </w:r>
+      <w:r>
+        <w:rPr>
+          <w:rFonts w:cs="Courier New" w:ascii="Courier New" w:hAnsi="Courier New"/>
+        </w:rPr>
+        <w:t xml:space="preserve">usr/bin </w:t>
+      </w:r>
+      <w:r>
+        <w:rPr>
+          <w:rFonts w:eastAsia="Times New Roman" w:cs="Times New Roman"/>
+          <w:color w:val="00000A"/>
+          <w:sz w:val="24"/>
+          <w:szCs w:val="24"/>
+          <w:lang w:val="en-US" w:eastAsia="en-US" w:bidi="ar-SA"/>
+        </w:rPr>
+        <w:t>of the file system mounted on</w:t>
+      </w:r>
+      <w:r>
+        <w:rPr>
+          <w:rFonts w:cs="Courier New" w:ascii="Courier New" w:hAnsi="Courier New"/>
+        </w:rPr>
+        <w:t xml:space="preserve"> /lab_mnt,</w:t>
+      </w:r>
+      <w:r>
+        <w:rPr/>
+        <w:t xml:space="preserve"> as shown below. The resulting file is called a </w:t>
+      </w:r>
+      <w:r>
+        <w:rPr>
+          <w:i/>
+        </w:rPr>
+        <w:t>dump file</w:t>
+      </w:r>
+      <w:r>
+        <w:rPr/>
+        <w:t xml:space="preserve">. [The “-0” below (the number </w:t>
+      </w:r>
+      <w:r>
+        <w:rPr>
+          <w:i/>
+        </w:rPr>
+        <w:t>zero</w:t>
+      </w:r>
+      <w:r>
+        <w:rPr/>
+        <w:t xml:space="preserve">) means </w:t>
+      </w:r>
+      <w:r>
+        <w:rPr>
+          <w:i/>
+        </w:rPr>
+        <w:t>full backup</w:t>
+      </w:r>
+      <w:r>
+        <w:rPr/>
+        <w:t>.]</w:t>
+      </w:r>
+    </w:p>
+    <w:p>
+      <w:pPr>
+        <w:pStyle w:val="Normal"/>
+        <w:rPr/>
+      </w:pPr>
+      <w:r>
+        <w:rPr/>
+      </w:r>
+    </w:p>
+    <w:p>
+      <w:pPr>
+        <w:pStyle w:val="Normal"/>
+        <w:ind w:firstLine="720"/>
+        <w:rPr/>
+      </w:pPr>
+      <w:r>
+        <w:rPr>
+          <w:rFonts w:cs="Courier New" w:ascii="Courier New" w:hAnsi="Courier New"/>
+        </w:rPr>
+        <w:t>cd /lab_mnt</w:t>
+      </w:r>
+    </w:p>
+    <w:p>
+      <w:pPr>
+        <w:pStyle w:val="Normal"/>
+        <w:ind w:firstLine="720"/>
+        <w:rPr/>
+      </w:pPr>
+      <w:r>
+        <w:rPr>
+          <w:rFonts w:cs="Courier New" w:ascii="Courier New" w:hAnsi="Courier New"/>
+        </w:rPr>
+        <w:t>time dump -0 -f /tmp/bin.dump usr/bin</w:t>
+      </w:r>
+    </w:p>
+    <w:p>
+      <w:pPr>
+        <w:pStyle w:val="Normal"/>
+        <w:rPr/>
+      </w:pPr>
+      <w:r>
+        <w:rPr/>
+      </w:r>
+    </w:p>
+    <w:p>
+      <w:pPr>
+        <w:pStyle w:val="Normal"/>
+        <w:ind w:left="1800" w:hanging="1440"/>
+        <w:rPr>
+          <w:b/>
+          <w:b/>
+          <w:i/>
+          <w:i/>
+        </w:rPr>
+      </w:pPr>
+      <w:r>
+        <w:rPr>
+          <w:b/>
+        </w:rPr>
+        <w:t>Notation #4:</w:t>
         <w:tab/>
       </w:r>
       <w:r>
         <w:rPr>
-          <w:rFonts w:cs="Courier New" w:ascii="Courier New" w:hAnsi="Courier New"/>
-        </w:rPr>
-        <w:t>rm /usr/bin/cheese</w:t>
-      </w:r>
-    </w:p>
-    <w:p>
-      <w:pPr>
-        <w:pStyle w:val="Normal"/>
-        <w:rPr/>
-      </w:pPr>
-      <w:r>
-        <w:rPr/>
+          <w:b/>
+          <w:i/>
+        </w:rPr>
+        <w:t>How many seconds did it take to create the dump file? [Enter the number in the spreadsheet.]</w:t>
+      </w:r>
+    </w:p>
+    <w:p>
+      <w:pPr>
+        <w:pStyle w:val="Normal"/>
+        <w:ind w:left="1440" w:hanging="1440"/>
+        <w:rPr>
+          <w:b/>
+          <w:b/>
+        </w:rPr>
+      </w:pPr>
+      <w:r>
+        <w:rPr>
+          <w:b/>
+        </w:rPr>
+      </w:r>
+    </w:p>
+    <w:p>
+      <w:pPr>
+        <w:pStyle w:val="Normal"/>
+        <w:ind w:left="1800" w:hanging="1440"/>
+        <w:rPr>
+          <w:b/>
+          <w:b/>
+          <w:i/>
+          <w:i/>
+        </w:rPr>
+      </w:pPr>
+      <w:r>
+        <w:rPr>
+          <w:b/>
+        </w:rPr>
+        <w:t>Notation #5:</w:t>
+        <w:tab/>
+      </w:r>
+      <w:r>
+        <w:rPr>
+          <w:b/>
+          <w:i/>
+        </w:rPr>
+        <w:t>How big is the dump file?  [Enter the number in the spreadsheet.]</w:t>
+      </w:r>
+    </w:p>
+    <w:p>
+      <w:pPr>
+        <w:pStyle w:val="Normal"/>
+        <w:ind w:left="1440" w:hanging="1440"/>
+        <w:rPr>
+          <w:b/>
+          <w:b/>
+          <w:i/>
+          <w:i/>
+        </w:rPr>
+      </w:pPr>
+      <w:r>
+        <w:rPr>
+          <w:b/>
+          <w:i/>
+        </w:rPr>
       </w:r>
     </w:p>
     <w:p>
@@ -2154,510 +2315,40 @@
         <w:pStyle w:val="ListParagraph"/>
         <w:numPr>
           <w:ilvl w:val="0"/>
-          <w:numId w:val="5"/>
+          <w:numId w:val="4"/>
         </w:numPr>
         <w:rPr/>
       </w:pPr>
       <w:r>
         <w:rPr/>
-        <w:t xml:space="preserve">Verify the backup using the following </w:t>
+        <w:t>Clear the caches:</w:t>
+      </w:r>
+    </w:p>
+    <w:p>
+      <w:pPr>
+        <w:pStyle w:val="Normal"/>
+        <w:rPr/>
+      </w:pPr>
+      <w:r>
+        <w:rPr/>
+      </w:r>
+    </w:p>
+    <w:p>
+      <w:pPr>
+        <w:pStyle w:val="Normal"/>
+        <w:rPr>
+          <w:rFonts w:ascii="Courier New" w:hAnsi="Courier New" w:cs="Courier New"/>
+        </w:rPr>
+      </w:pPr>
+      <w:r>
+        <w:rPr/>
+        <w:tab/>
       </w:r>
       <w:r>
         <w:rPr>
           <w:rFonts w:cs="Courier New" w:ascii="Courier New" w:hAnsi="Courier New"/>
         </w:rPr>
-        <w:t>restore</w:t>
-      </w:r>
-      <w:r>
-        <w:rPr/>
-        <w:t xml:space="preserve"> command:</w:t>
-      </w:r>
-    </w:p>
-    <w:p>
-      <w:pPr>
-        <w:pStyle w:val="Normal"/>
-        <w:rPr/>
-      </w:pPr>
-      <w:r>
-        <w:rPr/>
-      </w:r>
-    </w:p>
-    <w:p>
-      <w:pPr>
-        <w:pStyle w:val="Normal"/>
-        <w:rPr>
-          <w:rFonts w:ascii="Courier New" w:hAnsi="Courier New" w:cs="Courier New"/>
-        </w:rPr>
-      </w:pPr>
-      <w:r>
-        <w:rPr/>
-        <w:tab/>
-      </w:r>
-      <w:r>
-        <w:rPr>
-          <w:rFonts w:cs="Courier New" w:ascii="Courier New" w:hAnsi="Courier New"/>
-        </w:rPr>
-        <w:t xml:space="preserve">time restore -Cf /tmp/bin.dump </w:t>
-      </w:r>
-    </w:p>
-    <w:p>
-      <w:pPr>
-        <w:pStyle w:val="Normal"/>
-        <w:rPr/>
-      </w:pPr>
-      <w:r>
-        <w:rPr/>
-      </w:r>
-    </w:p>
-    <w:p>
-      <w:pPr>
-        <w:pStyle w:val="Normal"/>
-        <w:ind w:left="1800" w:hanging="1440"/>
-        <w:rPr>
-          <w:b/>
-          <w:b/>
-          <w:i/>
-          <w:i/>
-        </w:rPr>
-      </w:pPr>
-      <w:r>
-        <w:rPr>
-          <w:b/>
-        </w:rPr>
-        <w:t>Notation #6:</w:t>
-        <w:tab/>
-      </w:r>
-      <w:r>
-        <w:rPr>
-          <w:b/>
-          <w:i/>
-        </w:rPr>
-        <w:t>How many seconds did it take to verify the dump file? [Enter the number in the spreadsheet.]</w:t>
-      </w:r>
-    </w:p>
-    <w:p>
-      <w:pPr>
-        <w:pStyle w:val="Normal"/>
-        <w:ind w:left="1440" w:hanging="1440"/>
-        <w:rPr/>
-      </w:pPr>
-      <w:r>
-        <w:rPr/>
-      </w:r>
-    </w:p>
-    <w:p>
-      <w:pPr>
-        <w:pStyle w:val="Normal"/>
-        <w:ind w:left="360" w:hanging="0"/>
-        <w:rPr/>
-      </w:pPr>
-      <w:r>
-        <w:rPr/>
-        <w:t>Note that the restore command assumed that the entire disk partition had been backed up, so it initially complains about all the missing high-level directories. But it also showed you that it detected a missing file near the end of the output.</w:t>
-      </w:r>
-    </w:p>
-    <w:p>
-      <w:pPr>
-        <w:pStyle w:val="Normal"/>
-        <w:rPr/>
-      </w:pPr>
-      <w:r>
-        <w:rPr/>
-      </w:r>
-    </w:p>
-    <w:p>
-      <w:pPr>
-        <w:pStyle w:val="ListParagraph"/>
-        <w:numPr>
-          <w:ilvl w:val="0"/>
-          <w:numId w:val="5"/>
-        </w:numPr>
-        <w:rPr/>
-      </w:pPr>
-      <w:r>
-        <w:rPr/>
-        <w:t>Restore the file from the dump file:</w:t>
-      </w:r>
-    </w:p>
-    <w:p>
-      <w:pPr>
-        <w:pStyle w:val="Normal"/>
-        <w:rPr/>
-      </w:pPr>
-      <w:r>
-        <w:rPr/>
-      </w:r>
-    </w:p>
-    <w:p>
-      <w:pPr>
-        <w:pStyle w:val="Normal"/>
-        <w:rPr>
-          <w:rFonts w:ascii="Courier New" w:hAnsi="Courier New" w:cs="Courier New"/>
-        </w:rPr>
-      </w:pPr>
-      <w:r>
-        <w:rPr/>
-        <w:tab/>
-      </w:r>
-      <w:r>
-        <w:rPr>
-          <w:rFonts w:cs="Courier New" w:ascii="Courier New" w:hAnsi="Courier New"/>
-        </w:rPr>
-        <w:t xml:space="preserve">restore -i -f /tmp/bin.dump </w:t>
-      </w:r>
-    </w:p>
-    <w:p>
-      <w:pPr>
-        <w:pStyle w:val="Normal"/>
-        <w:rPr/>
-      </w:pPr>
-      <w:r>
-        <w:rPr/>
-      </w:r>
-    </w:p>
-    <w:p>
-      <w:pPr>
-        <w:pStyle w:val="Normal"/>
-        <w:ind w:left="360" w:hanging="0"/>
-        <w:rPr/>
-      </w:pPr>
-      <w:r>
-        <w:rPr/>
-        <w:t xml:space="preserve">This will put you into an interactive session with the </w:t>
-      </w:r>
-      <w:r>
-        <w:rPr>
-          <w:rFonts w:cs="Courier New" w:ascii="Courier New" w:hAnsi="Courier New"/>
-        </w:rPr>
-        <w:t>restore</w:t>
-      </w:r>
-      <w:r>
-        <w:rPr/>
-        <w:t xml:space="preserve"> command, as you can see from the “</w:t>
-      </w:r>
-      <w:r>
-        <w:rPr>
-          <w:rFonts w:cs="Courier New" w:ascii="Courier New" w:hAnsi="Courier New"/>
-        </w:rPr>
-        <w:t>restore&gt;</w:t>
-      </w:r>
-      <w:r>
-        <w:rPr/>
-        <w:t>” prompt. At the prompt, enter the following command to add the file we need restored to a list of files to be restored. [If we wanted to restore several files we would continue to add them in the same way.]</w:t>
-      </w:r>
-    </w:p>
-    <w:p>
-      <w:pPr>
-        <w:pStyle w:val="Normal"/>
-        <w:rPr/>
-      </w:pPr>
-      <w:r>
-        <w:rPr/>
-      </w:r>
-    </w:p>
-    <w:p>
-      <w:pPr>
-        <w:pStyle w:val="Normal"/>
-        <w:rPr>
-          <w:rFonts w:ascii="Courier New" w:hAnsi="Courier New" w:cs="Courier New"/>
-        </w:rPr>
-      </w:pPr>
-      <w:r>
-        <w:rPr/>
-        <w:tab/>
-      </w:r>
-      <w:r>
-        <w:rPr>
-          <w:rFonts w:cs="Courier New" w:ascii="Courier New" w:hAnsi="Courier New"/>
-        </w:rPr>
-        <w:t>add usr/bin/cheese</w:t>
-      </w:r>
-    </w:p>
-    <w:p>
-      <w:pPr>
-        <w:pStyle w:val="Normal"/>
-        <w:rPr>
-          <w:rFonts w:ascii="Courier New" w:hAnsi="Courier New" w:cs="Courier New"/>
-        </w:rPr>
-      </w:pPr>
-      <w:r>
-        <w:rPr>
-          <w:rFonts w:cs="Courier New" w:ascii="Courier New" w:hAnsi="Courier New"/>
-        </w:rPr>
-      </w:r>
-    </w:p>
-    <w:p>
-      <w:pPr>
-        <w:pStyle w:val="Normal"/>
-        <w:ind w:left="360" w:hanging="0"/>
-        <w:rPr/>
-      </w:pPr>
-      <w:r>
-        <w:rPr/>
-        <w:t>Now enter the command to copy from the dump file to its original location:</w:t>
-      </w:r>
-    </w:p>
-    <w:p>
-      <w:pPr>
-        <w:pStyle w:val="Normal"/>
-        <w:rPr/>
-      </w:pPr>
-      <w:r>
-        <w:rPr/>
-      </w:r>
-    </w:p>
-    <w:p>
-      <w:pPr>
-        <w:pStyle w:val="Normal"/>
-        <w:rPr>
-          <w:rFonts w:ascii="Courier New" w:hAnsi="Courier New" w:cs="Courier New"/>
-        </w:rPr>
-      </w:pPr>
-      <w:r>
-        <w:rPr/>
-        <w:tab/>
-      </w:r>
-      <w:r>
-        <w:rPr>
-          <w:rFonts w:cs="Courier New" w:ascii="Courier New" w:hAnsi="Courier New"/>
-        </w:rPr>
-        <w:t>extract</w:t>
-      </w:r>
-    </w:p>
-    <w:p>
-      <w:pPr>
-        <w:pStyle w:val="Normal"/>
-        <w:ind w:left="1440" w:hanging="1440"/>
-        <w:rPr>
-          <w:b/>
-          <w:b/>
-        </w:rPr>
-      </w:pPr>
-      <w:r>
-        <w:rPr>
-          <w:b/>
-        </w:rPr>
-      </w:r>
-    </w:p>
-    <w:p>
-      <w:pPr>
-        <w:pStyle w:val="Normal"/>
-        <w:ind w:left="1440" w:hanging="1080"/>
-        <w:rPr/>
-      </w:pPr>
-      <w:r>
-        <w:rPr/>
-        <w:t xml:space="preserve">When it asks for the volume number, enter </w:t>
-      </w:r>
-      <w:r>
-        <w:rPr>
-          <w:b/>
-        </w:rPr>
-        <w:t>1</w:t>
-      </w:r>
-      <w:r>
-        <w:rPr/>
-        <w:t>.</w:t>
-      </w:r>
-    </w:p>
-    <w:p>
-      <w:pPr>
-        <w:pStyle w:val="Normal"/>
-        <w:ind w:left="1440" w:hanging="1080"/>
-        <w:rPr/>
-      </w:pPr>
-      <w:r>
-        <w:rPr/>
-        <w:t xml:space="preserve">When it asks if you want to set the owner/mode, enter </w:t>
-      </w:r>
-      <w:r>
-        <w:rPr>
-          <w:b/>
-        </w:rPr>
-        <w:t>n</w:t>
-      </w:r>
-      <w:r>
-        <w:rPr/>
-        <w:t>.</w:t>
-      </w:r>
-    </w:p>
-    <w:p>
-      <w:pPr>
-        <w:pStyle w:val="Normal"/>
-        <w:ind w:left="1440" w:hanging="1440"/>
-        <w:rPr>
-          <w:b/>
-          <w:b/>
-        </w:rPr>
-      </w:pPr>
-      <w:r>
-        <w:rPr>
-          <w:b/>
-        </w:rPr>
-      </w:r>
-    </w:p>
-    <w:p>
-      <w:pPr>
-        <w:pStyle w:val="Normal"/>
-        <w:ind w:left="1440" w:hanging="1080"/>
-        <w:rPr/>
-      </w:pPr>
-      <w:r>
-        <w:rPr/>
-        <w:t xml:space="preserve">Enter </w:t>
-      </w:r>
-      <w:r>
-        <w:rPr>
-          <w:b/>
-        </w:rPr>
-        <w:t>quit</w:t>
-      </w:r>
-      <w:r>
-        <w:rPr/>
-        <w:t xml:space="preserve"> to leave the </w:t>
-      </w:r>
-      <w:r>
-        <w:rPr>
-          <w:rFonts w:cs="Courier New" w:ascii="Courier New" w:hAnsi="Courier New"/>
-        </w:rPr>
-        <w:t>restore</w:t>
-      </w:r>
-      <w:r>
-        <w:rPr/>
-        <w:t xml:space="preserve"> shell.</w:t>
-      </w:r>
-    </w:p>
-    <w:p>
-      <w:pPr>
-        <w:pStyle w:val="Normal"/>
-        <w:ind w:left="1440" w:hanging="1440"/>
-        <w:rPr/>
-      </w:pPr>
-      <w:r>
-        <w:rPr/>
-      </w:r>
-    </w:p>
-    <w:p>
-      <w:pPr>
-        <w:pStyle w:val="Normal"/>
-        <w:ind w:left="1440" w:hanging="1080"/>
-        <w:rPr/>
-      </w:pPr>
-      <w:r>
-        <w:rPr/>
-        <w:t>Verify that the file has returned:</w:t>
-      </w:r>
-    </w:p>
-    <w:p>
-      <w:pPr>
-        <w:pStyle w:val="Normal"/>
-        <w:ind w:left="1440" w:hanging="1440"/>
-        <w:rPr/>
-      </w:pPr>
-      <w:r>
-        <w:rPr/>
-      </w:r>
-    </w:p>
-    <w:p>
-      <w:pPr>
-        <w:pStyle w:val="Normal"/>
-        <w:rPr>
-          <w:rFonts w:ascii="Courier New" w:hAnsi="Courier New" w:cs="Courier New"/>
-        </w:rPr>
-      </w:pPr>
-      <w:r>
-        <w:rPr/>
-        <w:tab/>
-      </w:r>
-      <w:r>
-        <w:rPr>
-          <w:rFonts w:cs="Courier New" w:ascii="Courier New" w:hAnsi="Courier New"/>
-        </w:rPr>
-        <w:t>ll /usr/bin/cheese</w:t>
-      </w:r>
-    </w:p>
-    <w:p>
-      <w:pPr>
-        <w:pStyle w:val="Normal"/>
-        <w:rPr/>
-      </w:pPr>
-      <w:r>
-        <w:rPr/>
-      </w:r>
-    </w:p>
-    <w:p>
-      <w:pPr>
-        <w:pStyle w:val="ListParagraph"/>
-        <w:numPr>
-          <w:ilvl w:val="0"/>
-          <w:numId w:val="5"/>
-        </w:numPr>
-        <w:rPr/>
-      </w:pPr>
-      <w:r>
-        <w:rPr/>
-        <w:t>Clear the caches:</w:t>
-      </w:r>
-    </w:p>
-    <w:p>
-      <w:pPr>
-        <w:pStyle w:val="Normal"/>
-        <w:rPr/>
-      </w:pPr>
-      <w:r>
-        <w:rPr/>
-      </w:r>
-    </w:p>
-    <w:p>
-      <w:pPr>
-        <w:pStyle w:val="Normal"/>
-        <w:rPr>
-          <w:rFonts w:ascii="Courier New" w:hAnsi="Courier New" w:cs="Courier New"/>
-        </w:rPr>
-      </w:pPr>
-      <w:r>
-        <w:rPr/>
-        <w:tab/>
-      </w:r>
-      <w:r>
-        <w:rPr>
-          <w:rFonts w:cs="Courier New" w:ascii="Courier New" w:hAnsi="Courier New"/>
-        </w:rPr>
         <w:t>sync;  sysctl -w vm.drop_caches=2</w:t>
-      </w:r>
-    </w:p>
-    <w:p>
-      <w:pPr>
-        <w:pStyle w:val="Normal"/>
-        <w:rPr/>
-      </w:pPr>
-      <w:r>
-        <w:rPr/>
-      </w:r>
-    </w:p>
-    <w:p>
-      <w:pPr>
-        <w:pStyle w:val="Normal"/>
-        <w:rPr>
-          <w:rFonts w:ascii="Arial" w:hAnsi="Arial" w:cs="Arial"/>
-          <w:b/>
-          <w:b/>
-          <w:bCs/>
-          <w:sz w:val="32"/>
-          <w:szCs w:val="32"/>
-        </w:rPr>
-      </w:pPr>
-      <w:r>
-        <w:rPr>
-          <w:rFonts w:cs="Arial" w:ascii="Arial" w:hAnsi="Arial"/>
-          <w:b/>
-          <w:bCs/>
-          <w:sz w:val="32"/>
-          <w:szCs w:val="32"/>
-        </w:rPr>
-      </w:r>
-      <w:r>
-        <w:br w:type="page"/>
       </w:r>
     </w:p>
     <w:p>
@@ -2670,6 +2361,629 @@
         <w:shd w:val="clear" w:fill="D9D9D9"/>
         <w:rPr/>
       </w:pPr>
+      <w:r>
+        <w:rPr/>
+        <w:t>Dump and Verification</w:t>
+      </w:r>
+    </w:p>
+    <w:p>
+      <w:pPr>
+        <w:pStyle w:val="Normal"/>
+        <w:rPr/>
+      </w:pPr>
+      <w:r>
+        <w:rPr/>
+        <w:t xml:space="preserve">A very important step in a backup procedure is the verification that the backup was successful and good. This section will examine the impact that verification has on a backup. The </w:t>
+      </w:r>
+      <w:r>
+        <w:rPr>
+          <w:rFonts w:cs="Courier New" w:ascii="Courier New" w:hAnsi="Courier New"/>
+        </w:rPr>
+        <w:t>dump</w:t>
+      </w:r>
+      <w:r>
+        <w:rPr/>
+        <w:t xml:space="preserve"> command cannot be used to verify a dump file, but instead one must use the complementary </w:t>
+      </w:r>
+      <w:r>
+        <w:rPr>
+          <w:rFonts w:cs="Courier New" w:ascii="Courier New" w:hAnsi="Courier New"/>
+        </w:rPr>
+        <w:t>restore</w:t>
+      </w:r>
+      <w:r>
+        <w:rPr/>
+        <w:t xml:space="preserve"> command with the “-C” option (which stands for </w:t>
+      </w:r>
+      <w:r>
+        <w:rPr>
+          <w:i/>
+        </w:rPr>
+        <w:t>check</w:t>
+      </w:r>
+      <w:r>
+        <w:rPr/>
+        <w:t>).</w:t>
+      </w:r>
+    </w:p>
+    <w:p>
+      <w:pPr>
+        <w:pStyle w:val="Normal"/>
+        <w:rPr/>
+      </w:pPr>
+      <w:r>
+        <w:rPr/>
+      </w:r>
+    </w:p>
+    <w:p>
+      <w:pPr>
+        <w:pStyle w:val="ListParagraph"/>
+        <w:numPr>
+          <w:ilvl w:val="0"/>
+          <w:numId w:val="5"/>
+        </w:numPr>
+        <w:rPr/>
+      </w:pPr>
+      <w:r>
+        <w:rPr/>
+        <w:t>Delete a file that was backed up earlier:</w:t>
+      </w:r>
+    </w:p>
+    <w:p>
+      <w:pPr>
+        <w:pStyle w:val="Normal"/>
+        <w:rPr/>
+      </w:pPr>
+      <w:r>
+        <w:rPr/>
+      </w:r>
+    </w:p>
+    <w:p>
+      <w:pPr>
+        <w:pStyle w:val="Normal"/>
+        <w:rPr/>
+      </w:pPr>
+      <w:r>
+        <w:rPr/>
+        <w:tab/>
+      </w:r>
+      <w:r>
+        <w:rPr>
+          <w:rFonts w:cs="Courier New" w:ascii="Courier New" w:hAnsi="Courier New"/>
+        </w:rPr>
+        <w:t>rm usr/bin/cheese</w:t>
+      </w:r>
+    </w:p>
+    <w:p>
+      <w:pPr>
+        <w:pStyle w:val="Normal"/>
+        <w:rPr/>
+      </w:pPr>
+      <w:r>
+        <w:rPr/>
+      </w:r>
+    </w:p>
+    <w:p>
+      <w:pPr>
+        <w:pStyle w:val="ListParagraph"/>
+        <w:numPr>
+          <w:ilvl w:val="0"/>
+          <w:numId w:val="5"/>
+        </w:numPr>
+        <w:rPr/>
+      </w:pPr>
+      <w:r>
+        <w:rPr/>
+        <w:t xml:space="preserve">Verify the backup using the following </w:t>
+      </w:r>
+      <w:r>
+        <w:rPr>
+          <w:rFonts w:cs="Courier New" w:ascii="Courier New" w:hAnsi="Courier New"/>
+        </w:rPr>
+        <w:t>restore</w:t>
+      </w:r>
+      <w:r>
+        <w:rPr/>
+        <w:t xml:space="preserve"> command:</w:t>
+      </w:r>
+    </w:p>
+    <w:p>
+      <w:pPr>
+        <w:pStyle w:val="Normal"/>
+        <w:rPr/>
+      </w:pPr>
+      <w:r>
+        <w:rPr/>
+      </w:r>
+    </w:p>
+    <w:p>
+      <w:pPr>
+        <w:pStyle w:val="Normal"/>
+        <w:rPr>
+          <w:rFonts w:ascii="Courier New" w:hAnsi="Courier New" w:cs="Courier New"/>
+        </w:rPr>
+      </w:pPr>
+      <w:r>
+        <w:rPr/>
+        <w:tab/>
+      </w:r>
+      <w:r>
+        <w:rPr>
+          <w:rFonts w:cs="Courier New" w:ascii="Courier New" w:hAnsi="Courier New"/>
+        </w:rPr>
+        <w:t xml:space="preserve">time restore -Cf /tmp/bin.dump </w:t>
+      </w:r>
+    </w:p>
+    <w:p>
+      <w:pPr>
+        <w:pStyle w:val="Normal"/>
+        <w:rPr/>
+      </w:pPr>
+      <w:r>
+        <w:rPr/>
+      </w:r>
+    </w:p>
+    <w:p>
+      <w:pPr>
+        <w:pStyle w:val="Normal"/>
+        <w:ind w:left="1800" w:hanging="1440"/>
+        <w:rPr>
+          <w:b/>
+          <w:b/>
+          <w:i/>
+          <w:i/>
+        </w:rPr>
+      </w:pPr>
+      <w:r>
+        <w:rPr>
+          <w:b/>
+        </w:rPr>
+        <w:t>Notation #6:</w:t>
+        <w:tab/>
+      </w:r>
+      <w:r>
+        <w:rPr>
+          <w:b/>
+          <w:i/>
+        </w:rPr>
+        <w:t>How many seconds did it take to verify the dump file? [Enter the number in the spreadsheet.]</w:t>
+      </w:r>
+    </w:p>
+    <w:p>
+      <w:pPr>
+        <w:pStyle w:val="Normal"/>
+        <w:ind w:left="1440" w:hanging="1440"/>
+        <w:rPr/>
+      </w:pPr>
+      <w:r>
+        <w:rPr/>
+      </w:r>
+    </w:p>
+    <w:p>
+      <w:pPr>
+        <w:pStyle w:val="Normal"/>
+        <w:ind w:left="360" w:hanging="0"/>
+        <w:rPr/>
+      </w:pPr>
+      <w:r>
+        <w:rPr/>
+        <w:t>Note that the restore command assumed that the entire disk partition had been backed up, so it initially complains about all the missing high-level directories. But it also showed you that it detected a missing file near the end of the output.</w:t>
+      </w:r>
+    </w:p>
+    <w:p>
+      <w:pPr>
+        <w:pStyle w:val="Normal"/>
+        <w:rPr/>
+      </w:pPr>
+      <w:r>
+        <w:rPr/>
+      </w:r>
+    </w:p>
+    <w:p>
+      <w:pPr>
+        <w:pStyle w:val="ListParagraph"/>
+        <w:numPr>
+          <w:ilvl w:val="0"/>
+          <w:numId w:val="5"/>
+        </w:numPr>
+        <w:rPr/>
+      </w:pPr>
+      <w:r>
+        <w:rPr/>
+        <w:t>Restore the file from the dump file:</w:t>
+      </w:r>
+    </w:p>
+    <w:p>
+      <w:pPr>
+        <w:pStyle w:val="Normal"/>
+        <w:rPr/>
+      </w:pPr>
+      <w:r>
+        <w:rPr/>
+      </w:r>
+    </w:p>
+    <w:p>
+      <w:pPr>
+        <w:pStyle w:val="Normal"/>
+        <w:rPr>
+          <w:rFonts w:ascii="Courier New" w:hAnsi="Courier New" w:cs="Courier New"/>
+        </w:rPr>
+      </w:pPr>
+      <w:r>
+        <w:rPr/>
+        <w:tab/>
+      </w:r>
+      <w:r>
+        <w:rPr>
+          <w:rFonts w:cs="Courier New" w:ascii="Courier New" w:hAnsi="Courier New"/>
+        </w:rPr>
+        <w:t xml:space="preserve">restore -i -f /tmp/bin.dump </w:t>
+      </w:r>
+    </w:p>
+    <w:p>
+      <w:pPr>
+        <w:pStyle w:val="Normal"/>
+        <w:rPr/>
+      </w:pPr>
+      <w:r>
+        <w:rPr/>
+      </w:r>
+    </w:p>
+    <w:p>
+      <w:pPr>
+        <w:pStyle w:val="Normal"/>
+        <w:ind w:left="360" w:hanging="0"/>
+        <w:rPr/>
+      </w:pPr>
+      <w:r>
+        <w:rPr/>
+        <w:t xml:space="preserve">This will put you into an interactive session with the </w:t>
+      </w:r>
+      <w:r>
+        <w:rPr>
+          <w:rFonts w:cs="Courier New" w:ascii="Courier New" w:hAnsi="Courier New"/>
+        </w:rPr>
+        <w:t>restore</w:t>
+      </w:r>
+      <w:r>
+        <w:rPr/>
+        <w:t xml:space="preserve"> command, as you can see from the “</w:t>
+      </w:r>
+      <w:r>
+        <w:rPr>
+          <w:rFonts w:cs="Courier New" w:ascii="Courier New" w:hAnsi="Courier New"/>
+        </w:rPr>
+        <w:t>restore&gt;</w:t>
+      </w:r>
+      <w:r>
+        <w:rPr/>
+        <w:t>” prompt. At the prompt, enter the following command to add the file we need restored to a list of files to be restored. [If we wanted to restore several files we would continue to add them in the same way.]</w:t>
+      </w:r>
+    </w:p>
+    <w:p>
+      <w:pPr>
+        <w:pStyle w:val="Normal"/>
+        <w:rPr/>
+      </w:pPr>
+      <w:r>
+        <w:rPr/>
+      </w:r>
+    </w:p>
+    <w:p>
+      <w:pPr>
+        <w:pStyle w:val="Normal"/>
+        <w:rPr>
+          <w:rFonts w:ascii="Courier New" w:hAnsi="Courier New" w:cs="Courier New"/>
+        </w:rPr>
+      </w:pPr>
+      <w:r>
+        <w:rPr/>
+        <w:tab/>
+      </w:r>
+      <w:r>
+        <w:rPr>
+          <w:rFonts w:cs="Courier New" w:ascii="Courier New" w:hAnsi="Courier New"/>
+        </w:rPr>
+        <w:t>add usr/bin/cheese</w:t>
+      </w:r>
+    </w:p>
+    <w:p>
+      <w:pPr>
+        <w:pStyle w:val="Normal"/>
+        <w:rPr>
+          <w:rFonts w:ascii="Courier New" w:hAnsi="Courier New" w:cs="Courier New"/>
+        </w:rPr>
+      </w:pPr>
+      <w:r>
+        <w:rPr>
+          <w:rFonts w:cs="Courier New" w:ascii="Courier New" w:hAnsi="Courier New"/>
+        </w:rPr>
+      </w:r>
+    </w:p>
+    <w:p>
+      <w:pPr>
+        <w:pStyle w:val="Normal"/>
+        <w:ind w:left="360" w:hanging="0"/>
+        <w:rPr/>
+      </w:pPr>
+      <w:r>
+        <w:rPr/>
+        <w:t>Now enter the command to copy from the dump file to its original location:</w:t>
+      </w:r>
+    </w:p>
+    <w:p>
+      <w:pPr>
+        <w:pStyle w:val="Normal"/>
+        <w:rPr/>
+      </w:pPr>
+      <w:r>
+        <w:rPr/>
+      </w:r>
+    </w:p>
+    <w:p>
+      <w:pPr>
+        <w:pStyle w:val="Normal"/>
+        <w:rPr>
+          <w:rFonts w:ascii="Courier New" w:hAnsi="Courier New" w:cs="Courier New"/>
+        </w:rPr>
+      </w:pPr>
+      <w:r>
+        <w:rPr/>
+        <w:tab/>
+      </w:r>
+      <w:r>
+        <w:rPr>
+          <w:rFonts w:cs="Courier New" w:ascii="Courier New" w:hAnsi="Courier New"/>
+        </w:rPr>
+        <w:t>extract</w:t>
+      </w:r>
+    </w:p>
+    <w:p>
+      <w:pPr>
+        <w:pStyle w:val="Normal"/>
+        <w:ind w:left="1440" w:hanging="1440"/>
+        <w:rPr>
+          <w:b/>
+          <w:b/>
+        </w:rPr>
+      </w:pPr>
+      <w:r>
+        <w:rPr>
+          <w:b/>
+        </w:rPr>
+      </w:r>
+    </w:p>
+    <w:p>
+      <w:pPr>
+        <w:pStyle w:val="Normal"/>
+        <w:ind w:left="1440" w:hanging="1080"/>
+        <w:rPr/>
+      </w:pPr>
+      <w:r>
+        <w:rPr/>
+        <w:t xml:space="preserve">When it asks for the volume number, enter </w:t>
+      </w:r>
+      <w:r>
+        <w:rPr>
+          <w:b/>
+        </w:rPr>
+        <w:t>1</w:t>
+      </w:r>
+      <w:r>
+        <w:rPr/>
+        <w:t>.</w:t>
+      </w:r>
+    </w:p>
+    <w:p>
+      <w:pPr>
+        <w:pStyle w:val="Normal"/>
+        <w:ind w:left="1440" w:hanging="1080"/>
+        <w:rPr/>
+      </w:pPr>
+      <w:r>
+        <w:rPr/>
+        <w:t xml:space="preserve">When it asks if you want to set the owner/mode, enter </w:t>
+      </w:r>
+      <w:r>
+        <w:rPr>
+          <w:b/>
+        </w:rPr>
+        <w:t>n</w:t>
+      </w:r>
+      <w:r>
+        <w:rPr/>
+        <w:t>.</w:t>
+      </w:r>
+    </w:p>
+    <w:p>
+      <w:pPr>
+        <w:pStyle w:val="Normal"/>
+        <w:ind w:left="1440" w:hanging="1440"/>
+        <w:rPr>
+          <w:b/>
+          <w:b/>
+        </w:rPr>
+      </w:pPr>
+      <w:r>
+        <w:rPr>
+          <w:b/>
+        </w:rPr>
+      </w:r>
+    </w:p>
+    <w:p>
+      <w:pPr>
+        <w:pStyle w:val="Normal"/>
+        <w:ind w:left="1440" w:hanging="1080"/>
+        <w:rPr/>
+      </w:pPr>
+      <w:r>
+        <w:rPr/>
+        <w:t xml:space="preserve">Enter </w:t>
+      </w:r>
+      <w:r>
+        <w:rPr>
+          <w:b/>
+        </w:rPr>
+        <w:t>quit</w:t>
+      </w:r>
+      <w:r>
+        <w:rPr/>
+        <w:t xml:space="preserve"> to leave the </w:t>
+      </w:r>
+      <w:r>
+        <w:rPr>
+          <w:rFonts w:cs="Courier New" w:ascii="Courier New" w:hAnsi="Courier New"/>
+        </w:rPr>
+        <w:t>restore</w:t>
+      </w:r>
+      <w:r>
+        <w:rPr/>
+        <w:t xml:space="preserve"> shell.</w:t>
+      </w:r>
+    </w:p>
+    <w:p>
+      <w:pPr>
+        <w:pStyle w:val="Normal"/>
+        <w:ind w:left="1440" w:hanging="1440"/>
+        <w:rPr/>
+      </w:pPr>
+      <w:r>
+        <w:rPr/>
+      </w:r>
+    </w:p>
+    <w:p>
+      <w:pPr>
+        <w:pStyle w:val="Normal"/>
+        <w:ind w:left="1440" w:hanging="1080"/>
+        <w:rPr/>
+      </w:pPr>
+      <w:r>
+        <w:rPr/>
+        <w:t>Verify that the file has returned:</w:t>
+      </w:r>
+    </w:p>
+    <w:p>
+      <w:pPr>
+        <w:pStyle w:val="Normal"/>
+        <w:ind w:left="1440" w:hanging="1440"/>
+        <w:rPr/>
+      </w:pPr>
+      <w:r>
+        <w:rPr/>
+      </w:r>
+    </w:p>
+    <w:p>
+      <w:pPr>
+        <w:pStyle w:val="Normal"/>
+        <w:rPr>
+          <w:rFonts w:ascii="Courier New" w:hAnsi="Courier New" w:cs="Courier New"/>
+        </w:rPr>
+      </w:pPr>
+      <w:r>
+        <w:rPr/>
+        <w:tab/>
+      </w:r>
+      <w:r>
+        <w:rPr>
+          <w:rFonts w:cs="Courier New" w:ascii="Courier New" w:hAnsi="Courier New"/>
+        </w:rPr>
+        <w:t>ll /usr/bin/cheese</w:t>
+      </w:r>
+    </w:p>
+    <w:p>
+      <w:pPr>
+        <w:pStyle w:val="Normal"/>
+        <w:rPr/>
+      </w:pPr>
+      <w:r>
+        <w:rPr/>
+      </w:r>
+    </w:p>
+    <w:p>
+      <w:pPr>
+        <w:pStyle w:val="ListParagraph"/>
+        <w:numPr>
+          <w:ilvl w:val="0"/>
+          <w:numId w:val="5"/>
+        </w:numPr>
+        <w:rPr/>
+      </w:pPr>
+      <w:r>
+        <w:rPr/>
+        <w:t>Clear the caches:</w:t>
+      </w:r>
+    </w:p>
+    <w:p>
+      <w:pPr>
+        <w:pStyle w:val="Normal"/>
+        <w:rPr/>
+      </w:pPr>
+      <w:r>
+        <w:rPr/>
+      </w:r>
+    </w:p>
+    <w:p>
+      <w:pPr>
+        <w:pStyle w:val="Normal"/>
+        <w:rPr>
+          <w:rFonts w:ascii="Courier New" w:hAnsi="Courier New" w:cs="Courier New"/>
+        </w:rPr>
+      </w:pPr>
+      <w:r>
+        <w:rPr/>
+        <w:tab/>
+      </w:r>
+      <w:r>
+        <w:rPr>
+          <w:rFonts w:cs="Courier New" w:ascii="Courier New" w:hAnsi="Courier New"/>
+        </w:rPr>
+        <w:t>sync;  sysctl -w vm.drop_caches=2</w:t>
+      </w:r>
+    </w:p>
+    <w:p>
+      <w:pPr>
+        <w:pStyle w:val="Normal"/>
+        <w:rPr/>
+      </w:pPr>
+      <w:r>
+        <w:rPr/>
+      </w:r>
+    </w:p>
+    <w:p>
+      <w:pPr>
+        <w:pStyle w:val="Normal"/>
+        <w:rPr>
+          <w:rFonts w:ascii="Arial" w:hAnsi="Arial" w:cs="Arial"/>
+          <w:b/>
+          <w:b/>
+          <w:bCs/>
+          <w:sz w:val="32"/>
+          <w:szCs w:val="32"/>
+        </w:rPr>
+      </w:pPr>
+      <w:r>
+        <w:rPr>
+          <w:rFonts w:cs="Arial" w:ascii="Arial" w:hAnsi="Arial"/>
+          <w:b/>
+          <w:bCs/>
+          <w:sz w:val="32"/>
+          <w:szCs w:val="32"/>
+        </w:rPr>
+      </w:r>
+      <w:r>
+        <w:br w:type="page"/>
+      </w:r>
+    </w:p>
+    <w:p>
+      <w:pPr>
+        <w:pStyle w:val="Heading1"/>
+        <w:numPr>
+          <w:ilvl w:val="0"/>
+          <w:numId w:val="2"/>
+        </w:numPr>
+        <w:shd w:val="clear" w:fill="D9D9D9"/>
+        <w:rPr/>
+      </w:pPr>
       <w:bookmarkStart w:id="1" w:name="_Ref262288213"/>
       <w:bookmarkEnd w:id="1"/>
       <w:r>
@@ -2723,15 +3037,28 @@
       <w:pPr>
         <w:pStyle w:val="Normal"/>
         <w:ind w:firstLine="720"/>
-        <w:rPr>
-          <w:rFonts w:ascii="Courier New" w:hAnsi="Courier New" w:cs="Courier New"/>
-        </w:rPr>
-      </w:pPr>
+        <w:rPr/>
+      </w:pPr>
+      <w:bookmarkStart w:id="2" w:name="__DdeLink__556_769872880"/>
+      <w:bookmarkEnd w:id="2"/>
       <w:r>
         <w:rPr>
           <w:rFonts w:cs="Courier New" w:ascii="Courier New" w:hAnsi="Courier New"/>
         </w:rPr>
-        <w:t>time dump -0 -z -f /tmp/bin.dump.z /usr/bin</w:t>
+        <w:t>cd /lab_mnt</w:t>
+      </w:r>
+    </w:p>
+    <w:p>
+      <w:pPr>
+        <w:pStyle w:val="Normal"/>
+        <w:ind w:firstLine="720"/>
+        <w:rPr/>
+      </w:pPr>
+      <w:r>
+        <w:rPr>
+          <w:rFonts w:cs="Courier New" w:ascii="Courier New" w:hAnsi="Courier New"/>
+        </w:rPr>
+        <w:t>time dump -0 -z -f /tmp/bin.dump.z usr/bin</w:t>
       </w:r>
     </w:p>
     <w:p>
@@ -2991,10 +3318,10 @@
                 <wp:positionV relativeFrom="paragraph">
                   <wp:posOffset>356235</wp:posOffset>
                 </wp:positionV>
-                <wp:extent cx="6888480" cy="357505"/>
+                <wp:extent cx="6889750" cy="358775"/>
                 <wp:effectExtent l="0" t="0" r="21590" b="24765"/>
                 <wp:wrapSquare wrapText="bothSides"/>
-                <wp:docPr id="2" name="Text Box 3"/>
+                <wp:docPr id="5" name="Text Box 3"/>
                 <a:graphic xmlns:a="http://schemas.openxmlformats.org/drawingml/2006/main">
                   <a:graphicData uri="http://schemas.microsoft.com/office/word/2010/wordprocessingShape">
                     <wps:wsp>
@@ -3002,7 +3329,7 @@
                       <wps:spPr>
                         <a:xfrm>
                           <a:off x="0" y="0"/>
-                          <a:ext cx="6887880" cy="356760"/>
+                          <a:ext cx="6888960" cy="358200"/>
                         </a:xfrm>
                         <a:prstGeom prst="rect">
                           <a:avLst/>
@@ -3058,7 +3385,7 @@
           </mc:Choice>
           <mc:Fallback>
             <w:pict>
-              <v:rect id="shape_0" ID="Text Box 3" stroked="t" style="position:absolute;margin-left:-46.75pt;margin-top:28.05pt;width:542.3pt;height:28.05pt" wp14:anchorId="20805A04">
+              <v:rect id="shape_0" ID="Text Box 3" stroked="t" style="position:absolute;margin-left:-46.75pt;margin-top:28.05pt;width:542.4pt;height:28.15pt" wp14:anchorId="20805A04">
                 <w10:wrap type="square"/>
                 <v:fill o:detectmouseclick="t" on="false"/>
                 <v:stroke color="black" joinstyle="round" endcap="flat"/>
@@ -3415,15 +3742,26 @@
       <w:pPr>
         <w:pStyle w:val="Normal"/>
         <w:ind w:firstLine="720"/>
-        <w:rPr>
-          <w:rFonts w:ascii="Courier New" w:hAnsi="Courier New" w:cs="Courier New"/>
-        </w:rPr>
+        <w:rPr/>
       </w:pPr>
       <w:r>
         <w:rPr>
           <w:rFonts w:cs="Courier New" w:ascii="Courier New" w:hAnsi="Courier New"/>
         </w:rPr>
-        <w:t>time dump -0 -z -f /tmp/bin.dump /usr/bin</w:t>
+        <w:t>cd /lab_mnt</w:t>
+      </w:r>
+    </w:p>
+    <w:p>
+      <w:pPr>
+        <w:pStyle w:val="Normal"/>
+        <w:ind w:firstLine="720"/>
+        <w:rPr/>
+      </w:pPr>
+      <w:r>
+        <w:rPr>
+          <w:rFonts w:cs="Courier New" w:ascii="Courier New" w:hAnsi="Courier New"/>
+        </w:rPr>
+        <w:t>time dump -0 -z -f /tmp/bin.dump usr/bin</w:t>
       </w:r>
     </w:p>
     <w:p>
@@ -3581,10 +3919,10 @@
                 <wp:positionV relativeFrom="paragraph">
                   <wp:posOffset>248920</wp:posOffset>
                 </wp:positionV>
-                <wp:extent cx="7244715" cy="476250"/>
+                <wp:extent cx="7245985" cy="477520"/>
                 <wp:effectExtent l="0" t="0" r="20955" b="33020"/>
                 <wp:wrapSquare wrapText="bothSides"/>
-                <wp:docPr id="4" name="Text Box 1"/>
+                <wp:docPr id="7" name="Text Box 1"/>
                 <a:graphic xmlns:a="http://schemas.openxmlformats.org/drawingml/2006/main">
                   <a:graphicData uri="http://schemas.microsoft.com/office/word/2010/wordprocessingShape">
                     <wps:wsp>
@@ -3592,7 +3930,7 @@
                       <wps:spPr>
                         <a:xfrm>
                           <a:off x="0" y="0"/>
-                          <a:ext cx="7243920" cy="475560"/>
+                          <a:ext cx="7245360" cy="477000"/>
                         </a:xfrm>
                         <a:prstGeom prst="rect">
                           <a:avLst/>
@@ -3648,7 +3986,7 @@
           </mc:Choice>
           <mc:Fallback>
             <w:pict>
-              <v:rect id="shape_0" ID="Text Box 1" stroked="t" style="position:absolute;margin-left:-65.5pt;margin-top:19.6pt;width:570.35pt;height:37.4pt" wp14:anchorId="6B8B61F0">
+              <v:rect id="shape_0" ID="Text Box 1" stroked="t" style="position:absolute;margin-left:-65.5pt;margin-top:19.6pt;width:570.45pt;height:37.5pt" wp14:anchorId="6B8B61F0">
                 <w10:wrap type="square"/>
                 <v:fill o:detectmouseclick="t" on="false"/>
                 <v:stroke color="black" joinstyle="round" endcap="flat"/>
@@ -3760,17 +4098,14 @@
       <w:pPr>
         <w:pStyle w:val="Normal"/>
         <w:ind w:firstLine="720"/>
-        <w:rPr>
-          <w:rFonts w:ascii="Courier New" w:hAnsi="Courier New" w:cs="Courier New"/>
-          <w:color w:val="000000"/>
-        </w:rPr>
+        <w:rPr/>
       </w:pPr>
       <w:r>
         <w:rPr>
           <w:rFonts w:cs="Courier New" w:ascii="Courier New" w:hAnsi="Courier New"/>
           <w:color w:val="000000"/>
         </w:rPr>
-        <w:t>stop.py file-integrity</w:t>
+        <w:t>stop.py</w:t>
       </w:r>
     </w:p>
     <w:p>
@@ -3893,7 +4228,7 @@
         <w:tblInd w:w="108" w:type="dxa"/>
         <w:tblCellMar>
           <w:top w:w="0" w:type="dxa"/>
-          <w:left w:w="113" w:type="dxa"/>
+          <w:left w:w="123" w:type="dxa"/>
           <w:bottom w:w="0" w:type="dxa"/>
           <w:right w:w="108" w:type="dxa"/>
         </w:tblCellMar>
@@ -5582,7 +5917,37 @@
         <w:rStyle w:val="Pagenumber"/>
       </w:rPr>
       <w:tab/>
-      <w:t>Rev: 2017-10-26</w:t>
+      <w:t>Rev: 201</w:t>
+    </w:r>
+    <w:r>
+      <w:rPr>
+        <w:rStyle w:val="Pagenumber"/>
+      </w:rPr>
+      <w:t>8</w:t>
+    </w:r>
+    <w:r>
+      <w:rPr>
+        <w:rStyle w:val="Pagenumber"/>
+      </w:rPr>
+      <w:t>-</w:t>
+    </w:r>
+    <w:r>
+      <w:rPr>
+        <w:rStyle w:val="Pagenumber"/>
+      </w:rPr>
+      <w:t>3</w:t>
+    </w:r>
+    <w:r>
+      <w:rPr>
+        <w:rStyle w:val="Pagenumber"/>
+      </w:rPr>
+      <w:t>-2</w:t>
+    </w:r>
+    <w:r>
+      <w:rPr>
+        <w:rStyle w:val="Pagenumber"/>
+      </w:rPr>
+      <w:t>8</w:t>
     </w:r>
   </w:p>
 </w:ftr>
@@ -7336,6 +7701,13 @@
     <w:pPr/>
     <w:rPr/>
   </w:style>
+  <w:style w:type="paragraph" w:styleId="Figure">
+    <w:name w:val="Figure"/>
+    <w:basedOn w:val="Caption"/>
+    <w:qFormat/>
+    <w:pPr/>
+    <w:rPr/>
+  </w:style>
   <w:style w:type="numbering" w:styleId="NoList" w:default="1">
     <w:name w:val="No List"/>
     <w:uiPriority w:val="99"/>

</xml_diff>

<commit_message>
fix command names, clarify startup state for prepackaged VM
git-svn-id: https://tor.ern.nps.edu/svn/proj/labtainer/trunk@1811 ed162e55-3153-4343-a18d-e086fa355ed4
</commit_message>
<xml_diff>
--- a/labs/backups/docs/backups.docx
+++ b/labs/backups/docs/backups.docx
@@ -121,18 +121,14 @@
           <w:numId w:val="2"/>
         </w:numPr>
         <w:ind w:left="360" w:hanging="360"/>
-        <w:rPr>
-          <w:rFonts w:ascii="Times New Roman" w:hAnsi="Times New Roman" w:cs="Times New Roman"/>
-          <w:b/>
-          <w:b/>
-        </w:rPr>
+        <w:rPr/>
       </w:pPr>
       <w:r>
         <w:rPr>
           <w:rFonts w:cs="Times New Roman" w:ascii="Times New Roman" w:hAnsi="Times New Roman"/>
           <w:b/>
         </w:rPr>
-        <w:t>Boot your Linux system or VM, log in, and then open a terminal window and start the lab:</w:t>
+        <w:t>Boot your Linux system or VM.  If necessary, log in and then open a terminal window and cd to the labtainer/labtainer-student directory.  The pre-packaged Labtainer VM will start with such a terminal open for you.   Then start the lab:</w:t>
       </w:r>
     </w:p>
     <w:p>
@@ -147,11 +143,7 @@
         </w:rPr>
       </w:pPr>
       <w:r>
-        <w:rPr>
-          <w:b w:val="false"/>
-          <w:bCs w:val="false"/>
-        </w:rPr>
-        <w:t>cd labtainer/labtainer-student</w:t>
+        <w:rPr/>
       </w:r>
     </w:p>
     <w:p>
@@ -170,7 +162,7 @@
           <w:b w:val="false"/>
           <w:bCs w:val="false"/>
         </w:rPr>
-        <w:t>start.py backups</w:t>
+        <w:t>labtainer backups</w:t>
       </w:r>
     </w:p>
     <w:p>
@@ -188,7 +180,7 @@
           <w:b w:val="false"/>
           <w:bCs w:val="false"/>
         </w:rPr>
-        <w:t xml:space="preserve">It may help to stretch the resulting bash terminal window to the right to provide for more output space. Note the terminal displays the paths to two files on your Linux host: </w:t>
+        <w:t xml:space="preserve">Note the terminal displays the paths to two files on your Linux host: </w:t>
       </w:r>
     </w:p>
     <w:p>
@@ -269,7 +261,7 @@
       </w:r>
       <w:r>
         <w:rPr/>
-        <w:t>If you chose to edit the lab report on a different system, you are responsible for copying the completed report back to the displayed path on your Linux system before using “stop.py” to stop the lab for the last time.</w:t>
+        <w:t>If you chose to edit the lab report on a different system, you are responsible for copying the completed report back to the displayed path on your Linux system before using “stoplab” to stop the lab for the last time.</w:t>
       </w:r>
     </w:p>
     <w:p>
@@ -846,7 +838,7 @@
                 <wp:positionV relativeFrom="paragraph">
                   <wp:posOffset>124460</wp:posOffset>
                 </wp:positionV>
-                <wp:extent cx="3552825" cy="2310765"/>
+                <wp:extent cx="3554095" cy="2312035"/>
                 <wp:effectExtent l="0" t="0" r="0" b="0"/>
                 <wp:wrapSquare wrapText="largest"/>
                 <wp:docPr id="1" name="Frame3"/>
@@ -857,7 +849,7 @@
                       <wps:spPr>
                         <a:xfrm>
                           <a:off x="0" y="0"/>
-                          <a:ext cx="3552120" cy="2310120"/>
+                          <a:ext cx="3553560" cy="2311560"/>
                         </a:xfrm>
                         <a:prstGeom prst="rect">
                           <a:avLst/>
@@ -960,7 +952,7 @@
           </mc:Choice>
           <mc:Fallback>
             <w:pict>
-              <v:rect id="shape_0" ID="Frame3" stroked="f" style="position:absolute;margin-left:61.65pt;margin-top:9.8pt;width:279.65pt;height:181.85pt">
+              <v:rect id="shape_0" ID="Frame3" stroked="f" style="position:absolute;margin-left:61.65pt;margin-top:9.8pt;width:279.75pt;height:181.95pt">
                 <w10:wrap type="square"/>
                 <v:fill o:detectmouseclick="t" on="false"/>
                 <v:stroke color="#3465a4" joinstyle="round" endcap="flat"/>
@@ -3318,7 +3310,7 @@
                 <wp:positionV relativeFrom="paragraph">
                   <wp:posOffset>356235</wp:posOffset>
                 </wp:positionV>
-                <wp:extent cx="6890385" cy="359410"/>
+                <wp:extent cx="6891655" cy="360680"/>
                 <wp:effectExtent l="0" t="0" r="21590" b="24765"/>
                 <wp:wrapSquare wrapText="bothSides"/>
                 <wp:docPr id="5" name="Text Box 3"/>
@@ -3329,7 +3321,7 @@
                       <wps:spPr>
                         <a:xfrm>
                           <a:off x="0" y="0"/>
-                          <a:ext cx="6889680" cy="358920"/>
+                          <a:ext cx="6891120" cy="360000"/>
                         </a:xfrm>
                         <a:prstGeom prst="rect">
                           <a:avLst/>
@@ -3385,7 +3377,7 @@
           </mc:Choice>
           <mc:Fallback>
             <w:pict>
-              <v:rect id="shape_0" ID="Text Box 3" stroked="t" style="position:absolute;margin-left:-46.75pt;margin-top:28.05pt;width:542.45pt;height:28.2pt" wp14:anchorId="20805A04">
+              <v:rect id="shape_0" ID="Text Box 3" stroked="t" style="position:absolute;margin-left:-46.75pt;margin-top:28.05pt;width:542.55pt;height:28.3pt" wp14:anchorId="20805A04">
                 <w10:wrap type="square"/>
                 <v:fill o:detectmouseclick="t" on="false"/>
                 <v:stroke color="black" joinstyle="round" endcap="flat"/>
@@ -3919,7 +3911,7 @@
                 <wp:positionV relativeFrom="paragraph">
                   <wp:posOffset>248920</wp:posOffset>
                 </wp:positionV>
-                <wp:extent cx="7246620" cy="478155"/>
+                <wp:extent cx="7247890" cy="479425"/>
                 <wp:effectExtent l="0" t="0" r="20955" b="33020"/>
                 <wp:wrapSquare wrapText="bothSides"/>
                 <wp:docPr id="7" name="Text Box 1"/>
@@ -3930,7 +3922,7 @@
                       <wps:spPr>
                         <a:xfrm>
                           <a:off x="0" y="0"/>
-                          <a:ext cx="7246080" cy="477360"/>
+                          <a:ext cx="7247160" cy="478800"/>
                         </a:xfrm>
                         <a:prstGeom prst="rect">
                           <a:avLst/>
@@ -3986,7 +3978,7 @@
           </mc:Choice>
           <mc:Fallback>
             <w:pict>
-              <v:rect id="shape_0" ID="Text Box 1" stroked="t" style="position:absolute;margin-left:-65.5pt;margin-top:19.6pt;width:570.5pt;height:37.55pt" wp14:anchorId="6B8B61F0">
+              <v:rect id="shape_0" ID="Text Box 1" stroked="t" style="position:absolute;margin-left:-65.5pt;margin-top:19.6pt;width:570.6pt;height:37.65pt" wp14:anchorId="6B8B61F0">
                 <w10:wrap type="square"/>
                 <v:fill o:detectmouseclick="t" on="false"/>
                 <v:stroke color="black" joinstyle="round" endcap="flat"/>
@@ -4105,7 +4097,7 @@
           <w:rFonts w:cs="Courier New" w:ascii="Courier New" w:hAnsi="Courier New"/>
           <w:color w:val="000000"/>
         </w:rPr>
-        <w:t>stop.py</w:t>
+        <w:t>stoplab</w:t>
       </w:r>
     </w:p>
     <w:p>
@@ -4136,7 +4128,7 @@
           <w:rFonts w:cs="Helvetica"/>
           <w:color w:val="000000"/>
         </w:rPr>
-        <w:t xml:space="preserve">If you modified the lab report and/or spreadsheet on a different system, you must copy that completed file into the directory path displayed when you started the lab, and you must do that before typing “./stop.py”.   When you stop the lab, the system will display a path to the zipped lab results on your Linux system.  </w:t>
+        <w:t xml:space="preserve">If you modified the lab report and/or spreadsheet on a different system, you must copy that completed file into the directory path displayed when you started the lab, and you must do that before typing “stoplab”.   When you stop the lab, the system will display a path to the zipped lab results on your Linux system.  </w:t>
       </w:r>
     </w:p>
     <w:p>
@@ -4228,7 +4220,7 @@
         <w:tblInd w:w="108" w:type="dxa"/>
         <w:tblCellMar>
           <w:top w:w="0" w:type="dxa"/>
-          <w:left w:w="128" w:type="dxa"/>
+          <w:left w:w="138" w:type="dxa"/>
           <w:bottom w:w="0" w:type="dxa"/>
           <w:right w:w="108" w:type="dxa"/>
         </w:tblCellMar>

</xml_diff>

<commit_message>
fixes to instructions per Paul
git-svn-id: https://tor.ern.nps.edu/svn/proj/labtainer/trunk@1913 ed162e55-3153-4343-a18d-e086fa355ed4
</commit_message>
<xml_diff>
--- a/labs/backups/docs/backups.docx
+++ b/labs/backups/docs/backups.docx
@@ -143,7 +143,10 @@
         </w:rPr>
       </w:pPr>
       <w:r>
-        <w:rPr/>
+        <w:rPr>
+          <w:b w:val="false"/>
+          <w:bCs w:val="false"/>
+        </w:rPr>
       </w:r>
     </w:p>
     <w:p>
@@ -838,7 +841,7 @@
                 <wp:positionV relativeFrom="paragraph">
                   <wp:posOffset>124460</wp:posOffset>
                 </wp:positionV>
-                <wp:extent cx="3554095" cy="2312035"/>
+                <wp:extent cx="3554730" cy="2312670"/>
                 <wp:effectExtent l="0" t="0" r="0" b="0"/>
                 <wp:wrapSquare wrapText="largest"/>
                 <wp:docPr id="1" name="Frame3"/>
@@ -849,7 +852,7 @@
                       <wps:spPr>
                         <a:xfrm>
                           <a:off x="0" y="0"/>
-                          <a:ext cx="3553560" cy="2311560"/>
+                          <a:ext cx="3553920" cy="2311920"/>
                         </a:xfrm>
                         <a:prstGeom prst="rect">
                           <a:avLst/>
@@ -952,7 +955,7 @@
           </mc:Choice>
           <mc:Fallback>
             <w:pict>
-              <v:rect id="shape_0" ID="Frame3" stroked="f" style="position:absolute;margin-left:61.65pt;margin-top:9.8pt;width:279.75pt;height:181.95pt">
+              <v:rect id="shape_0" ID="Frame3" stroked="f" style="position:absolute;margin-left:61.65pt;margin-top:9.8pt;width:279.8pt;height:182pt">
                 <w10:wrap type="square"/>
                 <v:fill o:detectmouseclick="t" on="false"/>
                 <v:stroke color="#3465a4" joinstyle="round" endcap="flat"/>
@@ -1497,7 +1500,19 @@
         <w:rPr>
           <w:rFonts w:cs="Courier New" w:ascii="Courier New" w:hAnsi="Courier New"/>
         </w:rPr>
-        <w:t>touch bin/base64</w:t>
+        <w:t xml:space="preserve">touch </w:t>
+      </w:r>
+      <w:r>
+        <w:rPr>
+          <w:rFonts w:cs="Courier New" w:ascii="Courier New" w:hAnsi="Courier New"/>
+        </w:rPr>
+        <w:t>usr/</w:t>
+      </w:r>
+      <w:r>
+        <w:rPr>
+          <w:rFonts w:cs="Courier New" w:ascii="Courier New" w:hAnsi="Courier New"/>
+        </w:rPr>
+        <w:t>bin/base64</w:t>
       </w:r>
     </w:p>
     <w:p>
@@ -2867,9 +2882,7 @@
     <w:p>
       <w:pPr>
         <w:pStyle w:val="Normal"/>
-        <w:rPr>
-          <w:rFonts w:ascii="Courier New" w:hAnsi="Courier New" w:cs="Courier New"/>
-        </w:rPr>
+        <w:rPr/>
       </w:pPr>
       <w:r>
         <w:rPr/>
@@ -2879,7 +2892,7 @@
         <w:rPr>
           <w:rFonts w:cs="Courier New" w:ascii="Courier New" w:hAnsi="Courier New"/>
         </w:rPr>
-        <w:t>ll /usr/bin/cheese</w:t>
+        <w:t>ll usr/bin/cheese</w:t>
       </w:r>
     </w:p>
     <w:p>
@@ -3310,7 +3323,7 @@
                 <wp:positionV relativeFrom="paragraph">
                   <wp:posOffset>356235</wp:posOffset>
                 </wp:positionV>
-                <wp:extent cx="6891655" cy="360680"/>
+                <wp:extent cx="6892290" cy="361315"/>
                 <wp:effectExtent l="0" t="0" r="21590" b="24765"/>
                 <wp:wrapSquare wrapText="bothSides"/>
                 <wp:docPr id="5" name="Text Box 3"/>
@@ -3321,7 +3334,7 @@
                       <wps:spPr>
                         <a:xfrm>
                           <a:off x="0" y="0"/>
-                          <a:ext cx="6891120" cy="360000"/>
+                          <a:ext cx="6891480" cy="360720"/>
                         </a:xfrm>
                         <a:prstGeom prst="rect">
                           <a:avLst/>
@@ -3377,7 +3390,7 @@
           </mc:Choice>
           <mc:Fallback>
             <w:pict>
-              <v:rect id="shape_0" ID="Text Box 3" stroked="t" style="position:absolute;margin-left:-46.75pt;margin-top:28.05pt;width:542.55pt;height:28.3pt" wp14:anchorId="20805A04">
+              <v:rect id="shape_0" ID="Text Box 3" stroked="t" style="position:absolute;margin-left:-46.75pt;margin-top:28.05pt;width:542.6pt;height:28.35pt" wp14:anchorId="20805A04">
                 <w10:wrap type="square"/>
                 <v:fill o:detectmouseclick="t" on="false"/>
                 <v:stroke color="black" joinstyle="round" endcap="flat"/>
@@ -3911,7 +3924,7 @@
                 <wp:positionV relativeFrom="paragraph">
                   <wp:posOffset>248920</wp:posOffset>
                 </wp:positionV>
-                <wp:extent cx="7247890" cy="479425"/>
+                <wp:extent cx="7248525" cy="480060"/>
                 <wp:effectExtent l="0" t="0" r="20955" b="33020"/>
                 <wp:wrapSquare wrapText="bothSides"/>
                 <wp:docPr id="7" name="Text Box 1"/>
@@ -3922,7 +3935,7 @@
                       <wps:spPr>
                         <a:xfrm>
                           <a:off x="0" y="0"/>
-                          <a:ext cx="7247160" cy="478800"/>
+                          <a:ext cx="7247880" cy="479520"/>
                         </a:xfrm>
                         <a:prstGeom prst="rect">
                           <a:avLst/>
@@ -3978,7 +3991,7 @@
           </mc:Choice>
           <mc:Fallback>
             <w:pict>
-              <v:rect id="shape_0" ID="Text Box 1" stroked="t" style="position:absolute;margin-left:-65.5pt;margin-top:19.6pt;width:570.6pt;height:37.65pt" wp14:anchorId="6B8B61F0">
+              <v:rect id="shape_0" ID="Text Box 1" stroked="t" style="position:absolute;margin-left:-65.5pt;margin-top:19.6pt;width:570.65pt;height:37.7pt" wp14:anchorId="6B8B61F0">
                 <w10:wrap type="square"/>
                 <v:fill o:detectmouseclick="t" on="false"/>
                 <v:stroke color="black" joinstyle="round" endcap="flat"/>
@@ -4082,7 +4095,15 @@
       </w:pPr>
       <w:r>
         <w:rPr/>
-        <w:t>After finishing the lab, go to the terminal on your Linux system that was used to start the lab and type:</w:t>
+        <w:t xml:space="preserve">After finishing the lab, </w:t>
+      </w:r>
+      <w:r>
+        <w:rPr/>
+        <w:t xml:space="preserve">save the spreadsheet and </w:t>
+      </w:r>
+      <w:r>
+        <w:rPr/>
+        <w:t>go to the terminal on your Linux system that was used to start the lab and type:</w:t>
         <w:tab/>
       </w:r>
     </w:p>
@@ -4220,7 +4241,7 @@
         <w:tblInd w:w="108" w:type="dxa"/>
         <w:tblCellMar>
           <w:top w:w="0" w:type="dxa"/>
-          <w:left w:w="138" w:type="dxa"/>
+          <w:left w:w="143" w:type="dxa"/>
           <w:bottom w:w="0" w:type="dxa"/>
           <w:right w:w="108" w:type="dxa"/>
         </w:tblCellMar>

</xml_diff>